<commit_message>
Manual update with images corresponding to V0.3.1
</commit_message>
<xml_diff>
--- a/SpectraSorter_User_Manual.docx
+++ b/SpectraSorter_User_Manual.docx
@@ -6,13 +6,8 @@
       <w:pPr>
         <w:pStyle w:val="Title"/>
       </w:pPr>
-      <w:proofErr w:type="spellStart"/>
-      <w:r>
-        <w:t>SpectraSorter</w:t>
-      </w:r>
-      <w:proofErr w:type="spellEnd"/>
-      <w:r>
-        <w:t xml:space="preserve"> User Manual</w:t>
+      <w:r>
+        <w:t>SpectraSorter User Manual</w:t>
       </w:r>
     </w:p>
     <w:p>
@@ -43,7 +38,15 @@
           <w:i/>
           <w:sz w:val="20"/>
         </w:rPr>
-        <w:t xml:space="preserve"> 5</w:t>
+        <w:t xml:space="preserve"> </w:t>
+      </w:r>
+      <w:proofErr w:type="gramStart"/>
+      <w:r>
+        <w:rPr>
+          <w:i/>
+          <w:sz w:val="20"/>
+        </w:rPr>
+        <w:t>6</w:t>
       </w:r>
       <w:r>
         <w:rPr>
@@ -53,6 +56,7 @@
         </w:rPr>
         <w:t>th</w:t>
       </w:r>
+      <w:proofErr w:type="gramEnd"/>
       <w:r>
         <w:rPr>
           <w:i/>
@@ -67,8 +71,6 @@
         </w:rPr>
         <w:t>2021</w:t>
       </w:r>
-      <w:bookmarkStart w:id="0" w:name="_GoBack"/>
-      <w:bookmarkEnd w:id="0"/>
     </w:p>
     <w:p>
       <w:pPr>
@@ -78,15 +80,7 @@
         <w:t>T</w:t>
       </w:r>
       <w:r>
-        <w:t xml:space="preserve">he </w:t>
-      </w:r>
-      <w:proofErr w:type="spellStart"/>
-      <w:r>
-        <w:t>SpectraSorter</w:t>
-      </w:r>
-      <w:proofErr w:type="spellEnd"/>
-      <w:r>
-        <w:t xml:space="preserve"> is</w:t>
+        <w:t>he SpectraSorter is</w:t>
       </w:r>
       <w:r>
         <w:t xml:space="preserve"> a </w:t>
@@ -143,15 +137,7 @@
         <w:t xml:space="preserve">sample </w:t>
       </w:r>
       <w:r>
-        <w:t>sorting. Hence its name, the “</w:t>
-      </w:r>
-      <w:proofErr w:type="spellStart"/>
-      <w:r>
-        <w:t>SpectraSorter</w:t>
-      </w:r>
-      <w:proofErr w:type="spellEnd"/>
-      <w:r>
-        <w:t>.”</w:t>
+        <w:t>sorting. Hence its name, the “SpectraSorter.”</w:t>
       </w:r>
     </w:p>
     <w:p>
@@ -164,15 +150,7 @@
         <w:spacing w:after="0"/>
       </w:pPr>
       <w:r>
-        <w:t xml:space="preserve">This user manual describes how to install and operate </w:t>
-      </w:r>
-      <w:proofErr w:type="spellStart"/>
-      <w:r>
-        <w:t>SpectraSorter</w:t>
-      </w:r>
-      <w:proofErr w:type="spellEnd"/>
-      <w:r>
-        <w:t>, and details its major features.</w:t>
+        <w:t>This user manual describes how to install and operate SpectraSorter, and details its major features.</w:t>
       </w:r>
     </w:p>
     <w:p>
@@ -417,7 +395,7 @@
           <w:pPr>
             <w:pStyle w:val="TOC1"/>
             <w:tabs>
-              <w:tab w:val="right" w:leader="dot" w:pos="9062"/>
+              <w:tab w:val="right" w:leader="dot" w:pos="9013"/>
             </w:tabs>
             <w:rPr>
               <w:rFonts w:eastAsiaTheme="minorEastAsia"/>
@@ -433,7 +411,7 @@
           <w:r>
             <w:fldChar w:fldCharType="separate"/>
           </w:r>
-          <w:hyperlink w:anchor="_Toc76373124" w:history="1">
+          <w:hyperlink w:anchor="_Toc76547873" w:history="1">
             <w:r>
               <w:rPr>
                 <w:rStyle w:val="Hyperlink"/>
@@ -460,7 +438,7 @@
                 <w:noProof/>
                 <w:webHidden/>
               </w:rPr>
-              <w:instrText xml:space="preserve"> PAGEREF _Toc76373124 \h </w:instrText>
+              <w:instrText xml:space="preserve"> PAGEREF _Toc76547873 \h </w:instrText>
             </w:r>
             <w:r>
               <w:rPr>
@@ -495,14 +473,14 @@
           <w:pPr>
             <w:pStyle w:val="TOC1"/>
             <w:tabs>
-              <w:tab w:val="right" w:leader="dot" w:pos="9062"/>
+              <w:tab w:val="right" w:leader="dot" w:pos="9013"/>
             </w:tabs>
             <w:rPr>
               <w:rFonts w:eastAsiaTheme="minorEastAsia"/>
               <w:noProof/>
             </w:rPr>
           </w:pPr>
-          <w:hyperlink w:anchor="_Toc76373125" w:history="1">
+          <w:hyperlink w:anchor="_Toc76547874" w:history="1">
             <w:r>
               <w:rPr>
                 <w:rStyle w:val="Hyperlink"/>
@@ -529,7 +507,7 @@
                 <w:noProof/>
                 <w:webHidden/>
               </w:rPr>
-              <w:instrText xml:space="preserve"> PAGEREF _Toc76373125 \h </w:instrText>
+              <w:instrText xml:space="preserve"> PAGEREF _Toc76547874 \h </w:instrText>
             </w:r>
             <w:r>
               <w:rPr>
@@ -568,7 +546,7 @@
               <w:noProof/>
             </w:rPr>
           </w:pPr>
-          <w:hyperlink w:anchor="_Toc76373126" w:history="1">
+          <w:hyperlink w:anchor="_Toc76547875" w:history="1">
             <w:r>
               <w:rPr>
                 <w:rStyle w:val="Hyperlink"/>
@@ -603,7 +581,7 @@
                 <w:noProof/>
                 <w:webHidden/>
               </w:rPr>
-              <w:instrText xml:space="preserve"> PAGEREF _Toc76373126 \h </w:instrText>
+              <w:instrText xml:space="preserve"> PAGEREF _Toc76547875 \h </w:instrText>
             </w:r>
             <w:r>
               <w:rPr>
@@ -642,7 +620,7 @@
               <w:noProof/>
             </w:rPr>
           </w:pPr>
-          <w:hyperlink w:anchor="_Toc76373127" w:history="1">
+          <w:hyperlink w:anchor="_Toc76547876" w:history="1">
             <w:r>
               <w:rPr>
                 <w:rStyle w:val="Hyperlink"/>
@@ -677,7 +655,7 @@
                 <w:noProof/>
                 <w:webHidden/>
               </w:rPr>
-              <w:instrText xml:space="preserve"> PAGEREF _Toc76373127 \h </w:instrText>
+              <w:instrText xml:space="preserve"> PAGEREF _Toc76547876 \h </w:instrText>
             </w:r>
             <w:r>
               <w:rPr>
@@ -716,7 +694,7 @@
               <w:noProof/>
             </w:rPr>
           </w:pPr>
-          <w:hyperlink w:anchor="_Toc76373128" w:history="1">
+          <w:hyperlink w:anchor="_Toc76547877" w:history="1">
             <w:r>
               <w:rPr>
                 <w:rStyle w:val="Hyperlink"/>
@@ -743,7 +721,7 @@
                 <w:noProof/>
                 <w:webHidden/>
               </w:rPr>
-              <w:instrText xml:space="preserve"> PAGEREF _Toc76373128 \h </w:instrText>
+              <w:instrText xml:space="preserve"> PAGEREF _Toc76547877 \h </w:instrText>
             </w:r>
             <w:r>
               <w:rPr>
@@ -782,7 +760,7 @@
               <w:noProof/>
             </w:rPr>
           </w:pPr>
-          <w:hyperlink w:anchor="_Toc76373129" w:history="1">
+          <w:hyperlink w:anchor="_Toc76547878" w:history="1">
             <w:r>
               <w:rPr>
                 <w:rStyle w:val="Hyperlink"/>
@@ -809,7 +787,7 @@
                 <w:noProof/>
                 <w:webHidden/>
               </w:rPr>
-              <w:instrText xml:space="preserve"> PAGEREF _Toc76373129 \h </w:instrText>
+              <w:instrText xml:space="preserve"> PAGEREF _Toc76547878 \h </w:instrText>
             </w:r>
             <w:r>
               <w:rPr>
@@ -844,14 +822,14 @@
           <w:pPr>
             <w:pStyle w:val="TOC2"/>
             <w:tabs>
-              <w:tab w:val="right" w:leader="dot" w:pos="9062"/>
+              <w:tab w:val="right" w:leader="dot" w:pos="9013"/>
             </w:tabs>
             <w:rPr>
               <w:rFonts w:eastAsiaTheme="minorEastAsia"/>
               <w:noProof/>
             </w:rPr>
           </w:pPr>
-          <w:hyperlink w:anchor="_Toc76373130" w:history="1">
+          <w:hyperlink w:anchor="_Toc76547879" w:history="1">
             <w:r>
               <w:rPr>
                 <w:rStyle w:val="Hyperlink"/>
@@ -878,7 +856,7 @@
                 <w:noProof/>
                 <w:webHidden/>
               </w:rPr>
-              <w:instrText xml:space="preserve"> PAGEREF _Toc76373130 \h </w:instrText>
+              <w:instrText xml:space="preserve"> PAGEREF _Toc76547879 \h </w:instrText>
             </w:r>
             <w:r>
               <w:rPr>
@@ -917,7 +895,7 @@
               <w:noProof/>
             </w:rPr>
           </w:pPr>
-          <w:hyperlink w:anchor="_Toc76373131" w:history="1">
+          <w:hyperlink w:anchor="_Toc76547880" w:history="1">
             <w:r>
               <w:rPr>
                 <w:rStyle w:val="Hyperlink"/>
@@ -952,7 +930,7 @@
                 <w:noProof/>
                 <w:webHidden/>
               </w:rPr>
-              <w:instrText xml:space="preserve"> PAGEREF _Toc76373131 \h </w:instrText>
+              <w:instrText xml:space="preserve"> PAGEREF _Toc76547880 \h </w:instrText>
             </w:r>
             <w:r>
               <w:rPr>
@@ -991,7 +969,7 @@
               <w:noProof/>
             </w:rPr>
           </w:pPr>
-          <w:hyperlink w:anchor="_Toc76373132" w:history="1">
+          <w:hyperlink w:anchor="_Toc76547881" w:history="1">
             <w:r>
               <w:rPr>
                 <w:rStyle w:val="Hyperlink"/>
@@ -1018,7 +996,7 @@
                 <w:noProof/>
                 <w:webHidden/>
               </w:rPr>
-              <w:instrText xml:space="preserve"> PAGEREF _Toc76373132 \h </w:instrText>
+              <w:instrText xml:space="preserve"> PAGEREF _Toc76547881 \h </w:instrText>
             </w:r>
             <w:r>
               <w:rPr>
@@ -1057,7 +1035,7 @@
               <w:noProof/>
             </w:rPr>
           </w:pPr>
-          <w:hyperlink w:anchor="_Toc76373133" w:history="1">
+          <w:hyperlink w:anchor="_Toc76547882" w:history="1">
             <w:r>
               <w:rPr>
                 <w:rStyle w:val="Hyperlink"/>
@@ -1084,7 +1062,7 @@
                 <w:noProof/>
                 <w:webHidden/>
               </w:rPr>
-              <w:instrText xml:space="preserve"> PAGEREF _Toc76373133 \h </w:instrText>
+              <w:instrText xml:space="preserve"> PAGEREF _Toc76547882 \h </w:instrText>
             </w:r>
             <w:r>
               <w:rPr>
@@ -1119,14 +1097,14 @@
           <w:pPr>
             <w:pStyle w:val="TOC2"/>
             <w:tabs>
-              <w:tab w:val="right" w:leader="dot" w:pos="9062"/>
+              <w:tab w:val="right" w:leader="dot" w:pos="9013"/>
             </w:tabs>
             <w:rPr>
               <w:rFonts w:eastAsiaTheme="minorEastAsia"/>
               <w:noProof/>
             </w:rPr>
           </w:pPr>
-          <w:hyperlink w:anchor="_Toc76373134" w:history="1">
+          <w:hyperlink w:anchor="_Toc76547883" w:history="1">
             <w:r>
               <w:rPr>
                 <w:rStyle w:val="Hyperlink"/>
@@ -1153,7 +1131,7 @@
                 <w:noProof/>
                 <w:webHidden/>
               </w:rPr>
-              <w:instrText xml:space="preserve"> PAGEREF _Toc76373134 \h </w:instrText>
+              <w:instrText xml:space="preserve"> PAGEREF _Toc76547883 \h </w:instrText>
             </w:r>
             <w:r>
               <w:rPr>
@@ -1188,14 +1166,14 @@
           <w:pPr>
             <w:pStyle w:val="TOC1"/>
             <w:tabs>
-              <w:tab w:val="right" w:leader="dot" w:pos="9062"/>
+              <w:tab w:val="right" w:leader="dot" w:pos="9013"/>
             </w:tabs>
             <w:rPr>
               <w:rFonts w:eastAsiaTheme="minorEastAsia"/>
               <w:noProof/>
             </w:rPr>
           </w:pPr>
-          <w:hyperlink w:anchor="_Toc76373135" w:history="1">
+          <w:hyperlink w:anchor="_Toc76547884" w:history="1">
             <w:r>
               <w:rPr>
                 <w:rStyle w:val="Hyperlink"/>
@@ -1230,7 +1208,7 @@
                 <w:noProof/>
                 <w:webHidden/>
               </w:rPr>
-              <w:instrText xml:space="preserve"> PAGEREF _Toc76373135 \h </w:instrText>
+              <w:instrText xml:space="preserve"> PAGEREF _Toc76547884 \h </w:instrText>
             </w:r>
             <w:r>
               <w:rPr>
@@ -1269,7 +1247,7 @@
               <w:noProof/>
             </w:rPr>
           </w:pPr>
-          <w:hyperlink w:anchor="_Toc76373136" w:history="1">
+          <w:hyperlink w:anchor="_Toc76547885" w:history="1">
             <w:r>
               <w:rPr>
                 <w:rStyle w:val="Hyperlink"/>
@@ -1296,7 +1274,7 @@
                 <w:noProof/>
                 <w:webHidden/>
               </w:rPr>
-              <w:instrText xml:space="preserve"> PAGEREF _Toc76373136 \h </w:instrText>
+              <w:instrText xml:space="preserve"> PAGEREF _Toc76547885 \h </w:instrText>
             </w:r>
             <w:r>
               <w:rPr>
@@ -1335,7 +1313,7 @@
               <w:noProof/>
             </w:rPr>
           </w:pPr>
-          <w:hyperlink w:anchor="_Toc76373137" w:history="1">
+          <w:hyperlink w:anchor="_Toc76547886" w:history="1">
             <w:r>
               <w:rPr>
                 <w:rStyle w:val="Hyperlink"/>
@@ -1362,7 +1340,7 @@
                 <w:noProof/>
                 <w:webHidden/>
               </w:rPr>
-              <w:instrText xml:space="preserve"> PAGEREF _Toc76373137 \h </w:instrText>
+              <w:instrText xml:space="preserve"> PAGEREF _Toc76547886 \h </w:instrText>
             </w:r>
             <w:r>
               <w:rPr>
@@ -1397,14 +1375,14 @@
           <w:pPr>
             <w:pStyle w:val="TOC2"/>
             <w:tabs>
-              <w:tab w:val="right" w:leader="dot" w:pos="9062"/>
+              <w:tab w:val="right" w:leader="dot" w:pos="9013"/>
             </w:tabs>
             <w:rPr>
               <w:rFonts w:eastAsiaTheme="minorEastAsia"/>
               <w:noProof/>
             </w:rPr>
           </w:pPr>
-          <w:hyperlink w:anchor="_Toc76373138" w:history="1">
+          <w:hyperlink w:anchor="_Toc76547887" w:history="1">
             <w:r>
               <w:rPr>
                 <w:rStyle w:val="Hyperlink"/>
@@ -1439,7 +1417,7 @@
                 <w:noProof/>
                 <w:webHidden/>
               </w:rPr>
-              <w:instrText xml:space="preserve"> PAGEREF _Toc76373138 \h </w:instrText>
+              <w:instrText xml:space="preserve"> PAGEREF _Toc76547887 \h </w:instrText>
             </w:r>
             <w:r>
               <w:rPr>
@@ -1478,7 +1456,7 @@
               <w:noProof/>
             </w:rPr>
           </w:pPr>
-          <w:hyperlink w:anchor="_Toc76373139" w:history="1">
+          <w:hyperlink w:anchor="_Toc76547888" w:history="1">
             <w:r>
               <w:rPr>
                 <w:rStyle w:val="Hyperlink"/>
@@ -1513,7 +1491,7 @@
                 <w:noProof/>
                 <w:webHidden/>
               </w:rPr>
-              <w:instrText xml:space="preserve"> PAGEREF _Toc76373139 \h </w:instrText>
+              <w:instrText xml:space="preserve"> PAGEREF _Toc76547888 \h </w:instrText>
             </w:r>
             <w:r>
               <w:rPr>
@@ -1552,7 +1530,7 @@
               <w:noProof/>
             </w:rPr>
           </w:pPr>
-          <w:hyperlink w:anchor="_Toc76373140" w:history="1">
+          <w:hyperlink w:anchor="_Toc76547889" w:history="1">
             <w:r>
               <w:rPr>
                 <w:rStyle w:val="Hyperlink"/>
@@ -1587,7 +1565,7 @@
                 <w:noProof/>
                 <w:webHidden/>
               </w:rPr>
-              <w:instrText xml:space="preserve"> PAGEREF _Toc76373140 \h </w:instrText>
+              <w:instrText xml:space="preserve"> PAGEREF _Toc76547889 \h </w:instrText>
             </w:r>
             <w:r>
               <w:rPr>
@@ -1626,7 +1604,7 @@
               <w:noProof/>
             </w:rPr>
           </w:pPr>
-          <w:hyperlink w:anchor="_Toc76373141" w:history="1">
+          <w:hyperlink w:anchor="_Toc76547890" w:history="1">
             <w:r>
               <w:rPr>
                 <w:rStyle w:val="Hyperlink"/>
@@ -1661,7 +1639,7 @@
                 <w:noProof/>
                 <w:webHidden/>
               </w:rPr>
-              <w:instrText xml:space="preserve"> PAGEREF _Toc76373141 \h </w:instrText>
+              <w:instrText xml:space="preserve"> PAGEREF _Toc76547890 \h </w:instrText>
             </w:r>
             <w:r>
               <w:rPr>
@@ -1696,14 +1674,14 @@
           <w:pPr>
             <w:pStyle w:val="TOC1"/>
             <w:tabs>
-              <w:tab w:val="right" w:leader="dot" w:pos="9062"/>
+              <w:tab w:val="right" w:leader="dot" w:pos="9013"/>
             </w:tabs>
             <w:rPr>
               <w:rFonts w:eastAsiaTheme="minorEastAsia"/>
               <w:noProof/>
             </w:rPr>
           </w:pPr>
-          <w:hyperlink w:anchor="_Toc76373142" w:history="1">
+          <w:hyperlink w:anchor="_Toc76547891" w:history="1">
             <w:r>
               <w:rPr>
                 <w:rStyle w:val="Hyperlink"/>
@@ -1730,7 +1708,7 @@
                 <w:noProof/>
                 <w:webHidden/>
               </w:rPr>
-              <w:instrText xml:space="preserve"> PAGEREF _Toc76373142 \h </w:instrText>
+              <w:instrText xml:space="preserve"> PAGEREF _Toc76547891 \h </w:instrText>
             </w:r>
             <w:r>
               <w:rPr>
@@ -1769,7 +1747,7 @@
               <w:noProof/>
             </w:rPr>
           </w:pPr>
-          <w:hyperlink w:anchor="_Toc76373143" w:history="1">
+          <w:hyperlink w:anchor="_Toc76547892" w:history="1">
             <w:r>
               <w:rPr>
                 <w:rStyle w:val="Hyperlink"/>
@@ -1796,7 +1774,7 @@
                 <w:noProof/>
                 <w:webHidden/>
               </w:rPr>
-              <w:instrText xml:space="preserve"> PAGEREF _Toc76373143 \h </w:instrText>
+              <w:instrText xml:space="preserve"> PAGEREF _Toc76547892 \h </w:instrText>
             </w:r>
             <w:r>
               <w:rPr>
@@ -1817,6 +1795,75 @@
                 <w:webHidden/>
               </w:rPr>
               <w:t>10</w:t>
+            </w:r>
+            <w:r>
+              <w:rPr>
+                <w:noProof/>
+                <w:webHidden/>
+              </w:rPr>
+              <w:fldChar w:fldCharType="end"/>
+            </w:r>
+          </w:hyperlink>
+        </w:p>
+        <w:p>
+          <w:pPr>
+            <w:pStyle w:val="TOC2"/>
+            <w:tabs>
+              <w:tab w:val="right" w:leader="dot" w:pos="9013"/>
+            </w:tabs>
+            <w:rPr>
+              <w:rFonts w:eastAsiaTheme="minorEastAsia"/>
+              <w:noProof/>
+            </w:rPr>
+          </w:pPr>
+          <w:hyperlink w:anchor="_Toc76547893" w:history="1">
+            <w:r>
+              <w:rPr>
+                <w:rStyle w:val="Hyperlink"/>
+                <w:noProof/>
+              </w:rPr>
+              <w:t>Wavelength Hub</w:t>
+            </w:r>
+            <w:r>
+              <w:rPr>
+                <w:noProof/>
+                <w:webHidden/>
+              </w:rPr>
+              <w:tab/>
+            </w:r>
+            <w:r>
+              <w:rPr>
+                <w:noProof/>
+                <w:webHidden/>
+              </w:rPr>
+              <w:fldChar w:fldCharType="begin"/>
+            </w:r>
+            <w:r>
+              <w:rPr>
+                <w:noProof/>
+                <w:webHidden/>
+              </w:rPr>
+              <w:instrText xml:space="preserve"> PAGEREF _Toc76547893 \h </w:instrText>
+            </w:r>
+            <w:r>
+              <w:rPr>
+                <w:noProof/>
+                <w:webHidden/>
+              </w:rPr>
+            </w:r>
+            <w:r>
+              <w:rPr>
+                <w:noProof/>
+                <w:webHidden/>
+              </w:rPr>
+              <w:fldChar w:fldCharType="separate"/>
+            </w:r>
+            <w:r>
+              <w:rPr>
+                <w:noProof/>
+                <w:webHidden/>
+              </w:rPr>
+              <w:t>11</w:t>
             </w:r>
             <w:r>
               <w:rPr>
@@ -1835,13 +1882,13 @@
               <w:noProof/>
             </w:rPr>
           </w:pPr>
-          <w:hyperlink w:anchor="_Toc76373144" w:history="1">
+          <w:hyperlink w:anchor="_Toc76547894" w:history="1">
             <w:r>
               <w:rPr>
                 <w:rStyle w:val="Hyperlink"/>
                 <w:noProof/>
               </w:rPr>
-              <w:t>“Triggering”</w:t>
+              <w:t>“Select Range”</w:t>
             </w:r>
             <w:r>
               <w:rPr>
@@ -1862,7 +1909,7 @@
                 <w:noProof/>
                 <w:webHidden/>
               </w:rPr>
-              <w:instrText xml:space="preserve"> PAGEREF _Toc76373144 \h </w:instrText>
+              <w:instrText xml:space="preserve"> PAGEREF _Toc76547894 \h </w:instrText>
             </w:r>
             <w:r>
               <w:rPr>
@@ -1882,76 +1929,7 @@
                 <w:noProof/>
                 <w:webHidden/>
               </w:rPr>
-              <w:t>10</w:t>
-            </w:r>
-            <w:r>
-              <w:rPr>
-                <w:noProof/>
-                <w:webHidden/>
-              </w:rPr>
-              <w:fldChar w:fldCharType="end"/>
-            </w:r>
-          </w:hyperlink>
-        </w:p>
-        <w:p>
-          <w:pPr>
-            <w:pStyle w:val="TOC2"/>
-            <w:tabs>
-              <w:tab w:val="right" w:leader="dot" w:pos="9062"/>
-            </w:tabs>
-            <w:rPr>
-              <w:rFonts w:eastAsiaTheme="minorEastAsia"/>
-              <w:noProof/>
-            </w:rPr>
-          </w:pPr>
-          <w:hyperlink w:anchor="_Toc76373145" w:history="1">
-            <w:r>
-              <w:rPr>
-                <w:rStyle w:val="Hyperlink"/>
-                <w:noProof/>
-              </w:rPr>
-              <w:t>Wavelength Hub</w:t>
-            </w:r>
-            <w:r>
-              <w:rPr>
-                <w:noProof/>
-                <w:webHidden/>
-              </w:rPr>
-              <w:tab/>
-            </w:r>
-            <w:r>
-              <w:rPr>
-                <w:noProof/>
-                <w:webHidden/>
-              </w:rPr>
-              <w:fldChar w:fldCharType="begin"/>
-            </w:r>
-            <w:r>
-              <w:rPr>
-                <w:noProof/>
-                <w:webHidden/>
-              </w:rPr>
-              <w:instrText xml:space="preserve"> PAGEREF _Toc76373145 \h </w:instrText>
-            </w:r>
-            <w:r>
-              <w:rPr>
-                <w:noProof/>
-                <w:webHidden/>
-              </w:rPr>
-            </w:r>
-            <w:r>
-              <w:rPr>
-                <w:noProof/>
-                <w:webHidden/>
-              </w:rPr>
-              <w:fldChar w:fldCharType="separate"/>
-            </w:r>
-            <w:r>
-              <w:rPr>
-                <w:noProof/>
-                <w:webHidden/>
-              </w:rPr>
-              <w:t>11</w:t>
+              <w:t>12</w:t>
             </w:r>
             <w:r>
               <w:rPr>
@@ -1970,13 +1948,13 @@
               <w:noProof/>
             </w:rPr>
           </w:pPr>
-          <w:hyperlink w:anchor="_Toc76373146" w:history="1">
+          <w:hyperlink w:anchor="_Toc76547895" w:history="1">
             <w:r>
               <w:rPr>
                 <w:rStyle w:val="Hyperlink"/>
                 <w:noProof/>
               </w:rPr>
-              <w:t>“Select Range”</w:t>
+              <w:t>“Triggering”</w:t>
             </w:r>
             <w:r>
               <w:rPr>
@@ -1997,7 +1975,7 @@
                 <w:noProof/>
                 <w:webHidden/>
               </w:rPr>
-              <w:instrText xml:space="preserve"> PAGEREF _Toc76373146 \h </w:instrText>
+              <w:instrText xml:space="preserve"> PAGEREF _Toc76547895 \h </w:instrText>
             </w:r>
             <w:r>
               <w:rPr>
@@ -2032,14 +2010,14 @@
           <w:pPr>
             <w:pStyle w:val="TOC1"/>
             <w:tabs>
-              <w:tab w:val="right" w:leader="dot" w:pos="9062"/>
+              <w:tab w:val="right" w:leader="dot" w:pos="9013"/>
             </w:tabs>
             <w:rPr>
               <w:rFonts w:eastAsiaTheme="minorEastAsia"/>
               <w:noProof/>
             </w:rPr>
           </w:pPr>
-          <w:hyperlink w:anchor="_Toc76373147" w:history="1">
+          <w:hyperlink w:anchor="_Toc76547896" w:history="1">
             <w:r>
               <w:rPr>
                 <w:rStyle w:val="Hyperlink"/>
@@ -2066,7 +2044,7 @@
                 <w:noProof/>
                 <w:webHidden/>
               </w:rPr>
-              <w:instrText xml:space="preserve"> PAGEREF _Toc76373147 \h </w:instrText>
+              <w:instrText xml:space="preserve"> PAGEREF _Toc76547896 \h </w:instrText>
             </w:r>
             <w:r>
               <w:rPr>
@@ -2105,7 +2083,7 @@
               <w:noProof/>
             </w:rPr>
           </w:pPr>
-          <w:hyperlink w:anchor="_Toc76373148" w:history="1">
+          <w:hyperlink w:anchor="_Toc76547897" w:history="1">
             <w:r>
               <w:rPr>
                 <w:rStyle w:val="Hyperlink"/>
@@ -2132,7 +2110,7 @@
                 <w:noProof/>
                 <w:webHidden/>
               </w:rPr>
-              <w:instrText xml:space="preserve"> PAGEREF _Toc76373148 \h </w:instrText>
+              <w:instrText xml:space="preserve"> PAGEREF _Toc76547897 \h </w:instrText>
             </w:r>
             <w:r>
               <w:rPr>
@@ -2171,7 +2149,7 @@
               <w:noProof/>
             </w:rPr>
           </w:pPr>
-          <w:hyperlink w:anchor="_Toc76373149" w:history="1">
+          <w:hyperlink w:anchor="_Toc76547898" w:history="1">
             <w:r>
               <w:rPr>
                 <w:rStyle w:val="Hyperlink"/>
@@ -2198,7 +2176,7 @@
                 <w:noProof/>
                 <w:webHidden/>
               </w:rPr>
-              <w:instrText xml:space="preserve"> PAGEREF _Toc76373149 \h </w:instrText>
+              <w:instrText xml:space="preserve"> PAGEREF _Toc76547898 \h </w:instrText>
             </w:r>
             <w:r>
               <w:rPr>
@@ -2233,14 +2211,14 @@
           <w:pPr>
             <w:pStyle w:val="TOC1"/>
             <w:tabs>
-              <w:tab w:val="right" w:leader="dot" w:pos="9062"/>
+              <w:tab w:val="right" w:leader="dot" w:pos="9013"/>
             </w:tabs>
             <w:rPr>
               <w:rFonts w:eastAsiaTheme="minorEastAsia"/>
               <w:noProof/>
             </w:rPr>
           </w:pPr>
-          <w:hyperlink w:anchor="_Toc76373150" w:history="1">
+          <w:hyperlink w:anchor="_Toc76547899" w:history="1">
             <w:r>
               <w:rPr>
                 <w:rStyle w:val="Hyperlink"/>
@@ -2267,7 +2245,7 @@
                 <w:noProof/>
                 <w:webHidden/>
               </w:rPr>
-              <w:instrText xml:space="preserve"> PAGEREF _Toc76373150 \h </w:instrText>
+              <w:instrText xml:space="preserve"> PAGEREF _Toc76547899 \h </w:instrText>
             </w:r>
             <w:r>
               <w:rPr>
@@ -2306,7 +2284,7 @@
               <w:noProof/>
             </w:rPr>
           </w:pPr>
-          <w:hyperlink w:anchor="_Toc76373151" w:history="1">
+          <w:hyperlink w:anchor="_Toc76547900" w:history="1">
             <w:r>
               <w:rPr>
                 <w:rStyle w:val="Hyperlink"/>
@@ -2334,7 +2312,7 @@
                 <w:noProof/>
                 <w:webHidden/>
               </w:rPr>
-              <w:instrText xml:space="preserve"> PAGEREF _Toc76373151 \h </w:instrText>
+              <w:instrText xml:space="preserve"> PAGEREF _Toc76547900 \h </w:instrText>
             </w:r>
             <w:r>
               <w:rPr>
@@ -2373,7 +2351,7 @@
               <w:noProof/>
             </w:rPr>
           </w:pPr>
-          <w:hyperlink w:anchor="_Toc76373152" w:history="1">
+          <w:hyperlink w:anchor="_Toc76547901" w:history="1">
             <w:r>
               <w:rPr>
                 <w:rStyle w:val="Hyperlink"/>
@@ -2401,7 +2379,7 @@
                 <w:noProof/>
                 <w:webHidden/>
               </w:rPr>
-              <w:instrText xml:space="preserve"> PAGEREF _Toc76373152 \h </w:instrText>
+              <w:instrText xml:space="preserve"> PAGEREF _Toc76547901 \h </w:instrText>
             </w:r>
             <w:r>
               <w:rPr>
@@ -2436,14 +2414,14 @@
           <w:pPr>
             <w:pStyle w:val="TOC1"/>
             <w:tabs>
-              <w:tab w:val="right" w:leader="dot" w:pos="9062"/>
+              <w:tab w:val="right" w:leader="dot" w:pos="9013"/>
             </w:tabs>
             <w:rPr>
               <w:rFonts w:eastAsiaTheme="minorEastAsia"/>
               <w:noProof/>
             </w:rPr>
           </w:pPr>
-          <w:hyperlink w:anchor="_Toc76373153" w:history="1">
+          <w:hyperlink w:anchor="_Toc76547902" w:history="1">
             <w:r>
               <w:rPr>
                 <w:rStyle w:val="Hyperlink"/>
@@ -2470,7 +2448,7 @@
                 <w:noProof/>
                 <w:webHidden/>
               </w:rPr>
-              <w:instrText xml:space="preserve"> PAGEREF _Toc76373153 \h </w:instrText>
+              <w:instrText xml:space="preserve"> PAGEREF _Toc76547902 \h </w:instrText>
             </w:r>
             <w:r>
               <w:rPr>
@@ -2541,7 +2519,7 @@
       <w:pPr>
         <w:pStyle w:val="Heading1"/>
       </w:pPr>
-      <w:bookmarkStart w:id="1" w:name="_Toc76373124"/>
+      <w:bookmarkStart w:id="0" w:name="_Toc76547873"/>
       <w:r>
         <w:lastRenderedPageBreak/>
         <w:t xml:space="preserve">Basic </w:t>
@@ -2549,7 +2527,7 @@
       <w:r>
         <w:t>Setup</w:t>
       </w:r>
-      <w:bookmarkEnd w:id="1"/>
+      <w:bookmarkEnd w:id="0"/>
     </w:p>
     <w:p>
       <w:pPr>
@@ -2578,17 +2556,8 @@
           <w:b/>
           <w:sz w:val="24"/>
         </w:rPr>
-        <w:t xml:space="preserve"> </w:t>
-      </w:r>
-      <w:proofErr w:type="spellStart"/>
-      <w:r>
-        <w:rPr>
-          <w:b/>
-          <w:sz w:val="24"/>
-        </w:rPr>
-        <w:t>SpectraSorter</w:t>
-      </w:r>
-      <w:proofErr w:type="spellEnd"/>
+        <w:t xml:space="preserve"> SpectraSorter</w:t>
+      </w:r>
     </w:p>
     <w:p>
       <w:pPr>
@@ -2630,21 +2599,7 @@
         <w:rPr>
           <w:sz w:val="24"/>
         </w:rPr>
-        <w:t xml:space="preserve">test, stable version of </w:t>
-      </w:r>
-      <w:proofErr w:type="spellStart"/>
-      <w:r>
-        <w:rPr>
-          <w:sz w:val="24"/>
-        </w:rPr>
-        <w:t>SpectraSorter</w:t>
-      </w:r>
-      <w:proofErr w:type="spellEnd"/>
-      <w:r>
-        <w:rPr>
-          <w:sz w:val="24"/>
-        </w:rPr>
-        <w:t xml:space="preserve"> can be downloaded from </w:t>
+        <w:t xml:space="preserve">test, stable version of SpectraSorter can be downloaded from </w:t>
       </w:r>
       <w:r>
         <w:rPr>
@@ -2832,15 +2787,7 @@
         <w:t>”</w:t>
       </w:r>
       <w:r>
-        <w:t xml:space="preserve">, right-click on the </w:t>
-      </w:r>
-      <w:proofErr w:type="spellStart"/>
-      <w:r>
-        <w:t>SpectraSorter</w:t>
-      </w:r>
-      <w:proofErr w:type="spellEnd"/>
-      <w:r>
-        <w:t xml:space="preserve"> </w:t>
+        <w:t xml:space="preserve">, right-click on the SpectraSorter </w:t>
       </w:r>
       <w:r>
         <w:t>solution</w:t>
@@ -2903,156 +2850,160 @@
         <w:t>”</w:t>
       </w:r>
       <w:r>
-        <w:t xml:space="preserve">, right-click on the </w:t>
+        <w:t xml:space="preserve">, right-click on the SpectraSorter project and hit </w:t>
+      </w:r>
+      <w:r>
+        <w:t>“</w:t>
+      </w:r>
+      <w:r>
+        <w:t xml:space="preserve">Set as </w:t>
       </w:r>
       <w:proofErr w:type="spellStart"/>
       <w:r>
+        <w:t>StartUp</w:t>
+      </w:r>
+      <w:proofErr w:type="spellEnd"/>
+      <w:r>
+        <w:t xml:space="preserve"> </w:t>
+      </w:r>
+      <w:r>
+        <w:t>P</w:t>
+      </w:r>
+      <w:r>
+        <w:t>roject</w:t>
+      </w:r>
+      <w:r>
+        <w:t>”</w:t>
+      </w:r>
+      <w:r>
+        <w:t>.</w:t>
+      </w:r>
+    </w:p>
+    <w:p>
+      <w:pPr>
+        <w:pStyle w:val="ListParagraph"/>
+        <w:numPr>
+          <w:ilvl w:val="0"/>
+          <w:numId w:val="5"/>
+        </w:numPr>
+      </w:pPr>
+      <w:r>
+        <w:t xml:space="preserve">In the Toolbar hit “Start” to initiate the </w:t>
+      </w:r>
+      <w:proofErr w:type="gramStart"/>
+      <w:r>
         <w:t>SpectraSorter</w:t>
       </w:r>
+      <w:proofErr w:type="gramEnd"/>
+      <w:r>
+        <w:t xml:space="preserve"> program.</w:t>
+      </w:r>
+    </w:p>
+    <w:p>
+      <w:pPr>
+        <w:rPr>
+          <w:i/>
+        </w:rPr>
+      </w:pPr>
+      <w:r>
+        <w:rPr>
+          <w:i/>
+        </w:rPr>
+        <w:t xml:space="preserve">Note: </w:t>
+      </w:r>
+      <w:r>
+        <w:rPr>
+          <w:i/>
+        </w:rPr>
+        <w:t xml:space="preserve">The </w:t>
+      </w:r>
+      <w:proofErr w:type="spellStart"/>
+      <w:r>
+        <w:rPr>
+          <w:i/>
+        </w:rPr>
+        <w:t>SpectraSorterSetup</w:t>
+      </w:r>
       <w:proofErr w:type="spellEnd"/>
       <w:r>
-        <w:t xml:space="preserve"> project and hit </w:t>
-      </w:r>
-      <w:r>
-        <w:t>“</w:t>
-      </w:r>
-      <w:r>
-        <w:t xml:space="preserve">Set as </w:t>
+        <w:rPr>
+          <w:i/>
+        </w:rPr>
+        <w:t xml:space="preserve"> project </w:t>
+      </w:r>
+      <w:proofErr w:type="gramStart"/>
+      <w:r>
+        <w:rPr>
+          <w:i/>
+        </w:rPr>
+        <w:t>can be used</w:t>
+      </w:r>
+      <w:proofErr w:type="gramEnd"/>
+      <w:r>
+        <w:rPr>
+          <w:i/>
+        </w:rPr>
+        <w:t xml:space="preserve"> to create a redistributable Windows Installer. Right-click on </w:t>
       </w:r>
       <w:proofErr w:type="spellStart"/>
       <w:r>
-        <w:t>StartUp</w:t>
+        <w:rPr>
+          <w:i/>
+        </w:rPr>
+        <w:t>SpectraSorterSetup</w:t>
       </w:r>
       <w:proofErr w:type="spellEnd"/>
       <w:r>
+        <w:rPr>
+          <w:i/>
+        </w:rPr>
+        <w:t xml:space="preserve"> and select Build. Once the build is complete, right-click on the project again and choose Open Folder in File Explorer.  The setup files can be used to install SpectraSorter on any machine.</w:t>
+      </w:r>
+      <w:r>
+        <w:rPr>
+          <w:i/>
+        </w:rPr>
+        <w:t xml:space="preserve"> Also note that the project is configured to </w:t>
+      </w:r>
+      <w:r>
+        <w:rPr>
+          <w:i/>
+        </w:rPr>
+        <w:t>package</w:t>
+      </w:r>
+      <w:r>
+        <w:rPr>
+          <w:i/>
+        </w:rPr>
         <w:t xml:space="preserve"> </w:t>
       </w:r>
       <w:r>
-        <w:t>P</w:t>
-      </w:r>
-      <w:r>
-        <w:t>roject</w:t>
-      </w:r>
-      <w:r>
-        <w:t>”</w:t>
-      </w:r>
-      <w:r>
+        <w:rPr>
+          <w:i/>
+        </w:rPr>
+        <w:t>the</w:t>
+      </w:r>
+      <w:r>
+        <w:rPr>
+          <w:i/>
+        </w:rPr>
+        <w:t xml:space="preserve"> Release version of the SpectraSorter</w:t>
+      </w:r>
+      <w:r>
+        <w:rPr>
+          <w:i/>
+        </w:rPr>
+        <w:t xml:space="preserve"> (see point 3 above)</w:t>
+      </w:r>
+      <w:r>
+        <w:rPr>
+          <w:i/>
+        </w:rPr>
         <w:t>.</w:t>
       </w:r>
     </w:p>
     <w:p>
       <w:pPr>
-        <w:rPr>
-          <w:i/>
-        </w:rPr>
-      </w:pPr>
-      <w:r>
-        <w:rPr>
-          <w:i/>
-        </w:rPr>
-        <w:t xml:space="preserve">Note: </w:t>
-      </w:r>
-      <w:r>
-        <w:rPr>
-          <w:i/>
-        </w:rPr>
-        <w:t xml:space="preserve">The </w:t>
-      </w:r>
-      <w:proofErr w:type="spellStart"/>
-      <w:r>
-        <w:rPr>
-          <w:i/>
-        </w:rPr>
-        <w:t>SpectraSorterSetup</w:t>
-      </w:r>
-      <w:proofErr w:type="spellEnd"/>
-      <w:r>
-        <w:rPr>
-          <w:i/>
-        </w:rPr>
-        <w:t xml:space="preserve"> project can be used to create a redistributable Windows Installer. Right-click on </w:t>
-      </w:r>
-      <w:proofErr w:type="spellStart"/>
-      <w:r>
-        <w:rPr>
-          <w:i/>
-        </w:rPr>
-        <w:t>SpectraSorterSetup</w:t>
-      </w:r>
-      <w:proofErr w:type="spellEnd"/>
-      <w:r>
-        <w:rPr>
-          <w:i/>
-        </w:rPr>
-        <w:t xml:space="preserve"> and select Build. Once the build is complete, right-click on the project again and choose Open Folder in File Explorer.  The setup files can be used to install </w:t>
-      </w:r>
-      <w:proofErr w:type="spellStart"/>
-      <w:r>
-        <w:rPr>
-          <w:i/>
-        </w:rPr>
-        <w:t>SpectraSorter</w:t>
-      </w:r>
-      <w:proofErr w:type="spellEnd"/>
-      <w:r>
-        <w:rPr>
-          <w:i/>
-        </w:rPr>
-        <w:t xml:space="preserve"> on any machine.</w:t>
-      </w:r>
-      <w:r>
-        <w:rPr>
-          <w:i/>
-        </w:rPr>
-        <w:t xml:space="preserve"> Also note that the project is configured to </w:t>
-      </w:r>
-      <w:r>
-        <w:rPr>
-          <w:i/>
-        </w:rPr>
-        <w:t>package</w:t>
-      </w:r>
-      <w:r>
-        <w:rPr>
-          <w:i/>
-        </w:rPr>
-        <w:t xml:space="preserve"> </w:t>
-      </w:r>
-      <w:r>
-        <w:rPr>
-          <w:i/>
-        </w:rPr>
-        <w:t>the</w:t>
-      </w:r>
-      <w:r>
-        <w:rPr>
-          <w:i/>
-        </w:rPr>
-        <w:t xml:space="preserve"> Release version of the </w:t>
-      </w:r>
-      <w:proofErr w:type="spellStart"/>
-      <w:r>
-        <w:rPr>
-          <w:i/>
-        </w:rPr>
-        <w:t>SpectraSorter</w:t>
-      </w:r>
-      <w:proofErr w:type="spellEnd"/>
-      <w:r>
-        <w:rPr>
-          <w:i/>
-        </w:rPr>
-        <w:t xml:space="preserve"> (see point 3 above)</w:t>
-      </w:r>
-      <w:r>
-        <w:rPr>
-          <w:i/>
-        </w:rPr>
-        <w:t>.</w:t>
-      </w:r>
-    </w:p>
-    <w:p>
-      <w:pPr>
         <w:pStyle w:val="NoSpacing"/>
         <w:rPr>
           <w:b/>
@@ -3062,7 +3013,6 @@
       <w:r>
         <w:rPr>
           <w:noProof/>
-          <w:lang w:val="de-CH" w:eastAsia="de-CH"/>
         </w:rPr>
         <w:drawing>
           <wp:anchor distT="0" distB="0" distL="114300" distR="114300" simplePos="0" relativeHeight="251682816" behindDoc="1" locked="0" layoutInCell="1" allowOverlap="1" wp14:anchorId="776AB11F" wp14:editId="5ED37788">
@@ -3162,15 +3112,7 @@
         <w:spacing w:after="0"/>
       </w:pPr>
       <w:r>
-        <w:t xml:space="preserve">The </w:t>
-      </w:r>
-      <w:proofErr w:type="spellStart"/>
-      <w:r>
-        <w:t>SpectraSorter</w:t>
-      </w:r>
-      <w:proofErr w:type="spellEnd"/>
-      <w:r>
-        <w:t xml:space="preserve"> is compatible with the </w:t>
+        <w:t xml:space="preserve">The SpectraSorter is compatible with the </w:t>
       </w:r>
       <w:hyperlink r:id="rId13" w:history="1">
         <w:proofErr w:type="spellStart"/>
@@ -3253,43 +3195,27 @@
           <w:b/>
           <w:sz w:val="24"/>
         </w:rPr>
-        <w:t xml:space="preserve">Open </w:t>
-      </w:r>
-      <w:proofErr w:type="spellStart"/>
+        <w:t xml:space="preserve">Open SpectraSorter and </w:t>
+      </w:r>
       <w:r>
         <w:rPr>
           <w:b/>
           <w:sz w:val="24"/>
         </w:rPr>
-        <w:t>SpectraSorter</w:t>
-      </w:r>
-      <w:proofErr w:type="spellEnd"/>
+        <w:t>C</w:t>
+      </w:r>
       <w:r>
         <w:rPr>
           <w:b/>
           <w:sz w:val="24"/>
         </w:rPr>
-        <w:t xml:space="preserve"> and </w:t>
+        <w:t>onnect Ha</w:t>
       </w:r>
       <w:r>
         <w:rPr>
           <w:b/>
           <w:sz w:val="24"/>
         </w:rPr>
-        <w:t>C</w:t>
-      </w:r>
-      <w:r>
-        <w:rPr>
-          <w:b/>
-          <w:sz w:val="24"/>
-        </w:rPr>
-        <w:t>onnect Ha</w:t>
-      </w:r>
-      <w:r>
-        <w:rPr>
-          <w:b/>
-          <w:sz w:val="24"/>
-        </w:rPr>
         <w:t>rdware</w:t>
       </w:r>
     </w:p>
@@ -3297,7 +3223,6 @@
       <w:r>
         <w:rPr>
           <w:noProof/>
-          <w:lang w:val="de-CH" w:eastAsia="de-CH"/>
         </w:rPr>
         <w:drawing>
           <wp:anchor distT="0" distB="0" distL="114300" distR="114300" simplePos="0" relativeHeight="251681792" behindDoc="1" locked="0" layoutInCell="1" allowOverlap="1" wp14:anchorId="14B0223D" wp14:editId="7763C95B">
@@ -3401,7 +3326,6 @@
         <w:rPr>
           <w:noProof/>
           <w:sz w:val="24"/>
-          <w:lang w:val="de-CH" w:eastAsia="de-CH"/>
         </w:rPr>
         <w:lastRenderedPageBreak/>
         <w:drawing>
@@ -3482,15 +3406,7 @@
         <w:br/>
       </w:r>
       <w:r>
-        <w:t xml:space="preserve">A big button at the top right of </w:t>
-      </w:r>
-      <w:proofErr w:type="spellStart"/>
-      <w:r>
-        <w:t>SpectraSorter</w:t>
-      </w:r>
-      <w:proofErr w:type="spellEnd"/>
-      <w:r>
-        <w:t xml:space="preserve"> allows the user to start or abort an acquisition. This can be done via the shortcut CTRL+R (start) and ended with CTRL+X (abort). Go to </w:t>
+        <w:t xml:space="preserve">A big button at the top right of SpectraSorter allows the user to start or abort an acquisition. This can be done via the shortcut CTRL+R (start) and ended with CTRL+X (abort). Go to </w:t>
       </w:r>
       <w:r>
         <w:rPr>
@@ -3510,12 +3426,12 @@
       <w:pPr>
         <w:pStyle w:val="Heading1"/>
       </w:pPr>
-      <w:bookmarkStart w:id="2" w:name="_Toc76373125"/>
+      <w:bookmarkStart w:id="1" w:name="_Toc76547874"/>
       <w:r>
         <w:lastRenderedPageBreak/>
         <w:t>Acquisition Settings</w:t>
       </w:r>
-      <w:bookmarkEnd w:id="2"/>
+      <w:bookmarkEnd w:id="1"/>
     </w:p>
     <w:p>
       <w:pPr>
@@ -3527,7 +3443,6 @@
           <w:b/>
           <w:noProof/>
           <w:color w:val="808080" w:themeColor="background1" w:themeShade="80"/>
-          <w:lang w:val="de-CH" w:eastAsia="de-CH"/>
         </w:rPr>
         <w:drawing>
           <wp:anchor distT="0" distB="0" distL="114300" distR="114300" simplePos="0" relativeHeight="251663360" behindDoc="1" locked="0" layoutInCell="1" allowOverlap="1" wp14:anchorId="026EF4E8" wp14:editId="75B609C5">
@@ -3594,7 +3509,7 @@
           </wp:anchor>
         </w:drawing>
       </w:r>
-      <w:bookmarkStart w:id="3" w:name="_Toc76373126"/>
+      <w:bookmarkStart w:id="2" w:name="_Toc76547875"/>
       <w:r>
         <w:rPr>
           <w:rStyle w:val="Heading3Char"/>
@@ -3616,7 +3531,7 @@
         </w:rPr>
         <w:t>– Dropdown Selection</w:t>
       </w:r>
-      <w:bookmarkEnd w:id="3"/>
+      <w:bookmarkEnd w:id="2"/>
       <w:r>
         <w:rPr>
           <w:u w:val="single"/>
@@ -3668,11 +3583,10 @@
       <w:pPr>
         <w:pStyle w:val="Heading3"/>
       </w:pPr>
-      <w:bookmarkStart w:id="4" w:name="_Toc76373127"/>
+      <w:bookmarkStart w:id="3" w:name="_Toc76547876"/>
       <w:r>
         <w:rPr>
           <w:noProof/>
-          <w:lang w:val="de-CH" w:eastAsia="de-CH"/>
         </w:rPr>
         <w:drawing>
           <wp:anchor distT="0" distB="0" distL="114300" distR="114300" simplePos="0" relativeHeight="251670528" behindDoc="1" locked="0" layoutInCell="1" allowOverlap="1" wp14:anchorId="38C79ECC" wp14:editId="5D23D372">
@@ -3754,7 +3668,7 @@
       <w:r>
         <w:t>– Acquisitions Settings</w:t>
       </w:r>
-      <w:bookmarkEnd w:id="4"/>
+      <w:bookmarkEnd w:id="3"/>
       <w:r>
         <w:t xml:space="preserve"> </w:t>
       </w:r>
@@ -4095,36 +4009,29 @@
         <w:rPr>
           <w:color w:val="002060"/>
         </w:rPr>
-        <w:t xml:space="preserve"> Trigger mode should be </w:t>
-      </w:r>
-      <w:r>
-        <w:rPr>
-          <w:color w:val="002060"/>
-        </w:rPr>
-        <w:t xml:space="preserve">left on </w:t>
-      </w:r>
-      <w:r>
-        <w:rPr>
-          <w:color w:val="002060"/>
-        </w:rPr>
+        <w:t xml:space="preserve"> </w:t>
+      </w:r>
+      <w:r>
+        <w:t xml:space="preserve">Trigger mode </w:t>
+      </w:r>
+      <w:proofErr w:type="gramStart"/>
+      <w:r>
+        <w:t>should be left</w:t>
+      </w:r>
+      <w:proofErr w:type="gramEnd"/>
+      <w:r>
+        <w:t xml:space="preserve"> on </w:t>
+      </w:r>
+      <w:r>
         <w:t>“S</w:t>
       </w:r>
       <w:r>
-        <w:rPr>
-          <w:color w:val="002060"/>
-        </w:rPr>
         <w:t>oftware</w:t>
       </w:r>
       <w:r>
-        <w:rPr>
-          <w:color w:val="002060"/>
-        </w:rPr>
         <w:t>”</w:t>
       </w:r>
       <w:r>
-        <w:rPr>
-          <w:color w:val="002060"/>
-        </w:rPr>
         <w:t xml:space="preserve"> for correct analysis behavior.</w:t>
       </w:r>
     </w:p>
@@ -4151,31 +4058,23 @@
     <w:p>
       <w:r>
         <w:rPr>
+          <w:rStyle w:val="Heading3Char"/>
           <w:noProof/>
-          <w:lang w:val="de-CH" w:eastAsia="de-CH"/>
         </w:rPr>
         <w:lastRenderedPageBreak/>
         <w:drawing>
-          <wp:anchor distT="0" distB="0" distL="114300" distR="114300" simplePos="0" relativeHeight="251683840" behindDoc="1" locked="0" layoutInCell="1" allowOverlap="1" wp14:anchorId="7EDD3D7A" wp14:editId="13EC6A7F">
+          <wp:anchor distT="0" distB="0" distL="114300" distR="114300" simplePos="0" relativeHeight="251683840" behindDoc="0" locked="0" layoutInCell="1" allowOverlap="1" wp14:anchorId="564A239D" wp14:editId="68B3074B">
             <wp:simplePos x="0" y="0"/>
             <wp:positionH relativeFrom="margin">
               <wp:align>right</wp:align>
             </wp:positionH>
             <wp:positionV relativeFrom="paragraph">
-              <wp:posOffset>14568</wp:posOffset>
+              <wp:posOffset>123825</wp:posOffset>
             </wp:positionV>
-            <wp:extent cx="2277110" cy="1176020"/>
-            <wp:effectExtent l="0" t="0" r="8890" b="5080"/>
-            <wp:wrapTight wrapText="bothSides">
-              <wp:wrapPolygon edited="0">
-                <wp:start x="0" y="0"/>
-                <wp:lineTo x="0" y="21343"/>
-                <wp:lineTo x="21504" y="21343"/>
-                <wp:lineTo x="21504" y="0"/>
-                <wp:lineTo x="0" y="0"/>
-              </wp:wrapPolygon>
-            </wp:wrapTight>
-            <wp:docPr id="34" name="Picture 34"/>
+            <wp:extent cx="2294255" cy="1221105"/>
+            <wp:effectExtent l="0" t="0" r="0" b="0"/>
+            <wp:wrapSquare wrapText="bothSides"/>
+            <wp:docPr id="6" name="Picture 6"/>
             <wp:cNvGraphicFramePr>
               <a:graphicFrameLocks xmlns:a="http://schemas.openxmlformats.org/drawingml/2006/main" noChangeAspect="1"/>
             </wp:cNvGraphicFramePr>
@@ -4201,7 +4100,7 @@
                   <pic:spPr>
                     <a:xfrm>
                       <a:off x="0" y="0"/>
-                      <a:ext cx="2277110" cy="1176020"/>
+                      <a:ext cx="2294255" cy="1221105"/>
                     </a:xfrm>
                     <a:prstGeom prst="rect">
                       <a:avLst/>
@@ -4219,53 +4118,29 @@
           </wp:anchor>
         </w:drawing>
       </w:r>
-      <w:bookmarkStart w:id="5" w:name="_Toc76373128"/>
       <w:r>
         <w:rPr>
           <w:rStyle w:val="Heading3Char"/>
         </w:rPr>
-        <w:t xml:space="preserve">Export / Import </w:t>
-      </w:r>
-      <w:proofErr w:type="spellStart"/>
+        <w:t xml:space="preserve"> </w:t>
+      </w:r>
+      <w:bookmarkStart w:id="4" w:name="_Toc76547877"/>
       <w:r>
         <w:rPr>
           <w:rStyle w:val="Heading3Char"/>
         </w:rPr>
-        <w:t>SpectraSorter</w:t>
-      </w:r>
-      <w:proofErr w:type="spellEnd"/>
-      <w:r>
-        <w:rPr>
-          <w:rStyle w:val="Heading3Char"/>
-        </w:rPr>
-        <w:t xml:space="preserve"> Settings</w:t>
-      </w:r>
-      <w:bookmarkEnd w:id="5"/>
+        <w:t>Export / Import SpectraSorter Settings</w:t>
+      </w:r>
+      <w:bookmarkEnd w:id="4"/>
       <w:r>
         <w:br/>
-        <w:t xml:space="preserve">All settings for </w:t>
-      </w:r>
-      <w:proofErr w:type="spellStart"/>
-      <w:r>
-        <w:t>SpectraSorter</w:t>
-      </w:r>
-      <w:proofErr w:type="spellEnd"/>
-      <w:r>
-        <w:t xml:space="preserve"> can be saved externally with “Export to file” as a</w:t>
+        <w:t>All settings for SpectraSorter can be saved externally with “Export to file” as a</w:t>
       </w:r>
       <w:r>
         <w:t>n</w:t>
       </w:r>
       <w:r>
-        <w:t xml:space="preserve"> .xml file. Later it can be reloaded with “Import from file.” Further, any settings can be stored as default whenever </w:t>
-      </w:r>
-      <w:proofErr w:type="spellStart"/>
-      <w:r>
-        <w:t>SpectraSorter</w:t>
-      </w:r>
-      <w:proofErr w:type="spellEnd"/>
-      <w:r>
-        <w:t xml:space="preserve"> is loaded with “Store as default.” To revert back to the initial blank default settings, select “Revert to default.”</w:t>
+        <w:t xml:space="preserve"> .xml file. Later it can be reloaded with “Import from file.” Further, any settings can be stored as default whenever SpectraSorter is loaded with “Store as default.” To revert back to the initial blank default settings, select “Revert to default.”</w:t>
       </w:r>
     </w:p>
     <w:p>
@@ -4278,10 +4153,9 @@
         <w:rPr>
           <w:rStyle w:val="Heading3Char"/>
           <w:noProof/>
-          <w:lang w:val="de-CH" w:eastAsia="de-CH"/>
         </w:rPr>
         <w:drawing>
-          <wp:anchor distT="0" distB="0" distL="114300" distR="114300" simplePos="0" relativeHeight="251660288" behindDoc="0" locked="0" layoutInCell="1" allowOverlap="1" wp14:anchorId="714B56C6" wp14:editId="724CCF3B">
+          <wp:anchor distT="0" distB="0" distL="114300" distR="114300" simplePos="0" relativeHeight="251660288" behindDoc="0" locked="0" layoutInCell="1" allowOverlap="1" wp14:anchorId="714B56C6" wp14:editId="1C1A0FE9">
             <wp:simplePos x="0" y="0"/>
             <wp:positionH relativeFrom="margin">
               <wp:align>right</wp:align>
@@ -4336,7 +4210,7 @@
           </wp:anchor>
         </w:drawing>
       </w:r>
-      <w:bookmarkStart w:id="6" w:name="_Toc76373129"/>
+      <w:bookmarkStart w:id="5" w:name="_Toc76547878"/>
       <w:r>
         <w:rPr>
           <w:rStyle w:val="Heading3Char"/>
@@ -4355,7 +4229,7 @@
         </w:rPr>
         <w:t>tatistics</w:t>
       </w:r>
-      <w:bookmarkEnd w:id="6"/>
+      <w:bookmarkEnd w:id="5"/>
       <w:r>
         <w:br/>
         <w:t>Operating</w:t>
@@ -4372,11 +4246,16 @@
       <w:r>
         <w:t xml:space="preserve"> </w:t>
       </w:r>
+      <w:proofErr w:type="gramStart"/>
       <w:r>
         <w:t xml:space="preserve">can </w:t>
       </w:r>
       <w:r>
-        <w:t>be viewed on the lower right hand side of the application window. UV-VIS acquisition and file saving is run with parallel processing modules. Saving generally takes longer than signal acquisition</w:t>
+        <w:t>be viewed</w:t>
+      </w:r>
+      <w:proofErr w:type="gramEnd"/>
+      <w:r>
+        <w:t xml:space="preserve"> on the lower right hand side of the application window. UV-VIS acquisition and file saving is run with parallel processing modules. Saving generally takes longer than signal acquisition</w:t>
       </w:r>
       <w:r>
         <w:t>. Y</w:t>
@@ -4388,7 +4267,10 @@
         <w:t xml:space="preserve">how </w:t>
       </w:r>
       <w:r>
-        <w:t>many more spectra need to be saved here (see “Saved” spectra, vs “Received” spectra). The “total bytes” refers to a rough estimate of size if the full spectrum is saved (this estimate is often wrong). If a single or several wavelengths are saved, the actual file size will be much smaller.</w:t>
+        <w:t xml:space="preserve">many more spectra need to be saved here (see “Saved” spectra, vs “Received” spectra). The “total bytes” refers to a rough estimate of size if the full spectrum is saved </w:t>
+      </w:r>
+      <w:r>
+        <w:t>(this estimate is often wrong).</w:t>
       </w:r>
     </w:p>
     <w:p>
@@ -4398,14 +4280,14 @@
           <w:rStyle w:val="Heading3Char"/>
         </w:rPr>
       </w:pPr>
-      <w:bookmarkStart w:id="7" w:name="_Toc76373130"/>
+      <w:bookmarkStart w:id="6" w:name="_Toc76547879"/>
       <w:r>
         <w:rPr>
           <w:rStyle w:val="Heading3Char"/>
         </w:rPr>
         <w:t>Output Files</w:t>
       </w:r>
-      <w:bookmarkEnd w:id="7"/>
+      <w:bookmarkEnd w:id="6"/>
     </w:p>
     <w:p>
       <w:r>
@@ -4414,10 +4296,9 @@
           <w:b/>
           <w:noProof/>
           <w:color w:val="808080" w:themeColor="background1" w:themeShade="80"/>
-          <w:lang w:val="de-CH" w:eastAsia="de-CH"/>
         </w:rPr>
         <w:drawing>
-          <wp:anchor distT="0" distB="0" distL="114300" distR="114300" simplePos="0" relativeHeight="251658240" behindDoc="0" locked="0" layoutInCell="1" allowOverlap="1" wp14:anchorId="53C40F5D" wp14:editId="238E4757">
+          <wp:anchor distT="0" distB="0" distL="114300" distR="114300" simplePos="0" relativeHeight="251658240" behindDoc="0" locked="0" layoutInCell="1" allowOverlap="1" wp14:anchorId="53C40F5D" wp14:editId="21D368B1">
             <wp:simplePos x="0" y="0"/>
             <wp:positionH relativeFrom="margin">
               <wp:align>right</wp:align>
@@ -4466,7 +4347,7 @@
           </wp:anchor>
         </w:drawing>
       </w:r>
-      <w:bookmarkStart w:id="8" w:name="_Toc76373131"/>
+      <w:bookmarkStart w:id="7" w:name="_Toc76547880"/>
       <w:r>
         <w:rPr>
           <w:rStyle w:val="Heading3Char"/>
@@ -4488,7 +4369,7 @@
         </w:rPr>
         <w:t>Options</w:t>
       </w:r>
-      <w:bookmarkEnd w:id="8"/>
+      <w:bookmarkEnd w:id="7"/>
       <w:r>
         <w:rPr>
           <w:u w:val="single"/>
@@ -4569,31 +4450,29 @@
     <w:p>
       <w:r>
         <w:rPr>
-          <w:rStyle w:val="Heading3Char"/>
           <w:noProof/>
-          <w:lang w:val="de-CH" w:eastAsia="de-CH"/>
         </w:rPr>
         <w:drawing>
-          <wp:anchor distT="0" distB="0" distL="114300" distR="114300" simplePos="0" relativeHeight="251661312" behindDoc="1" locked="0" layoutInCell="1" allowOverlap="1" wp14:anchorId="1A9CC558" wp14:editId="0B4B86E1">
+          <wp:anchor distT="0" distB="0" distL="114300" distR="114300" simplePos="0" relativeHeight="251685888" behindDoc="1" locked="0" layoutInCell="1" allowOverlap="1" wp14:anchorId="5F1E8827" wp14:editId="0E445084">
             <wp:simplePos x="0" y="0"/>
             <wp:positionH relativeFrom="margin">
-              <wp:align>right</wp:align>
+              <wp:posOffset>2221865</wp:posOffset>
             </wp:positionH>
             <wp:positionV relativeFrom="paragraph">
-              <wp:posOffset>158115</wp:posOffset>
+              <wp:posOffset>89840</wp:posOffset>
             </wp:positionV>
-            <wp:extent cx="4431030" cy="1203960"/>
-            <wp:effectExtent l="0" t="0" r="7620" b="0"/>
+            <wp:extent cx="3507740" cy="1313180"/>
+            <wp:effectExtent l="0" t="0" r="0" b="1270"/>
             <wp:wrapTight wrapText="bothSides">
               <wp:wrapPolygon edited="0">
                 <wp:start x="0" y="0"/>
-                <wp:lineTo x="0" y="21190"/>
-                <wp:lineTo x="21544" y="21190"/>
-                <wp:lineTo x="21544" y="0"/>
+                <wp:lineTo x="0" y="21308"/>
+                <wp:lineTo x="21467" y="21308"/>
+                <wp:lineTo x="21467" y="0"/>
                 <wp:lineTo x="0" y="0"/>
               </wp:wrapPolygon>
             </wp:wrapTight>
-            <wp:docPr id="5" name="Picture 5"/>
+            <wp:docPr id="11" name="Picture 11"/>
             <wp:cNvGraphicFramePr>
               <a:graphicFrameLocks xmlns:a="http://schemas.openxmlformats.org/drawingml/2006/main" noChangeAspect="1"/>
             </wp:cNvGraphicFramePr>
@@ -4619,7 +4498,7 @@
                   <pic:spPr>
                     <a:xfrm>
                       <a:off x="0" y="0"/>
-                      <a:ext cx="4431030" cy="1203960"/>
+                      <a:ext cx="3507740" cy="1313180"/>
                     </a:xfrm>
                     <a:prstGeom prst="rect">
                       <a:avLst/>
@@ -4637,7 +4516,7 @@
           </wp:anchor>
         </w:drawing>
       </w:r>
-      <w:bookmarkStart w:id="9" w:name="_Toc76373132"/>
+      <w:bookmarkStart w:id="8" w:name="_Toc76547881"/>
       <w:r>
         <w:rPr>
           <w:rStyle w:val="Heading3Char"/>
@@ -4668,7 +4547,7 @@
         </w:rPr>
         <w:t>– “.csv”</w:t>
       </w:r>
-      <w:bookmarkEnd w:id="9"/>
+      <w:bookmarkEnd w:id="8"/>
       <w:r>
         <w:rPr>
           <w:u w:val="single"/>
@@ -4698,70 +4577,6 @@
         <w:rPr>
           <w:i/>
         </w:rPr>
-        <w:t>Note</w:t>
-      </w:r>
-      <w:r>
-        <w:rPr>
-          <w:i/>
-        </w:rPr>
-        <w:t xml:space="preserve">: </w:t>
-      </w:r>
-      <w:r>
-        <w:rPr>
-          <w:i/>
-        </w:rPr>
-        <w:t>“</w:t>
-      </w:r>
-      <w:proofErr w:type="spellStart"/>
-      <w:r>
-        <w:rPr>
-          <w:i/>
-        </w:rPr>
-        <w:t>MicroSec</w:t>
-      </w:r>
-      <w:proofErr w:type="spellEnd"/>
-      <w:r>
-        <w:rPr>
-          <w:i/>
-        </w:rPr>
-        <w:t>,”</w:t>
-      </w:r>
-      <w:r>
-        <w:rPr>
-          <w:i/>
-        </w:rPr>
-        <w:t xml:space="preserve"> which stores the acquisition time </w:t>
-      </w:r>
-      <w:r>
-        <w:rPr>
-          <w:i/>
-        </w:rPr>
-        <w:t>occasional has errors during file saving (see the 0 value</w:t>
-      </w:r>
-      <w:r>
-        <w:rPr>
-          <w:i/>
-        </w:rPr>
-        <w:t xml:space="preserve"> in the screenshot above</w:t>
-      </w:r>
-      <w:r>
-        <w:rPr>
-          <w:i/>
-        </w:rPr>
-        <w:t>). Take this into account while post-processing your collected data.</w:t>
-      </w:r>
-    </w:p>
-    <w:p>
-      <w:pPr>
-        <w:rPr>
-          <w:i/>
-        </w:rPr>
-      </w:pPr>
-      <w:r>
-        <w:rPr>
-          <w:i/>
-        </w:rPr>
-        <w:lastRenderedPageBreak/>
         <w:t>Hint: If you want to open this data in Excel you can use their Text import wizard, or open the data in a text editor and add the initial line “</w:t>
       </w:r>
       <w:proofErr w:type="spellStart"/>
@@ -4782,11 +4597,13 @@
       </w:r>
     </w:p>
     <w:p>
-      <w:bookmarkStart w:id="10" w:name="_Toc76373133"/>
+      <w:bookmarkStart w:id="9" w:name="_Toc76547882"/>
+      <w:commentRangeStart w:id="10"/>
       <w:r>
         <w:rPr>
           <w:rStyle w:val="Heading3Char"/>
         </w:rPr>
+        <w:lastRenderedPageBreak/>
         <w:t xml:space="preserve">Configuration </w:t>
       </w:r>
       <w:r>
@@ -4799,9 +4616,30 @@
         <w:rPr>
           <w:rStyle w:val="Heading3Char"/>
         </w:rPr>
-        <w:t>ile – “.conf”</w:t>
-      </w:r>
-      <w:bookmarkEnd w:id="10"/>
+        <w:t>ile – “.</w:t>
+      </w:r>
+      <w:proofErr w:type="spellStart"/>
+      <w:r>
+        <w:rPr>
+          <w:rStyle w:val="Heading3Char"/>
+        </w:rPr>
+        <w:t>conf</w:t>
+      </w:r>
+      <w:proofErr w:type="spellEnd"/>
+      <w:r>
+        <w:rPr>
+          <w:rStyle w:val="Heading3Char"/>
+        </w:rPr>
+        <w:t>”</w:t>
+      </w:r>
+      <w:bookmarkEnd w:id="9"/>
+      <w:commentRangeEnd w:id="10"/>
+      <w:r>
+        <w:rPr>
+          <w:rStyle w:val="CommentReference"/>
+        </w:rPr>
+        <w:commentReference w:id="10"/>
+      </w:r>
       <w:r>
         <w:rPr>
           <w:u w:val="single"/>
@@ -4811,11 +4649,16 @@
       <w:r>
         <w:t xml:space="preserve">Every time a new output file is generated, a corresponding file </w:t>
       </w:r>
+      <w:proofErr w:type="gramStart"/>
       <w:r>
         <w:t xml:space="preserve">is </w:t>
       </w:r>
       <w:r>
-        <w:t>generated with the same name but with the ending “.conf”. This file can be opened to in a text editor to view all parameters of the corresponding acquisition.</w:t>
+        <w:t>generated</w:t>
+      </w:r>
+      <w:proofErr w:type="gramEnd"/>
+      <w:r>
+        <w:t xml:space="preserve"> with the same name but with the ending “.conf”. This file can be opened to in a text editor to view all parameters of the corresponding acquisition.</w:t>
       </w:r>
     </w:p>
     <w:p>
@@ -4834,7 +4677,7 @@
           <w:rStyle w:val="Heading3Char"/>
         </w:rPr>
       </w:pPr>
-      <w:bookmarkStart w:id="11" w:name="_Toc76373134"/>
+      <w:bookmarkStart w:id="11" w:name="_Toc76547883"/>
       <w:r>
         <w:rPr>
           <w:rStyle w:val="Heading3Char"/>
@@ -4856,7 +4699,6 @@
           <w:noProof/>
           <w:color w:val="808080" w:themeColor="background1" w:themeShade="80"/>
           <w:sz w:val="24"/>
-          <w:lang w:val="de-CH" w:eastAsia="de-CH"/>
         </w:rPr>
         <w:drawing>
           <wp:anchor distT="0" distB="0" distL="114300" distR="114300" simplePos="0" relativeHeight="251659264" behindDoc="0" locked="0" layoutInCell="1" allowOverlap="1" wp14:anchorId="7EEAA3C7" wp14:editId="0A9A127E">
@@ -4882,7 +4724,7 @@
                     <pic:cNvPicPr/>
                   </pic:nvPicPr>
                   <pic:blipFill>
-                    <a:blip r:embed="rId23">
+                    <a:blip r:embed="rId25">
                       <a:extLst>
                         <a:ext uri="{28A0092B-C50C-407E-A947-70E740481C1C}">
                           <a14:useLocalDpi xmlns:a14="http://schemas.microsoft.com/office/drawing/2010/main" val="0"/>
@@ -4965,7 +4807,6 @@
           <w:noProof/>
           <w:color w:val="808080" w:themeColor="background1" w:themeShade="80"/>
           <w:sz w:val="26"/>
-          <w:lang w:val="de-CH" w:eastAsia="de-CH"/>
         </w:rPr>
         <w:drawing>
           <wp:anchor distT="0" distB="0" distL="114300" distR="114300" simplePos="0" relativeHeight="251662336" behindDoc="1" locked="0" layoutInCell="1" allowOverlap="1" wp14:anchorId="76D237B8" wp14:editId="79B07B16">
@@ -4999,7 +4840,7 @@
                     <pic:cNvPicPr/>
                   </pic:nvPicPr>
                   <pic:blipFill>
-                    <a:blip r:embed="rId24">
+                    <a:blip r:embed="rId26">
                       <a:extLst>
                         <a:ext uri="{28A0092B-C50C-407E-A947-70E740481C1C}">
                           <a14:useLocalDpi xmlns:a14="http://schemas.microsoft.com/office/drawing/2010/main" val="0"/>
@@ -5067,7 +4908,7 @@
       <w:pPr>
         <w:pStyle w:val="Heading1"/>
       </w:pPr>
-      <w:bookmarkStart w:id="12" w:name="_Toc76373135"/>
+      <w:bookmarkStart w:id="12" w:name="_Toc76547884"/>
       <w:r>
         <w:rPr>
           <w:b/>
@@ -5090,31 +4931,29 @@
     <w:p>
       <w:r>
         <w:rPr>
-          <w:rStyle w:val="Heading3Char"/>
           <w:noProof/>
-          <w:lang w:val="de-CH" w:eastAsia="de-CH"/>
         </w:rPr>
         <w:drawing>
-          <wp:anchor distT="0" distB="0" distL="114300" distR="114300" simplePos="0" relativeHeight="251664384" behindDoc="1" locked="0" layoutInCell="1" allowOverlap="1" wp14:anchorId="4D3B7DE4" wp14:editId="7E5983D8">
+          <wp:anchor distT="0" distB="0" distL="114300" distR="114300" simplePos="0" relativeHeight="251688960" behindDoc="1" locked="0" layoutInCell="1" allowOverlap="1" wp14:anchorId="61996A6D" wp14:editId="40D6F779">
             <wp:simplePos x="0" y="0"/>
             <wp:positionH relativeFrom="margin">
               <wp:align>right</wp:align>
             </wp:positionH>
             <wp:positionV relativeFrom="paragraph">
-              <wp:posOffset>13970</wp:posOffset>
+              <wp:posOffset>229235</wp:posOffset>
             </wp:positionV>
-            <wp:extent cx="2243455" cy="752475"/>
-            <wp:effectExtent l="0" t="0" r="4445" b="9525"/>
+            <wp:extent cx="2319655" cy="592455"/>
+            <wp:effectExtent l="0" t="0" r="4445" b="0"/>
             <wp:wrapTight wrapText="bothSides">
               <wp:wrapPolygon edited="0">
                 <wp:start x="0" y="0"/>
-                <wp:lineTo x="0" y="21327"/>
-                <wp:lineTo x="21459" y="21327"/>
-                <wp:lineTo x="21459" y="0"/>
+                <wp:lineTo x="0" y="20836"/>
+                <wp:lineTo x="21464" y="20836"/>
+                <wp:lineTo x="21464" y="0"/>
                 <wp:lineTo x="0" y="0"/>
               </wp:wrapPolygon>
             </wp:wrapTight>
-            <wp:docPr id="10" name="Picture 10"/>
+            <wp:docPr id="21" name="Picture 21"/>
             <wp:cNvGraphicFramePr>
               <a:graphicFrameLocks xmlns:a="http://schemas.openxmlformats.org/drawingml/2006/main" noChangeAspect="1"/>
             </wp:cNvGraphicFramePr>
@@ -5126,7 +4965,7 @@
                     <pic:cNvPicPr/>
                   </pic:nvPicPr>
                   <pic:blipFill>
-                    <a:blip r:embed="rId25">
+                    <a:blip r:embed="rId27">
                       <a:extLst>
                         <a:ext uri="{28A0092B-C50C-407E-A947-70E740481C1C}">
                           <a14:useLocalDpi xmlns:a14="http://schemas.microsoft.com/office/drawing/2010/main" val="0"/>
@@ -5140,7 +4979,7 @@
                   <pic:spPr>
                     <a:xfrm>
                       <a:off x="0" y="0"/>
-                      <a:ext cx="2243455" cy="752475"/>
+                      <a:ext cx="2319655" cy="592455"/>
                     </a:xfrm>
                     <a:prstGeom prst="rect">
                       <a:avLst/>
@@ -5158,7 +4997,7 @@
           </wp:anchor>
         </w:drawing>
       </w:r>
-      <w:bookmarkStart w:id="13" w:name="_Toc76373136"/>
+      <w:bookmarkStart w:id="13" w:name="_Toc76547885"/>
       <w:r>
         <w:rPr>
           <w:rStyle w:val="Heading3Char"/>
@@ -5215,11 +5054,31 @@
         <w:t xml:space="preserve">properly load the new </w:t>
       </w:r>
       <w:r>
-        <w:t>dark acquisition. If this is the case, click “Take Dark” several more times until the correct dark spectra is acquired.</w:t>
-      </w:r>
-    </w:p>
-    <w:p>
-      <w:bookmarkStart w:id="14" w:name="_Toc76373137"/>
+        <w:t xml:space="preserve">dark acquisition. If this is the case, click “Take Dark” several more times until the correct dark spectra </w:t>
+      </w:r>
+      <w:proofErr w:type="gramStart"/>
+      <w:r>
+        <w:t>is acquired</w:t>
+      </w:r>
+      <w:proofErr w:type="gramEnd"/>
+      <w:r>
+        <w:t>.</w:t>
+      </w:r>
+      <w:r>
+        <w:rPr>
+          <w:noProof/>
+        </w:rPr>
+        <w:t xml:space="preserve"> </w:t>
+      </w:r>
+      <w:r>
+        <w:rPr>
+          <w:noProof/>
+        </w:rPr>
+        <w:t>The timer indicates how long ago the spectrum was acquired.</w:t>
+      </w:r>
+    </w:p>
+    <w:p>
+      <w:bookmarkStart w:id="14" w:name="_Toc76547886"/>
       <w:r>
         <w:rPr>
           <w:rStyle w:val="Heading3Char"/>
@@ -5241,7 +5100,15 @@
       <w:bookmarkEnd w:id="14"/>
       <w:r>
         <w:br/>
-        <w:t>This feature is retained from the original FX Streamer platform. It can be used with Ocean Optics light sources connected to the operating computer. For example, a “</w:t>
+        <w:t xml:space="preserve">This feature </w:t>
+      </w:r>
+      <w:proofErr w:type="gramStart"/>
+      <w:r>
+        <w:t>is retained</w:t>
+      </w:r>
+      <w:proofErr w:type="gramEnd"/>
+      <w:r>
+        <w:t xml:space="preserve"> from the original FX Streamer platform. It can be used with Ocean Optics light sources connected to the operating computer. For example, a “</w:t>
       </w:r>
       <w:r>
         <w:t>D-2000 Family spectroscopy light source</w:t>
@@ -5254,7 +5121,7 @@
       <w:pPr>
         <w:pStyle w:val="Heading2"/>
       </w:pPr>
-      <w:bookmarkStart w:id="15" w:name="_Toc76373138"/>
+      <w:bookmarkStart w:id="15" w:name="_Toc76547887"/>
       <w:r>
         <w:rPr>
           <w:b/>
@@ -5279,408 +5146,29 @@
     <w:p>
       <w:r>
         <w:rPr>
-          <w:rStyle w:val="Heading3Char"/>
           <w:noProof/>
-          <w:lang w:val="de-CH" w:eastAsia="de-CH"/>
         </w:rPr>
         <w:drawing>
-          <wp:anchor distT="0" distB="0" distL="114300" distR="114300" simplePos="0" relativeHeight="251667456" behindDoc="1" locked="0" layoutInCell="1" allowOverlap="1" wp14:anchorId="2818051F" wp14:editId="3C894742">
+          <wp:anchor distT="0" distB="0" distL="114300" distR="114300" simplePos="0" relativeHeight="251687936" behindDoc="1" locked="0" layoutInCell="1" allowOverlap="1" wp14:anchorId="6E9A39D9" wp14:editId="116B1CA1">
             <wp:simplePos x="0" y="0"/>
             <wp:positionH relativeFrom="margin">
-              <wp:align>right</wp:align>
+              <wp:posOffset>3535045</wp:posOffset>
             </wp:positionH>
             <wp:positionV relativeFrom="paragraph">
-              <wp:posOffset>5080</wp:posOffset>
+              <wp:posOffset>236220</wp:posOffset>
             </wp:positionV>
-            <wp:extent cx="2225675" cy="647700"/>
-            <wp:effectExtent l="0" t="0" r="3175" b="0"/>
+            <wp:extent cx="2188210" cy="600075"/>
+            <wp:effectExtent l="0" t="0" r="2540" b="9525"/>
             <wp:wrapTight wrapText="bothSides">
               <wp:wrapPolygon edited="0">
                 <wp:start x="0" y="0"/>
-                <wp:lineTo x="0" y="20965"/>
-                <wp:lineTo x="21446" y="20965"/>
-                <wp:lineTo x="21446" y="0"/>
+                <wp:lineTo x="0" y="21257"/>
+                <wp:lineTo x="21437" y="21257"/>
+                <wp:lineTo x="21437" y="0"/>
                 <wp:lineTo x="0" y="0"/>
               </wp:wrapPolygon>
             </wp:wrapTight>
-            <wp:docPr id="12" name="Picture 12"/>
-            <wp:cNvGraphicFramePr>
-              <a:graphicFrameLocks xmlns:a="http://schemas.openxmlformats.org/drawingml/2006/main" noChangeAspect="1"/>
-            </wp:cNvGraphicFramePr>
-            <a:graphic xmlns:a="http://schemas.openxmlformats.org/drawingml/2006/main">
-              <a:graphicData uri="http://schemas.openxmlformats.org/drawingml/2006/picture">
-                <pic:pic xmlns:pic="http://schemas.openxmlformats.org/drawingml/2006/picture">
-                  <pic:nvPicPr>
-                    <pic:cNvPr id="1" name=""/>
-                    <pic:cNvPicPr/>
-                  </pic:nvPicPr>
-                  <pic:blipFill>
-                    <a:blip r:embed="rId26">
-                      <a:extLst>
-                        <a:ext uri="{28A0092B-C50C-407E-A947-70E740481C1C}">
-                          <a14:useLocalDpi xmlns:a14="http://schemas.microsoft.com/office/drawing/2010/main" val="0"/>
-                        </a:ext>
-                      </a:extLst>
-                    </a:blip>
-                    <a:stretch>
-                      <a:fillRect/>
-                    </a:stretch>
-                  </pic:blipFill>
-                  <pic:spPr>
-                    <a:xfrm>
-                      <a:off x="0" y="0"/>
-                      <a:ext cx="2225675" cy="647700"/>
-                    </a:xfrm>
-                    <a:prstGeom prst="rect">
-                      <a:avLst/>
-                    </a:prstGeom>
-                  </pic:spPr>
-                </pic:pic>
-              </a:graphicData>
-            </a:graphic>
-            <wp14:sizeRelH relativeFrom="margin">
-              <wp14:pctWidth>0</wp14:pctWidth>
-            </wp14:sizeRelH>
-            <wp14:sizeRelV relativeFrom="margin">
-              <wp14:pctHeight>0</wp14:pctHeight>
-            </wp14:sizeRelV>
-          </wp:anchor>
-        </w:drawing>
-      </w:r>
-      <w:bookmarkStart w:id="16" w:name="_Toc76373139"/>
-      <w:r>
-        <w:rPr>
-          <w:rStyle w:val="Heading3Char"/>
-          <w:b/>
-          <w:color w:val="808080" w:themeColor="background1" w:themeShade="80"/>
-        </w:rPr>
-        <w:t>Single</w:t>
-      </w:r>
-      <w:r>
-        <w:rPr>
-          <w:rStyle w:val="Heading3Char"/>
-          <w:color w:val="2E74B5" w:themeColor="accent1" w:themeShade="BF"/>
-        </w:rPr>
-        <w:t xml:space="preserve"> Reference Spectrum</w:t>
-      </w:r>
-      <w:bookmarkEnd w:id="16"/>
-      <w:r>
-        <w:rPr>
-          <w:u w:val="single"/>
-        </w:rPr>
-        <w:br/>
-      </w:r>
-      <w:r>
-        <w:t xml:space="preserve">The “Reference Spectrum” establishes the </w:t>
-      </w:r>
-      <w:r>
-        <w:t xml:space="preserve">reference spectra from which “Absorbance” or “Transmission” optical measurements are calculated. Ensure your light source is on and the correct reference sample is in place, then hit </w:t>
-      </w:r>
-      <w:r>
-        <w:t xml:space="preserve">“Take </w:t>
-      </w:r>
-      <w:r>
-        <w:t>Reference</w:t>
-      </w:r>
-      <w:r>
-        <w:t xml:space="preserve">.” The corresponding </w:t>
-      </w:r>
-      <w:r>
-        <w:t>Reference S</w:t>
-      </w:r>
-      <w:r>
-        <w:t xml:space="preserve">pectrum will appear in the plot region. Make sure this looks correct, occasionally there will be residual spectra still in the </w:t>
-      </w:r>
-      <w:r>
-        <w:t>cache</w:t>
-      </w:r>
-      <w:r>
-        <w:t xml:space="preserve"> and it </w:t>
-      </w:r>
-      <w:r>
-        <w:t xml:space="preserve">will not be the most recent </w:t>
-      </w:r>
-      <w:r>
-        <w:t>acquisition</w:t>
-      </w:r>
-      <w:r>
-        <w:t xml:space="preserve">. </w:t>
-      </w:r>
-      <w:r>
-        <w:t xml:space="preserve">If this is the case, click “Take </w:t>
-      </w:r>
-      <w:r>
-        <w:t>Reference</w:t>
-      </w:r>
-      <w:r>
-        <w:t>” several more times until the correct spectra is acquired.</w:t>
-      </w:r>
-    </w:p>
-    <w:p>
-      <w:r>
-        <w:rPr>
-          <w:rStyle w:val="Heading3Char"/>
-          <w:noProof/>
-          <w:lang w:val="de-CH" w:eastAsia="de-CH"/>
-        </w:rPr>
-        <w:drawing>
-          <wp:anchor distT="0" distB="0" distL="114300" distR="114300" simplePos="0" relativeHeight="251668480" behindDoc="1" locked="0" layoutInCell="1" allowOverlap="1" wp14:anchorId="1BB552D2" wp14:editId="1637050E">
-            <wp:simplePos x="0" y="0"/>
-            <wp:positionH relativeFrom="margin">
-              <wp:align>right</wp:align>
-            </wp:positionH>
-            <wp:positionV relativeFrom="paragraph">
-              <wp:posOffset>12065</wp:posOffset>
-            </wp:positionV>
-            <wp:extent cx="2292985" cy="2914650"/>
-            <wp:effectExtent l="0" t="0" r="0" b="0"/>
-            <wp:wrapTight wrapText="bothSides">
-              <wp:wrapPolygon edited="0">
-                <wp:start x="0" y="0"/>
-                <wp:lineTo x="0" y="21459"/>
-                <wp:lineTo x="21355" y="21459"/>
-                <wp:lineTo x="21355" y="0"/>
-                <wp:lineTo x="0" y="0"/>
-              </wp:wrapPolygon>
-            </wp:wrapTight>
-            <wp:docPr id="14" name="Picture 14"/>
-            <wp:cNvGraphicFramePr>
-              <a:graphicFrameLocks xmlns:a="http://schemas.openxmlformats.org/drawingml/2006/main" noChangeAspect="1"/>
-            </wp:cNvGraphicFramePr>
-            <a:graphic xmlns:a="http://schemas.openxmlformats.org/drawingml/2006/main">
-              <a:graphicData uri="http://schemas.openxmlformats.org/drawingml/2006/picture">
-                <pic:pic xmlns:pic="http://schemas.openxmlformats.org/drawingml/2006/picture">
-                  <pic:nvPicPr>
-                    <pic:cNvPr id="1" name=""/>
-                    <pic:cNvPicPr/>
-                  </pic:nvPicPr>
-                  <pic:blipFill rotWithShape="1">
-                    <a:blip r:embed="rId27">
-                      <a:extLst>
-                        <a:ext uri="{28A0092B-C50C-407E-A947-70E740481C1C}">
-                          <a14:useLocalDpi xmlns:a14="http://schemas.microsoft.com/office/drawing/2010/main" val="0"/>
-                        </a:ext>
-                      </a:extLst>
-                    </a:blip>
-                    <a:srcRect b="7294"/>
-                    <a:stretch/>
-                  </pic:blipFill>
-                  <pic:spPr bwMode="auto">
-                    <a:xfrm>
-                      <a:off x="0" y="0"/>
-                      <a:ext cx="2292985" cy="2914650"/>
-                    </a:xfrm>
-                    <a:prstGeom prst="rect">
-                      <a:avLst/>
-                    </a:prstGeom>
-                    <a:ln>
-                      <a:noFill/>
-                    </a:ln>
-                    <a:extLst>
-                      <a:ext uri="{53640926-AAD7-44D8-BBD7-CCE9431645EC}">
-                        <a14:shadowObscured xmlns:a14="http://schemas.microsoft.com/office/drawing/2010/main"/>
-                      </a:ext>
-                    </a:extLst>
-                  </pic:spPr>
-                </pic:pic>
-              </a:graphicData>
-            </a:graphic>
-            <wp14:sizeRelH relativeFrom="margin">
-              <wp14:pctWidth>0</wp14:pctWidth>
-            </wp14:sizeRelH>
-            <wp14:sizeRelV relativeFrom="margin">
-              <wp14:pctHeight>0</wp14:pctHeight>
-            </wp14:sizeRelV>
-          </wp:anchor>
-        </w:drawing>
-      </w:r>
-      <w:bookmarkStart w:id="17" w:name="_Toc76373140"/>
-      <w:r>
-        <w:rPr>
-          <w:rStyle w:val="Heading3Char"/>
-          <w:b/>
-          <w:color w:val="808080" w:themeColor="background1" w:themeShade="80"/>
-        </w:rPr>
-        <w:t>Accumulated</w:t>
-      </w:r>
-      <w:r>
-        <w:rPr>
-          <w:rStyle w:val="Heading3Char"/>
-          <w:b/>
-          <w:color w:val="808080" w:themeColor="background1" w:themeShade="80"/>
-        </w:rPr>
-        <w:t xml:space="preserve"> </w:t>
-      </w:r>
-      <w:r>
-        <w:rPr>
-          <w:rStyle w:val="Heading3Char"/>
-          <w:color w:val="2E74B5" w:themeColor="accent1" w:themeShade="BF"/>
-        </w:rPr>
-        <w:t>Reference Spectrum</w:t>
-      </w:r>
-      <w:bookmarkEnd w:id="17"/>
-      <w:r>
-        <w:rPr>
-          <w:u w:val="single"/>
-        </w:rPr>
-        <w:br/>
-      </w:r>
-      <w:r>
-        <w:t xml:space="preserve">In many cases it may not be possible to place the desired reference sample in front of the sensor. For example, if samples are moving quickly past the sensor. We developed this </w:t>
-      </w:r>
-      <w:r>
-        <w:rPr>
-          <w:b/>
-          <w:color w:val="808080" w:themeColor="background1" w:themeShade="80"/>
-        </w:rPr>
-        <w:t>Accumulated</w:t>
-      </w:r>
-      <w:r>
-        <w:t xml:space="preserve"> </w:t>
-      </w:r>
-      <w:r>
-        <w:t>module to account for this.</w:t>
-      </w:r>
-    </w:p>
-    <w:p>
-      <w:r>
-        <w:t xml:space="preserve">First, setup your acquisition as desired, build your desired </w:t>
-      </w:r>
-      <w:r>
-        <w:rPr>
-          <w:b/>
-          <w:color w:val="808080" w:themeColor="background1" w:themeShade="80"/>
-        </w:rPr>
-        <w:t>Wavelength Hub</w:t>
-      </w:r>
-      <w:r>
-        <w:t>, and take a “Dark Spectrum.” Then set your accumulation window in the “</w:t>
-      </w:r>
-      <w:r>
-        <w:rPr>
-          <w:color w:val="002060"/>
-        </w:rPr>
-        <w:t>Acquire for _ seconds</w:t>
-      </w:r>
-      <w:r>
-        <w:t>,” box. You</w:t>
-      </w:r>
-      <w:r>
-        <w:t>r</w:t>
-      </w:r>
-      <w:r>
-        <w:t xml:space="preserve"> reference spectra/</w:t>
-      </w:r>
-      <w:proofErr w:type="spellStart"/>
-      <w:r>
-        <w:t>spectras</w:t>
-      </w:r>
-      <w:proofErr w:type="spellEnd"/>
-      <w:r>
-        <w:t xml:space="preserve"> should appear over this time period. Then hit “Accumulate.” The </w:t>
-      </w:r>
-      <w:r>
-        <w:t xml:space="preserve">spectrophotometer will run until it </w:t>
-      </w:r>
-      <w:r>
-        <w:t xml:space="preserve">accumulate all spectra over that time window and store it in </w:t>
-      </w:r>
-      <w:r>
-        <w:t>cache</w:t>
-      </w:r>
-      <w:r>
-        <w:t>. We recommend picking a time window that accumulates less than 10k spectra to prevent the risk of the software locking up.</w:t>
-      </w:r>
-    </w:p>
-    <w:p>
-      <w:r>
-        <w:t xml:space="preserve">Once you accumulated, you can view the spectra individually or as a time series for the wavelengths you previously defined in your </w:t>
-      </w:r>
-      <w:r>
-        <w:rPr>
-          <w:b/>
-          <w:color w:val="808080" w:themeColor="background1" w:themeShade="80"/>
-        </w:rPr>
-        <w:t>Wavelength Hub</w:t>
-      </w:r>
-      <w:r>
-        <w:t xml:space="preserve">. From the top of your window go to </w:t>
-      </w:r>
-      <w:r>
-        <w:rPr>
-          <w:b/>
-          <w:color w:val="808080" w:themeColor="background1" w:themeShade="80"/>
-        </w:rPr>
-        <w:t>Plot &gt; Accumulated spectra</w:t>
-      </w:r>
-      <w:r>
-        <w:rPr>
-          <w:b/>
-          <w:color w:val="808080" w:themeColor="background1" w:themeShade="80"/>
-        </w:rPr>
-        <w:t xml:space="preserve"> </w:t>
-      </w:r>
-      <w:r>
-        <w:t>or</w:t>
-      </w:r>
-      <w:r>
-        <w:rPr>
-          <w:color w:val="808080" w:themeColor="background1" w:themeShade="80"/>
-        </w:rPr>
-        <w:t xml:space="preserve"> </w:t>
-      </w:r>
-      <w:r>
-        <w:rPr>
-          <w:b/>
-          <w:color w:val="808080" w:themeColor="background1" w:themeShade="80"/>
-        </w:rPr>
-        <w:t>Plot &gt; Accumulated time series</w:t>
-      </w:r>
-      <w:r>
-        <w:t>.  You can search through the accumulated spectra by dragging the blue maker on the scroll bar seen below. Once you have identified your desired reference spectra/spectra’s insert their starting and ending index in the “Generate” sub</w:t>
-      </w:r>
-      <w:r>
-        <w:t>section, then hit Generate. If you selected a range, the average spectra over that range will be used. Then, the reference spectr</w:t>
-      </w:r>
-      <w:r>
-        <w:t>um</w:t>
-      </w:r>
-      <w:r>
-        <w:t xml:space="preserve"> will be di</w:t>
-      </w:r>
-      <w:r>
-        <w:t>splayed.</w:t>
-      </w:r>
-    </w:p>
-    <w:p>
-      <w:r>
-        <w:rPr>
-          <w:rStyle w:val="Heading3Char"/>
-          <w:noProof/>
-          <w:lang w:val="de-CH" w:eastAsia="de-CH"/>
-        </w:rPr>
-        <w:lastRenderedPageBreak/>
-        <w:drawing>
-          <wp:anchor distT="0" distB="0" distL="114300" distR="114300" simplePos="0" relativeHeight="251669504" behindDoc="1" locked="0" layoutInCell="1" allowOverlap="1" wp14:anchorId="57C9977E" wp14:editId="6BC59975">
-            <wp:simplePos x="0" y="0"/>
-            <wp:positionH relativeFrom="margin">
-              <wp:align>right</wp:align>
-            </wp:positionH>
-            <wp:positionV relativeFrom="paragraph">
-              <wp:posOffset>5080</wp:posOffset>
-            </wp:positionV>
-            <wp:extent cx="2311400" cy="1866900"/>
-            <wp:effectExtent l="0" t="0" r="0" b="0"/>
-            <wp:wrapTight wrapText="bothSides">
-              <wp:wrapPolygon edited="0">
-                <wp:start x="0" y="0"/>
-                <wp:lineTo x="0" y="21380"/>
-                <wp:lineTo x="21363" y="21380"/>
-                <wp:lineTo x="21363" y="0"/>
-                <wp:lineTo x="0" y="0"/>
-              </wp:wrapPolygon>
-            </wp:wrapTight>
-            <wp:docPr id="16" name="Picture 16"/>
+            <wp:docPr id="15" name="Picture 15"/>
             <wp:cNvGraphicFramePr>
               <a:graphicFrameLocks xmlns:a="http://schemas.openxmlformats.org/drawingml/2006/main" noChangeAspect="1"/>
             </wp:cNvGraphicFramePr>
@@ -5706,7 +5194,7 @@
                   <pic:spPr>
                     <a:xfrm>
                       <a:off x="0" y="0"/>
-                      <a:ext cx="2311400" cy="1866900"/>
+                      <a:ext cx="2188210" cy="600075"/>
                     </a:xfrm>
                     <a:prstGeom prst="rect">
                       <a:avLst/>
@@ -5724,151 +5212,106 @@
           </wp:anchor>
         </w:drawing>
       </w:r>
-      <w:bookmarkStart w:id="18" w:name="_Toc76373141"/>
+      <w:bookmarkStart w:id="16" w:name="_Toc76547888"/>
       <w:r>
         <w:rPr>
           <w:rStyle w:val="Heading3Char"/>
           <w:b/>
           <w:color w:val="808080" w:themeColor="background1" w:themeShade="80"/>
         </w:rPr>
-        <w:t>Dynamic</w:t>
-      </w:r>
-      <w:r>
-        <w:rPr>
-          <w:rStyle w:val="Heading3Char"/>
-          <w:b/>
-          <w:color w:val="808080" w:themeColor="background1" w:themeShade="80"/>
-        </w:rPr>
-        <w:t xml:space="preserve"> </w:t>
+        <w:t>Single</w:t>
       </w:r>
       <w:r>
         <w:rPr>
           <w:rStyle w:val="Heading3Char"/>
           <w:color w:val="2E74B5" w:themeColor="accent1" w:themeShade="BF"/>
         </w:rPr>
-        <w:t>Reference Spectrum</w:t>
-      </w:r>
-      <w:bookmarkEnd w:id="18"/>
+        <w:t xml:space="preserve"> Reference Spectrum</w:t>
+      </w:r>
+      <w:bookmarkEnd w:id="16"/>
       <w:r>
         <w:rPr>
           <w:u w:val="single"/>
         </w:rPr>
         <w:br/>
       </w:r>
-      <w:r>
-        <w:t xml:space="preserve">In cases where the reference spectrum may change over time, it may be of interest to perform dynamic referencing. This feature calculates </w:t>
-      </w:r>
-      <w:r>
-        <w:t xml:space="preserve">a reference spectrum as the </w:t>
-      </w:r>
-      <w:r>
-        <w:t xml:space="preserve">median </w:t>
-      </w:r>
-      <w:r>
-        <w:t xml:space="preserve">spectrum </w:t>
-      </w:r>
-      <w:r>
-        <w:t>over a defined number of spectra and over a certain interval. This feature will only be of use if the desired reference spectra is present in front of the sensor over 50% of the time</w:t>
-      </w:r>
-      <w:r>
-        <w:t>.</w:t>
-      </w:r>
-    </w:p>
-    <w:p>
-      <w:r>
-        <w:t xml:space="preserve">If you start a run using dynamic referencing you will still need to define an initial reference using the single or </w:t>
-      </w:r>
-      <w:r>
-        <w:t xml:space="preserve">accumulated </w:t>
-      </w:r>
-      <w:r>
-        <w:t>methods described previously.</w:t>
-      </w:r>
-    </w:p>
-    <w:p>
-      <w:pPr>
-        <w:rPr>
-          <w:i/>
-        </w:rPr>
-      </w:pPr>
-      <w:r>
-        <w:rPr>
-          <w:i/>
-        </w:rPr>
-        <w:t>Note: The recalculation of a reference spectrum WILL INTRODUCE A SLIGHT DELAY during that recalculation period. So i</w:t>
-      </w:r>
-      <w:r>
-        <w:rPr>
-          <w:i/>
-        </w:rPr>
-        <w:t>f you are at risk of u</w:t>
-      </w:r>
-      <w:r>
-        <w:rPr>
-          <w:i/>
-        </w:rPr>
-        <w:t>nder-sampling, you may not want to perform dynamic referencing.</w:t>
-      </w:r>
-    </w:p>
-    <w:p>
-      <w:r>
-        <w:t xml:space="preserve"> </w:t>
-      </w:r>
-    </w:p>
-    <w:p>
-      <w:pPr>
-        <w:rPr>
-          <w:rFonts w:asciiTheme="majorHAnsi" w:eastAsiaTheme="majorEastAsia" w:hAnsiTheme="majorHAnsi" w:cstheme="majorBidi"/>
-          <w:color w:val="2E74B5" w:themeColor="accent1" w:themeShade="BF"/>
-          <w:sz w:val="32"/>
-          <w:szCs w:val="32"/>
-        </w:rPr>
-      </w:pPr>
-      <w:r>
-        <w:br w:type="page"/>
-      </w:r>
-    </w:p>
-    <w:p>
-      <w:pPr>
-        <w:pStyle w:val="Heading1"/>
-      </w:pPr>
-      <w:bookmarkStart w:id="19" w:name="_Toc76373142"/>
-      <w:r>
-        <w:lastRenderedPageBreak/>
-        <w:t>Signal Processing</w:t>
-      </w:r>
-      <w:r>
-        <w:t xml:space="preserve"> and Wavelength Management</w:t>
-      </w:r>
-      <w:bookmarkEnd w:id="19"/>
+      <w:proofErr w:type="gramStart"/>
+      <w:r>
+        <w:t>The</w:t>
+      </w:r>
+      <w:proofErr w:type="gramEnd"/>
+      <w:r>
+        <w:t xml:space="preserve"> “Reference Spectrum” establishes the </w:t>
+      </w:r>
+      <w:r>
+        <w:t xml:space="preserve">reference spectra from which “Absorbance” or “Transmission” optical measurements are calculated. Ensure your light source is on and the correct reference sample is in place, then hit </w:t>
+      </w:r>
+      <w:r>
+        <w:t xml:space="preserve">“Take </w:t>
+      </w:r>
+      <w:r>
+        <w:t>Reference</w:t>
+      </w:r>
+      <w:r>
+        <w:t xml:space="preserve">.” The corresponding </w:t>
+      </w:r>
+      <w:r>
+        <w:t>Reference S</w:t>
+      </w:r>
+      <w:r>
+        <w:t xml:space="preserve">pectrum will appear in the plot region. Make sure this looks correct, occasionally there will be residual spectra still in the </w:t>
+      </w:r>
+      <w:r>
+        <w:t>cache</w:t>
+      </w:r>
+      <w:r>
+        <w:t xml:space="preserve"> and it </w:t>
+      </w:r>
+      <w:r>
+        <w:t xml:space="preserve">will not be the most recent </w:t>
+      </w:r>
+      <w:r>
+        <w:t>acquisition</w:t>
+      </w:r>
+      <w:r>
+        <w:t xml:space="preserve">. </w:t>
+      </w:r>
+      <w:r>
+        <w:t xml:space="preserve">If this is the case, click “Take </w:t>
+      </w:r>
+      <w:r>
+        <w:t>Reference</w:t>
+      </w:r>
+      <w:r>
+        <w:t>” several more times until the correct spectra is acquired.</w:t>
+      </w:r>
     </w:p>
     <w:p>
       <w:r>
         <w:rPr>
           <w:noProof/>
-          <w:lang w:val="de-CH" w:eastAsia="de-CH"/>
         </w:rPr>
         <w:drawing>
-          <wp:anchor distT="0" distB="0" distL="114300" distR="114300" simplePos="0" relativeHeight="251671552" behindDoc="1" locked="0" layoutInCell="1" allowOverlap="1" wp14:anchorId="21626B40" wp14:editId="4342B987">
+          <wp:anchor distT="0" distB="0" distL="114300" distR="114300" simplePos="0" relativeHeight="251686912" behindDoc="1" locked="0" layoutInCell="1" allowOverlap="1" wp14:anchorId="31E28BA0" wp14:editId="2F43BDE3">
             <wp:simplePos x="0" y="0"/>
             <wp:positionH relativeFrom="margin">
-              <wp:posOffset>3118485</wp:posOffset>
+              <wp:posOffset>3562985</wp:posOffset>
             </wp:positionH>
             <wp:positionV relativeFrom="paragraph">
-              <wp:posOffset>7620</wp:posOffset>
+              <wp:posOffset>217805</wp:posOffset>
             </wp:positionV>
-            <wp:extent cx="2630805" cy="2263775"/>
-            <wp:effectExtent l="0" t="0" r="0" b="3175"/>
+            <wp:extent cx="2159000" cy="3101340"/>
+            <wp:effectExtent l="0" t="0" r="0" b="3810"/>
             <wp:wrapTight wrapText="bothSides">
               <wp:wrapPolygon edited="0">
                 <wp:start x="0" y="0"/>
-                <wp:lineTo x="0" y="21449"/>
-                <wp:lineTo x="21428" y="21449"/>
-                <wp:lineTo x="21428" y="0"/>
+                <wp:lineTo x="0" y="21494"/>
+                <wp:lineTo x="21346" y="21494"/>
+                <wp:lineTo x="21346" y="0"/>
                 <wp:lineTo x="0" y="0"/>
               </wp:wrapPolygon>
             </wp:wrapTight>
-            <wp:docPr id="18" name="Picture 18"/>
+            <wp:docPr id="13" name="Picture 13"/>
             <wp:cNvGraphicFramePr>
               <a:graphicFrameLocks xmlns:a="http://schemas.openxmlformats.org/drawingml/2006/main" noChangeAspect="1"/>
             </wp:cNvGraphicFramePr>
@@ -5894,7 +5337,7 @@
                   <pic:spPr>
                     <a:xfrm>
                       <a:off x="0" y="0"/>
-                      <a:ext cx="2630805" cy="2263775"/>
+                      <a:ext cx="2159000" cy="3101340"/>
                     </a:xfrm>
                     <a:prstGeom prst="rect">
                       <a:avLst/>
@@ -5912,120 +5355,113 @@
           </wp:anchor>
         </w:drawing>
       </w:r>
-      <w:r>
-        <w:t xml:space="preserve">The </w:t>
-      </w:r>
-      <w:r>
-        <w:rPr>
+      <w:bookmarkStart w:id="17" w:name="_Toc76547889"/>
+      <w:r>
+        <w:rPr>
+          <w:rStyle w:val="Heading3Char"/>
           <w:b/>
           <w:color w:val="808080" w:themeColor="background1" w:themeShade="80"/>
         </w:rPr>
-        <w:t>Processing</w:t>
-      </w:r>
-      <w:r>
-        <w:rPr>
+        <w:t>Accumulated</w:t>
+      </w:r>
+      <w:r>
+        <w:rPr>
+          <w:rStyle w:val="Heading3Char"/>
+          <w:b/>
           <w:color w:val="808080" w:themeColor="background1" w:themeShade="80"/>
         </w:rPr>
         <w:t xml:space="preserve"> </w:t>
       </w:r>
       <w:r>
-        <w:t xml:space="preserve">tab includes a link to the </w:t>
+        <w:rPr>
+          <w:rStyle w:val="Heading3Char"/>
+          <w:color w:val="2E74B5" w:themeColor="accent1" w:themeShade="BF"/>
+        </w:rPr>
+        <w:t>Reference Spectrum</w:t>
+      </w:r>
+      <w:bookmarkEnd w:id="17"/>
+      <w:r>
+        <w:rPr>
+          <w:u w:val="single"/>
+        </w:rPr>
+        <w:br/>
+      </w:r>
+      <w:r>
+        <w:t xml:space="preserve">In many cases it may not be possible to place the desired reference sample in front of the sensor. For example, if samples are moving quickly past the sensor. We developed this </w:t>
       </w:r>
       <w:r>
         <w:rPr>
           <w:b/>
           <w:color w:val="808080" w:themeColor="background1" w:themeShade="80"/>
         </w:rPr>
+        <w:t>Accumulated</w:t>
+      </w:r>
+      <w:r>
+        <w:t xml:space="preserve"> </w:t>
+      </w:r>
+      <w:r>
+        <w:t>module to account for this.</w:t>
+      </w:r>
+      <w:r>
+        <w:rPr>
+          <w:noProof/>
+        </w:rPr>
+        <w:t xml:space="preserve"> </w:t>
+      </w:r>
+    </w:p>
+    <w:p>
+      <w:r>
+        <w:t xml:space="preserve">First, setup your acquisition as desired, build your desired </w:t>
+      </w:r>
+      <w:r>
+        <w:rPr>
+          <w:b/>
+          <w:color w:val="808080" w:themeColor="background1" w:themeShade="80"/>
+        </w:rPr>
         <w:t>Wavelength Hub</w:t>
       </w:r>
       <w:r>
-        <w:t xml:space="preserve"> and settings related to data filtering and a triggering.</w:t>
-      </w:r>
-    </w:p>
-    <w:p>
-      <w:pPr>
-        <w:pStyle w:val="Heading3"/>
-      </w:pPr>
-      <w:bookmarkStart w:id="20" w:name="_Toc76373143"/>
-      <w:r>
-        <w:t>“</w:t>
-      </w:r>
-      <w:r>
-        <w:t>Filtering</w:t>
-      </w:r>
-      <w:r>
-        <w:t>”</w:t>
-      </w:r>
-      <w:bookmarkEnd w:id="20"/>
-    </w:p>
-    <w:p>
-      <w:r>
-        <w:t xml:space="preserve">Data filtering can be enabled for each spectrum by clicking the “Enable” check box. Filtering is run by an “Average filter,” (i.e., a standard moving average) or a “Gaussian filter” (i.e., a Gaussian weighted moving average). The size of the moving area can be </w:t>
-      </w:r>
-      <w:r>
-        <w:t>set in the window prior to starting a run.</w:t>
-      </w:r>
-    </w:p>
-    <w:p/>
-    <w:p>
-      <w:pPr>
-        <w:pStyle w:val="Heading3"/>
-      </w:pPr>
-      <w:bookmarkStart w:id="21" w:name="_Toc76373144"/>
-      <w:r>
-        <w:t>“Triggering”</w:t>
-      </w:r>
-      <w:bookmarkEnd w:id="21"/>
-    </w:p>
-    <w:p>
-      <w:r>
-        <w:t xml:space="preserve">Triggering refers to sending an external trigger via the Arduino microcontroller. This setting can only be enabled if an Arduino </w:t>
-      </w:r>
-      <w:r>
-        <w:t xml:space="preserve">microcontroller </w:t>
-      </w:r>
-      <w:r>
-        <w:t xml:space="preserve">is </w:t>
-      </w:r>
-      <w:r>
-        <w:t xml:space="preserve">connected and detected by </w:t>
+        <w:t>, and take a “Dark Spectrum.” Then set your accumulation window in the “</w:t>
+      </w:r>
+      <w:r>
+        <w:rPr>
+          <w:color w:val="002060"/>
+        </w:rPr>
+        <w:t>Acquire for _ seconds</w:t>
+      </w:r>
+      <w:r>
+        <w:t>,” box. You</w:t>
+      </w:r>
+      <w:r>
+        <w:t>r</w:t>
+      </w:r>
+      <w:r>
+        <w:t xml:space="preserve"> reference spectra/</w:t>
       </w:r>
       <w:proofErr w:type="spellStart"/>
       <w:r>
-        <w:t>Spec</w:t>
-      </w:r>
-      <w:r>
-        <w:t>t</w:t>
-      </w:r>
-      <w:r>
-        <w:t>raSorter</w:t>
+        <w:t>spectras</w:t>
       </w:r>
       <w:proofErr w:type="spellEnd"/>
       <w:r>
-        <w:t xml:space="preserve">, see the Basic </w:t>
-      </w:r>
-      <w:r>
-        <w:t>Sectio</w:t>
-      </w:r>
-      <w:r>
-        <w:t>n of the manual for more details on that.</w:t>
-      </w:r>
-    </w:p>
-    <w:p>
-      <w:r>
-        <w:t>Triggering is be enabled by selecting “Enable”. The triggering threshold</w:t>
-      </w:r>
-      <w:r>
-        <w:t>s</w:t>
-      </w:r>
-      <w:r>
-        <w:t xml:space="preserve"> as well as which wavelengths </w:t>
-      </w:r>
-      <w:r>
-        <w:t>they apply to ar</w:t>
-      </w:r>
-      <w:r>
-        <w:t xml:space="preserve">e defined in the </w:t>
+        <w:t xml:space="preserve"> should appear over this time period. Then hit “Accumulate.” The </w:t>
+      </w:r>
+      <w:r>
+        <w:t xml:space="preserve">spectrophotometer will run until it </w:t>
+      </w:r>
+      <w:r>
+        <w:t xml:space="preserve">accumulate all spectra over that time window and store it in </w:t>
+      </w:r>
+      <w:r>
+        <w:t>cache</w:t>
+      </w:r>
+      <w:r>
+        <w:t>. We recommend picking a time window that accumulates less than 10k spectra to prevent the risk of the software locking up.</w:t>
+      </w:r>
+    </w:p>
+    <w:p>
+      <w:r>
+        <w:t xml:space="preserve">Once you accumulated, you can view the spectra individually or as a time series for the wavelengths you previously defined in your </w:t>
       </w:r>
       <w:r>
         <w:rPr>
@@ -6035,133 +5471,62 @@
         <w:t>Wavelength Hub</w:t>
       </w:r>
       <w:r>
-        <w:t xml:space="preserve">. </w:t>
-      </w:r>
-    </w:p>
-    <w:p>
-      <w:pPr>
-        <w:pStyle w:val="Heading4"/>
-      </w:pPr>
-      <w:r>
-        <w:t>Tri</w:t>
-      </w:r>
-      <w:r>
-        <w:t xml:space="preserve">ggering Operator: AND or </w:t>
-      </w:r>
-      <w:proofErr w:type="spellStart"/>
-      <w:r>
-        <w:t>OR</w:t>
-      </w:r>
-      <w:proofErr w:type="spellEnd"/>
-    </w:p>
-    <w:p>
-      <w:r>
-        <w:t>The “All thresholds must be satisfied to trigger” checkbox makes triggering function as a</w:t>
-      </w:r>
-      <w:r>
-        <w:t>n</w:t>
-      </w:r>
-      <w:r>
-        <w:t xml:space="preserve"> AND operator. Meaning, a trigger will only be initiated if </w:t>
-      </w:r>
-      <w:r>
-        <w:t>ALL</w:t>
-      </w:r>
-      <w:r>
-        <w:t xml:space="preserve"> wavelength thresholds defined in the </w:t>
+        <w:t xml:space="preserve">. From the top of your window go to </w:t>
       </w:r>
       <w:r>
         <w:rPr>
           <w:b/>
           <w:color w:val="808080" w:themeColor="background1" w:themeShade="80"/>
         </w:rPr>
-        <w:t>Wavelength Hub</w:t>
-      </w:r>
-      <w:r>
-        <w:rPr>
-          <w:b/>
-          <w:color w:val="5B9BD5" w:themeColor="accent1"/>
+        <w:t>Plot &gt; Accumulated spectra</w:t>
+      </w:r>
+      <w:r>
+        <w:rPr>
+          <w:b/>
+          <w:color w:val="808080" w:themeColor="background1" w:themeShade="80"/>
         </w:rPr>
         <w:t xml:space="preserve"> </w:t>
       </w:r>
       <w:r>
-        <w:t xml:space="preserve">are met. If it is unchecked, a trigger operates like an OR operator. A trigger will be </w:t>
-      </w:r>
-      <w:r>
-        <w:t xml:space="preserve">initiated </w:t>
-      </w:r>
-      <w:r>
-        <w:t xml:space="preserve">if </w:t>
-      </w:r>
-      <w:r>
-        <w:t>ANY</w:t>
-      </w:r>
-      <w:r>
-        <w:t xml:space="preserve"> of the wavelength thresholds are met.</w:t>
-      </w:r>
-    </w:p>
-    <w:p/>
-    <w:p>
-      <w:pPr>
-        <w:rPr>
-          <w:rFonts w:asciiTheme="majorHAnsi" w:eastAsiaTheme="majorEastAsia" w:hAnsiTheme="majorHAnsi" w:cstheme="majorBidi"/>
-          <w:b/>
-          <w:color w:val="5B9BD5" w:themeColor="accent1"/>
-          <w:sz w:val="26"/>
-          <w:szCs w:val="26"/>
-        </w:rPr>
-      </w:pPr>
-      <w:r>
-        <w:rPr>
-          <w:b/>
-          <w:color w:val="5B9BD5" w:themeColor="accent1"/>
-        </w:rPr>
-        <w:br w:type="page"/>
-      </w:r>
-    </w:p>
-    <w:p>
-      <w:pPr>
-        <w:pStyle w:val="Heading2"/>
-      </w:pPr>
-      <w:bookmarkStart w:id="22" w:name="_Toc76373145"/>
+        <w:t>or</w:t>
+      </w:r>
+      <w:r>
+        <w:rPr>
+          <w:color w:val="808080" w:themeColor="background1" w:themeShade="80"/>
+        </w:rPr>
+        <w:t xml:space="preserve"> </w:t>
+      </w:r>
+      <w:r>
+        <w:rPr>
+          <w:b/>
+          <w:color w:val="808080" w:themeColor="background1" w:themeShade="80"/>
+        </w:rPr>
+        <w:t>Plot &gt; Accumulated time series</w:t>
+      </w:r>
+      <w:r>
+        <w:t xml:space="preserve">.  You can search through the accumulated spectra by dragging the blue maker on the scroll bar seen below. Once you have identified your desired </w:t>
+      </w:r>
       <w:r>
         <w:lastRenderedPageBreak/>
-        <w:t>Wavelength Hub</w:t>
-      </w:r>
-      <w:bookmarkEnd w:id="22"/>
-    </w:p>
-    <w:p>
-      <w:r>
-        <w:t xml:space="preserve">The </w:t>
-      </w:r>
-      <w:r>
-        <w:rPr>
-          <w:b/>
-          <w:color w:val="808080" w:themeColor="background1" w:themeShade="80"/>
-        </w:rPr>
-        <w:t xml:space="preserve">Wavelength Hub </w:t>
-      </w:r>
-      <w:r>
-        <w:t xml:space="preserve">is the most important module in operating the </w:t>
-      </w:r>
-      <w:proofErr w:type="spellStart"/>
-      <w:r>
-        <w:t>SpectraSorter</w:t>
-      </w:r>
-      <w:proofErr w:type="spellEnd"/>
-      <w:r>
-        <w:t>. Here, particular wavelengths are defined for time series plotting, saving, and triggering. Prepare the hub prior to your run, as most features cannot be modified during a run.</w:t>
-      </w:r>
-      <w:r>
-        <w:t xml:space="preserve"> Once established consider saving this setting with </w:t>
-      </w:r>
-      <w:r>
-        <w:rPr>
-          <w:b/>
-          <w:color w:val="808080" w:themeColor="background1" w:themeShade="80"/>
-        </w:rPr>
-        <w:t>File &gt; Settings &gt; Export to File</w:t>
-      </w:r>
+        <w:t>reference spectra/spectra’s insert their starting and ending index in the “Generate” sub</w:t>
+      </w:r>
+      <w:r>
+        <w:t>section, then hit Generate. If you selected a range, the average spectra over that range will be used. Then, the reference spectr</w:t>
+      </w:r>
+      <w:r>
+        <w:t>um</w:t>
+      </w:r>
+      <w:r>
+        <w:t xml:space="preserve"> </w:t>
+      </w:r>
+      <w:proofErr w:type="gramStart"/>
+      <w:r>
+        <w:t>will be di</w:t>
+      </w:r>
+      <w:r>
+        <w:t>splayed</w:t>
+      </w:r>
+      <w:proofErr w:type="gramEnd"/>
       <w:r>
         <w:t>.</w:t>
       </w:r>
@@ -6169,143 +5534,29 @@
     <w:p>
       <w:r>
         <w:rPr>
-          <w:b/>
-          <w:color w:val="002060"/>
-        </w:rPr>
-        <w:t xml:space="preserve">Wavelength </w:t>
-      </w:r>
-      <w:r>
-        <w:rPr>
-          <w:b/>
-        </w:rPr>
-        <w:t>(nm)</w:t>
-      </w:r>
-      <w:r>
-        <w:t>: Define the wavelength of interest.</w:t>
-      </w:r>
-    </w:p>
-    <w:p>
-      <w:r>
-        <w:rPr>
-          <w:b/>
-          <w:color w:val="002060"/>
-        </w:rPr>
-        <w:t xml:space="preserve">Threshold </w:t>
-      </w:r>
-      <w:r>
-        <w:rPr>
-          <w:b/>
-        </w:rPr>
-        <w:t>(output units)</w:t>
-      </w:r>
-      <w:r>
-        <w:t>: If you are performing triggering, define the threshold value at which triggering should occur. This is in units of the output (e.g., raw spectrum, dark corrected, absorbance, or transmission).</w:t>
-      </w:r>
-    </w:p>
-    <w:p>
-      <w:r>
-        <w:rPr>
-          <w:b/>
-          <w:color w:val="002060"/>
-        </w:rPr>
-        <w:t xml:space="preserve">Trigger </w:t>
-      </w:r>
-      <w:r>
-        <w:rPr>
-          <w:b/>
-        </w:rPr>
-        <w:t>(checkbox)</w:t>
-      </w:r>
-      <w:r>
-        <w:t>: If checked, this wavelength will be involved in triggering events, if triggering is globally activated.</w:t>
-      </w:r>
-    </w:p>
-    <w:p>
-      <w:r>
-        <w:rPr>
-          <w:b/>
-          <w:color w:val="002060"/>
-        </w:rPr>
-        <w:t xml:space="preserve">Time series </w:t>
-      </w:r>
-      <w:r>
-        <w:rPr>
-          <w:b/>
-        </w:rPr>
-        <w:t>(checkbox)</w:t>
-      </w:r>
-      <w:r>
-        <w:t>: If checked, this wavelength will appear in a time series plot.</w:t>
-      </w:r>
-    </w:p>
-    <w:p>
-      <w:r>
-        <w:rPr>
-          <w:b/>
-          <w:color w:val="002060"/>
-        </w:rPr>
-        <w:t xml:space="preserve">Save </w:t>
-      </w:r>
-      <w:r>
-        <w:rPr>
-          <w:b/>
-        </w:rPr>
-        <w:t>(checkbox)</w:t>
-      </w:r>
-      <w:r>
-        <w:t>: If checked and wavelength saving is enabled, this wavelength will be saved along with other wavelengths in the output file. For wavelength saving to be enabled, global saving must be enabled AND the box “save range instead of individual wavelengths,” must be unchecked.</w:t>
-      </w:r>
-    </w:p>
-    <w:p>
-      <w:r>
-        <w:rPr>
-          <w:b/>
-          <w:color w:val="002060"/>
-        </w:rPr>
-        <w:t xml:space="preserve">Above </w:t>
-      </w:r>
-      <w:r>
-        <w:rPr>
-          <w:b/>
-        </w:rPr>
-        <w:t>(checkbox)</w:t>
-      </w:r>
-      <w:r>
-        <w:t>: If checked while the trigger box is checked, triggering is performed above the threshold value. If unchecked while the trigger box is checked, triggering is performed when the wavelength is below this threshold. If the trigger box is unchecked this has no function.</w:t>
-      </w:r>
-    </w:p>
-    <w:p>
-      <w:r>
-        <w:rPr>
-          <w:b/>
-          <w:color w:val="002060"/>
-        </w:rPr>
-        <w:t xml:space="preserve">Color </w:t>
-      </w:r>
-      <w:r>
-        <w:rPr>
-          <w:b/>
-        </w:rPr>
-        <w:t>(button)</w:t>
-      </w:r>
-      <w:r>
-        <w:t>: Click the color icon and define the desire color for plotting this given wavelength.</w:t>
-      </w:r>
-    </w:p>
-    <w:p>
-      <w:pPr>
-        <w:spacing w:after="0"/>
-      </w:pPr>
-      <w:r>
-        <w:rPr>
           <w:noProof/>
-          <w:lang w:val="de-CH" w:eastAsia="de-CH"/>
         </w:rPr>
         <w:drawing>
-          <wp:inline distT="0" distB="0" distL="0" distR="0" wp14:anchorId="45CD08B7" wp14:editId="65D43702">
-            <wp:extent cx="5524500" cy="3790950"/>
+          <wp:anchor distT="0" distB="0" distL="114300" distR="114300" simplePos="0" relativeHeight="251689984" behindDoc="1" locked="0" layoutInCell="1" allowOverlap="1" wp14:anchorId="4CD18E39" wp14:editId="01386D30">
+            <wp:simplePos x="0" y="0"/>
+            <wp:positionH relativeFrom="margin">
+              <wp:posOffset>3688080</wp:posOffset>
+            </wp:positionH>
+            <wp:positionV relativeFrom="paragraph">
+              <wp:posOffset>239014</wp:posOffset>
+            </wp:positionV>
+            <wp:extent cx="2044598" cy="1697126"/>
             <wp:effectExtent l="0" t="0" r="0" b="0"/>
-            <wp:docPr id="19" name="Picture 19"/>
+            <wp:wrapTight wrapText="bothSides">
+              <wp:wrapPolygon edited="0">
+                <wp:start x="0" y="0"/>
+                <wp:lineTo x="0" y="21341"/>
+                <wp:lineTo x="21338" y="21341"/>
+                <wp:lineTo x="21338" y="0"/>
+                <wp:lineTo x="0" y="0"/>
+              </wp:wrapPolygon>
+            </wp:wrapTight>
+            <wp:docPr id="28" name="Picture 28"/>
             <wp:cNvGraphicFramePr>
               <a:graphicFrameLocks xmlns:a="http://schemas.openxmlformats.org/drawingml/2006/main" noChangeAspect="1"/>
             </wp:cNvGraphicFramePr>
@@ -6317,159 +5568,7 @@
                     <pic:cNvPicPr/>
                   </pic:nvPicPr>
                   <pic:blipFill>
-                    <a:blip r:embed="rId30"/>
-                    <a:stretch>
-                      <a:fillRect/>
-                    </a:stretch>
-                  </pic:blipFill>
-                  <pic:spPr>
-                    <a:xfrm>
-                      <a:off x="0" y="0"/>
-                      <a:ext cx="5524500" cy="3790950"/>
-                    </a:xfrm>
-                    <a:prstGeom prst="rect">
-                      <a:avLst/>
-                    </a:prstGeom>
-                  </pic:spPr>
-                </pic:pic>
-              </a:graphicData>
-            </a:graphic>
-          </wp:inline>
-        </w:drawing>
-      </w:r>
-      <w:r>
-        <w:br/>
-        <w:t>In the example above, the program would perform as follows:</w:t>
-      </w:r>
-    </w:p>
-    <w:p>
-      <w:pPr>
-        <w:spacing w:after="0"/>
-        <w:ind w:firstLine="708"/>
-      </w:pPr>
-      <w:r>
-        <w:t>Saving: 280, 311 and 400 nm (if saving is globally activated)</w:t>
-      </w:r>
-    </w:p>
-    <w:p>
-      <w:pPr>
-        <w:spacing w:after="0"/>
-        <w:ind w:firstLine="708"/>
-      </w:pPr>
-      <w:r>
-        <w:t>Triggering: 311 nm above 0.3, 400 nm below 1 (if triggering is globally activated)</w:t>
-      </w:r>
-    </w:p>
-    <w:p>
-      <w:pPr>
-        <w:spacing w:after="0"/>
-        <w:ind w:firstLine="708"/>
-      </w:pPr>
-      <w:r>
-        <w:t xml:space="preserve">Timeseries Plotting: 280 nm, </w:t>
-      </w:r>
-      <w:r>
-        <w:rPr>
-          <w:color w:val="00B050"/>
-        </w:rPr>
-        <w:t>311 nm</w:t>
-      </w:r>
-      <w:r>
-        <w:t xml:space="preserve">, </w:t>
-      </w:r>
-      <w:r>
-        <w:rPr>
-          <w:color w:val="FF0000"/>
-        </w:rPr>
-        <w:t>400 nm</w:t>
-      </w:r>
-      <w:r>
-        <w:t xml:space="preserve">, </w:t>
-      </w:r>
-      <w:r>
-        <w:rPr>
-          <w:color w:val="C45911" w:themeColor="accent2" w:themeShade="BF"/>
-        </w:rPr>
-        <w:t>700 nm</w:t>
-      </w:r>
-      <w:r>
-        <w:t xml:space="preserve">, and </w:t>
-      </w:r>
-      <w:r>
-        <w:rPr>
-          <w:color w:val="00B0F0"/>
-        </w:rPr>
-        <w:t>900 nm</w:t>
-      </w:r>
-      <w:r>
-        <w:t>.</w:t>
-      </w:r>
-      <w:r>
-        <w:br w:type="page"/>
-      </w:r>
-    </w:p>
-    <w:p>
-      <w:pPr>
-        <w:pStyle w:val="Heading3"/>
-      </w:pPr>
-      <w:bookmarkStart w:id="23" w:name="_Toc76373146"/>
-      <w:r>
-        <w:lastRenderedPageBreak/>
-        <w:t>“</w:t>
-      </w:r>
-      <w:r>
-        <w:t xml:space="preserve">Select </w:t>
-      </w:r>
-      <w:r>
-        <w:t>R</w:t>
-      </w:r>
-      <w:r>
-        <w:t>ange</w:t>
-      </w:r>
-      <w:r>
-        <w:t>”</w:t>
-      </w:r>
-      <w:bookmarkEnd w:id="23"/>
-    </w:p>
-    <w:p>
-      <w:r>
-        <w:rPr>
-          <w:noProof/>
-          <w:lang w:val="de-CH" w:eastAsia="de-CH"/>
-        </w:rPr>
-        <w:drawing>
-          <wp:anchor distT="0" distB="0" distL="114300" distR="114300" simplePos="0" relativeHeight="251672576" behindDoc="1" locked="0" layoutInCell="1" allowOverlap="1" wp14:anchorId="0E0B37AA" wp14:editId="3C04A213">
-            <wp:simplePos x="0" y="0"/>
-            <wp:positionH relativeFrom="margin">
-              <wp:align>right</wp:align>
-            </wp:positionH>
-            <wp:positionV relativeFrom="paragraph">
-              <wp:posOffset>6985</wp:posOffset>
-            </wp:positionV>
-            <wp:extent cx="3800475" cy="1968500"/>
-            <wp:effectExtent l="0" t="0" r="9525" b="0"/>
-            <wp:wrapTight wrapText="bothSides">
-              <wp:wrapPolygon edited="0">
-                <wp:start x="0" y="0"/>
-                <wp:lineTo x="0" y="21321"/>
-                <wp:lineTo x="21546" y="21321"/>
-                <wp:lineTo x="21546" y="0"/>
-                <wp:lineTo x="0" y="0"/>
-              </wp:wrapPolygon>
-            </wp:wrapTight>
-            <wp:docPr id="20" name="Picture 20"/>
-            <wp:cNvGraphicFramePr>
-              <a:graphicFrameLocks xmlns:a="http://schemas.openxmlformats.org/drawingml/2006/main" noChangeAspect="1"/>
-            </wp:cNvGraphicFramePr>
-            <a:graphic xmlns:a="http://schemas.openxmlformats.org/drawingml/2006/main">
-              <a:graphicData uri="http://schemas.openxmlformats.org/drawingml/2006/picture">
-                <pic:pic xmlns:pic="http://schemas.openxmlformats.org/drawingml/2006/picture">
-                  <pic:nvPicPr>
-                    <pic:cNvPr id="1" name=""/>
-                    <pic:cNvPicPr/>
-                  </pic:nvPicPr>
-                  <pic:blipFill>
-                    <a:blip r:embed="rId31">
+                    <a:blip r:embed="rId30">
                       <a:extLst>
                         <a:ext uri="{28A0092B-C50C-407E-A947-70E740481C1C}">
                           <a14:useLocalDpi xmlns:a14="http://schemas.microsoft.com/office/drawing/2010/main" val="0"/>
@@ -6483,7 +5582,7 @@
                   <pic:spPr>
                     <a:xfrm>
                       <a:off x="0" y="0"/>
-                      <a:ext cx="3800475" cy="1968500"/>
+                      <a:ext cx="2050655" cy="1702154"/>
                     </a:xfrm>
                     <a:prstGeom prst="rect">
                       <a:avLst/>
@@ -6501,40 +5600,95 @@
           </wp:anchor>
         </w:drawing>
       </w:r>
-      <w:r>
-        <w:t xml:space="preserve">Instead of saving wavelengths you can save the complete </w:t>
-      </w:r>
-      <w:r>
-        <w:t>spectrum</w:t>
-      </w:r>
-      <w:r>
-        <w:t xml:space="preserve"> or a subset range of it. By clicking “Select Range,” It opens a spectrum range select</w:t>
-      </w:r>
-      <w:r>
-        <w:t>ion interface</w:t>
-      </w:r>
-      <w:r>
-        <w:t>. Here you can select a pixel or wavelength range as well as the step size over that range. To get back to full spectrum select “Reset.” To make sure the range is saved instead of individual wavelengths, make sure to select “Save range instead of individual wavelengths,”</w:t>
-      </w:r>
-      <w:r>
-        <w:t xml:space="preserve"> back in the </w:t>
-      </w:r>
-      <w:r>
-        <w:rPr>
+      <w:bookmarkStart w:id="18" w:name="_Toc76547890"/>
+      <w:r>
+        <w:rPr>
+          <w:rStyle w:val="Heading3Char"/>
           <w:b/>
           <w:color w:val="808080" w:themeColor="background1" w:themeShade="80"/>
         </w:rPr>
-        <w:t>Wavelength H</w:t>
-      </w:r>
-      <w:r>
-        <w:rPr>
+        <w:t>Dynamic</w:t>
+      </w:r>
+      <w:r>
+        <w:rPr>
+          <w:rStyle w:val="Heading3Char"/>
           <w:b/>
           <w:color w:val="808080" w:themeColor="background1" w:themeShade="80"/>
         </w:rPr>
-        <w:t>ub</w:t>
+        <w:t xml:space="preserve"> </w:t>
+      </w:r>
+      <w:r>
+        <w:rPr>
+          <w:rStyle w:val="Heading3Char"/>
+          <w:color w:val="2E74B5" w:themeColor="accent1" w:themeShade="BF"/>
+        </w:rPr>
+        <w:t>Reference Spectrum</w:t>
+      </w:r>
+      <w:bookmarkEnd w:id="18"/>
+      <w:r>
+        <w:rPr>
+          <w:u w:val="single"/>
+        </w:rPr>
+        <w:br/>
+      </w:r>
+      <w:r>
+        <w:t xml:space="preserve">In cases where the reference spectrum may change over time, it may be of interest to perform dynamic referencing. This feature calculates </w:t>
+      </w:r>
+      <w:r>
+        <w:t xml:space="preserve">a reference spectrum as the </w:t>
+      </w:r>
+      <w:r>
+        <w:t xml:space="preserve">median </w:t>
+      </w:r>
+      <w:r>
+        <w:t xml:space="preserve">spectrum </w:t>
+      </w:r>
+      <w:r>
+        <w:t>over a defined number of spectra and over a certain interval. This feature will only be of use if the desired reference spectra is present in front of the sensor over 50% of the time</w:t>
       </w:r>
       <w:r>
         <w:t>.</w:t>
+      </w:r>
+    </w:p>
+    <w:p>
+      <w:r>
+        <w:t xml:space="preserve">If you start a run using dynamic referencing you will still need to define an initial reference using the single or </w:t>
+      </w:r>
+      <w:r>
+        <w:t xml:space="preserve">accumulated </w:t>
+      </w:r>
+      <w:r>
+        <w:t>methods described previously.</w:t>
+      </w:r>
+    </w:p>
+    <w:p>
+      <w:pPr>
+        <w:rPr>
+          <w:i/>
+        </w:rPr>
+      </w:pPr>
+      <w:r>
+        <w:rPr>
+          <w:i/>
+        </w:rPr>
+        <w:t>Note: The recalculation of a reference spectrum WILL INTRODUCE A SLIGHT DELAY during that recalculation period. So i</w:t>
+      </w:r>
+      <w:r>
+        <w:rPr>
+          <w:i/>
+        </w:rPr>
+        <w:t>f you are at risk of u</w:t>
+      </w:r>
+      <w:r>
+        <w:rPr>
+          <w:i/>
+        </w:rPr>
+        <w:t>nder-sampling, you may not want to perform dynamic referencing.</w:t>
+      </w:r>
+    </w:p>
+    <w:p>
+      <w:r>
+        <w:t xml:space="preserve"> </w:t>
       </w:r>
     </w:p>
     <w:p>
@@ -6554,7 +5708,745 @@
       <w:pPr>
         <w:pStyle w:val="Heading1"/>
       </w:pPr>
-      <w:bookmarkStart w:id="24" w:name="_Toc76373147"/>
+      <w:bookmarkStart w:id="19" w:name="_Toc76547891"/>
+      <w:r>
+        <w:lastRenderedPageBreak/>
+        <w:t>Signal Processing</w:t>
+      </w:r>
+      <w:r>
+        <w:t xml:space="preserve"> and Wavelength Management</w:t>
+      </w:r>
+      <w:bookmarkEnd w:id="19"/>
+    </w:p>
+    <w:p>
+      <w:r>
+        <w:rPr>
+          <w:noProof/>
+        </w:rPr>
+        <w:drawing>
+          <wp:anchor distT="0" distB="0" distL="114300" distR="114300" simplePos="0" relativeHeight="251671552" behindDoc="1" locked="0" layoutInCell="1" allowOverlap="1" wp14:anchorId="21626B40" wp14:editId="5A6316BA">
+            <wp:simplePos x="0" y="0"/>
+            <wp:positionH relativeFrom="margin">
+              <wp:posOffset>3115945</wp:posOffset>
+            </wp:positionH>
+            <wp:positionV relativeFrom="paragraph">
+              <wp:posOffset>9525</wp:posOffset>
+            </wp:positionV>
+            <wp:extent cx="2630805" cy="1338580"/>
+            <wp:effectExtent l="0" t="0" r="0" b="0"/>
+            <wp:wrapTight wrapText="bothSides">
+              <wp:wrapPolygon edited="0">
+                <wp:start x="0" y="0"/>
+                <wp:lineTo x="0" y="21211"/>
+                <wp:lineTo x="21428" y="21211"/>
+                <wp:lineTo x="21428" y="0"/>
+                <wp:lineTo x="0" y="0"/>
+              </wp:wrapPolygon>
+            </wp:wrapTight>
+            <wp:docPr id="18" name="Picture 18"/>
+            <wp:cNvGraphicFramePr>
+              <a:graphicFrameLocks xmlns:a="http://schemas.openxmlformats.org/drawingml/2006/main" noChangeAspect="1"/>
+            </wp:cNvGraphicFramePr>
+            <a:graphic xmlns:a="http://schemas.openxmlformats.org/drawingml/2006/main">
+              <a:graphicData uri="http://schemas.openxmlformats.org/drawingml/2006/picture">
+                <pic:pic xmlns:pic="http://schemas.openxmlformats.org/drawingml/2006/picture">
+                  <pic:nvPicPr>
+                    <pic:cNvPr id="1" name=""/>
+                    <pic:cNvPicPr/>
+                  </pic:nvPicPr>
+                  <pic:blipFill rotWithShape="1">
+                    <a:blip r:embed="rId31">
+                      <a:extLst>
+                        <a:ext uri="{28A0092B-C50C-407E-A947-70E740481C1C}">
+                          <a14:useLocalDpi xmlns:a14="http://schemas.microsoft.com/office/drawing/2010/main" val="0"/>
+                        </a:ext>
+                      </a:extLst>
+                    </a:blip>
+                    <a:srcRect b="40865"/>
+                    <a:stretch/>
+                  </pic:blipFill>
+                  <pic:spPr bwMode="auto">
+                    <a:xfrm>
+                      <a:off x="0" y="0"/>
+                      <a:ext cx="2630805" cy="1338580"/>
+                    </a:xfrm>
+                    <a:prstGeom prst="rect">
+                      <a:avLst/>
+                    </a:prstGeom>
+                    <a:ln>
+                      <a:noFill/>
+                    </a:ln>
+                    <a:extLst>
+                      <a:ext uri="{53640926-AAD7-44D8-BBD7-CCE9431645EC}">
+                        <a14:shadowObscured xmlns:a14="http://schemas.microsoft.com/office/drawing/2010/main"/>
+                      </a:ext>
+                    </a:extLst>
+                  </pic:spPr>
+                </pic:pic>
+              </a:graphicData>
+            </a:graphic>
+            <wp14:sizeRelH relativeFrom="margin">
+              <wp14:pctWidth>0</wp14:pctWidth>
+            </wp14:sizeRelH>
+            <wp14:sizeRelV relativeFrom="margin">
+              <wp14:pctHeight>0</wp14:pctHeight>
+            </wp14:sizeRelV>
+          </wp:anchor>
+        </w:drawing>
+      </w:r>
+      <w:r>
+        <w:t xml:space="preserve">The </w:t>
+      </w:r>
+      <w:r>
+        <w:rPr>
+          <w:b/>
+          <w:color w:val="808080" w:themeColor="background1" w:themeShade="80"/>
+        </w:rPr>
+        <w:t>Processing</w:t>
+      </w:r>
+      <w:r>
+        <w:rPr>
+          <w:color w:val="808080" w:themeColor="background1" w:themeShade="80"/>
+        </w:rPr>
+        <w:t xml:space="preserve"> </w:t>
+      </w:r>
+      <w:r>
+        <w:t xml:space="preserve">tab includes a link to the </w:t>
+      </w:r>
+      <w:r>
+        <w:rPr>
+          <w:b/>
+          <w:color w:val="808080" w:themeColor="background1" w:themeShade="80"/>
+        </w:rPr>
+        <w:t>Wavelength Hub</w:t>
+      </w:r>
+      <w:r>
+        <w:t xml:space="preserve"> and settings related to data filtering and a triggering.</w:t>
+      </w:r>
+    </w:p>
+    <w:p>
+      <w:pPr>
+        <w:pStyle w:val="Heading3"/>
+      </w:pPr>
+      <w:bookmarkStart w:id="20" w:name="_Toc76547892"/>
+      <w:r>
+        <w:t>“</w:t>
+      </w:r>
+      <w:r>
+        <w:t>Filtering</w:t>
+      </w:r>
+      <w:r>
+        <w:t>”</w:t>
+      </w:r>
+      <w:bookmarkEnd w:id="20"/>
+    </w:p>
+    <w:p>
+      <w:r>
+        <w:t xml:space="preserve">Data filtering can be enabled for each spectrum by clicking the “Enable” check box. Filtering is run by an “Average filter,” (i.e., a standard moving average) or a “Gaussian filter” (i.e., a Gaussian weighted moving average). The size of the moving area can be </w:t>
+      </w:r>
+      <w:r>
+        <w:t>set in the window prior to starting a run.</w:t>
+      </w:r>
+    </w:p>
+    <w:p/>
+    <w:p>
+      <w:pPr>
+        <w:rPr>
+          <w:rFonts w:asciiTheme="majorHAnsi" w:eastAsiaTheme="majorEastAsia" w:hAnsiTheme="majorHAnsi" w:cstheme="majorBidi"/>
+          <w:b/>
+          <w:color w:val="5B9BD5" w:themeColor="accent1"/>
+          <w:sz w:val="26"/>
+          <w:szCs w:val="26"/>
+        </w:rPr>
+      </w:pPr>
+      <w:r>
+        <w:rPr>
+          <w:b/>
+          <w:color w:val="5B9BD5" w:themeColor="accent1"/>
+        </w:rPr>
+        <w:br w:type="page"/>
+      </w:r>
+    </w:p>
+    <w:p>
+      <w:pPr>
+        <w:pStyle w:val="Heading2"/>
+      </w:pPr>
+      <w:bookmarkStart w:id="21" w:name="_Toc76547893"/>
+      <w:r>
+        <w:lastRenderedPageBreak/>
+        <w:t>Wavelength Hub</w:t>
+      </w:r>
+      <w:bookmarkEnd w:id="21"/>
+    </w:p>
+    <w:p>
+      <w:r>
+        <w:t xml:space="preserve">The </w:t>
+      </w:r>
+      <w:r>
+        <w:rPr>
+          <w:b/>
+          <w:color w:val="808080" w:themeColor="background1" w:themeShade="80"/>
+        </w:rPr>
+        <w:t xml:space="preserve">Wavelength Hub </w:t>
+      </w:r>
+      <w:r>
+        <w:t>is the most important module in operating the SpectraSorter. Here, particular wavelengths are defined for time series plotting, saving, and triggering. Prepare the hub prior to your run, as most features cannot be modified during a run.</w:t>
+      </w:r>
+      <w:r>
+        <w:t xml:space="preserve"> Once established consider saving this setting with </w:t>
+      </w:r>
+      <w:r>
+        <w:rPr>
+          <w:b/>
+          <w:color w:val="808080" w:themeColor="background1" w:themeShade="80"/>
+        </w:rPr>
+        <w:t>File &gt; Settings &gt; Export to File</w:t>
+      </w:r>
+      <w:r>
+        <w:t>.</w:t>
+      </w:r>
+    </w:p>
+    <w:p>
+      <w:r>
+        <w:rPr>
+          <w:b/>
+          <w:color w:val="002060"/>
+        </w:rPr>
+        <w:t xml:space="preserve">Wavelength </w:t>
+      </w:r>
+      <w:r>
+        <w:rPr>
+          <w:b/>
+        </w:rPr>
+        <w:t>(nm)</w:t>
+      </w:r>
+      <w:r>
+        <w:t>: Define the wavelength of interest.</w:t>
+      </w:r>
+    </w:p>
+    <w:p>
+      <w:r>
+        <w:rPr>
+          <w:b/>
+          <w:color w:val="002060"/>
+        </w:rPr>
+        <w:t xml:space="preserve">Threshold </w:t>
+      </w:r>
+      <w:r>
+        <w:rPr>
+          <w:b/>
+        </w:rPr>
+        <w:t>(output units)</w:t>
+      </w:r>
+      <w:r>
+        <w:t>: If you are performing triggering, define the threshold value at which triggering should occur. This is in units of the output (e.g., raw spectrum, dark corrected, absorbance, or transmission).</w:t>
+      </w:r>
+    </w:p>
+    <w:p>
+      <w:r>
+        <w:rPr>
+          <w:b/>
+          <w:color w:val="002060"/>
+        </w:rPr>
+        <w:t xml:space="preserve">Trigger </w:t>
+      </w:r>
+      <w:r>
+        <w:rPr>
+          <w:b/>
+        </w:rPr>
+        <w:t>(checkbox)</w:t>
+      </w:r>
+      <w:r>
+        <w:t xml:space="preserve">: If checked, this wavelength will be involved in triggering events, if triggering </w:t>
+      </w:r>
+      <w:proofErr w:type="gramStart"/>
+      <w:r>
+        <w:t>is globally activated</w:t>
+      </w:r>
+      <w:proofErr w:type="gramEnd"/>
+      <w:r>
+        <w:t>.</w:t>
+      </w:r>
+    </w:p>
+    <w:p>
+      <w:r>
+        <w:rPr>
+          <w:b/>
+          <w:color w:val="002060"/>
+        </w:rPr>
+        <w:t>Above</w:t>
+      </w:r>
+      <w:r>
+        <w:rPr>
+          <w:b/>
+          <w:color w:val="002060"/>
+        </w:rPr>
+        <w:t xml:space="preserve"> Threshold</w:t>
+      </w:r>
+      <w:r>
+        <w:rPr>
+          <w:b/>
+          <w:color w:val="002060"/>
+        </w:rPr>
+        <w:t xml:space="preserve"> </w:t>
+      </w:r>
+      <w:r>
+        <w:rPr>
+          <w:b/>
+        </w:rPr>
+        <w:t>(checkbox)</w:t>
+      </w:r>
+      <w:r>
+        <w:t xml:space="preserve">: If checked while the trigger box is checked, triggering </w:t>
+      </w:r>
+      <w:proofErr w:type="gramStart"/>
+      <w:r>
+        <w:t>is performed</w:t>
+      </w:r>
+      <w:proofErr w:type="gramEnd"/>
+      <w:r>
+        <w:t xml:space="preserve"> above the threshold value. If unchecked while the trigger box is checked, triggering is performed when the wavelength is below this threshold. If the trigger box is </w:t>
+      </w:r>
+      <w:proofErr w:type="gramStart"/>
+      <w:r>
+        <w:t>unchecked</w:t>
+      </w:r>
+      <w:proofErr w:type="gramEnd"/>
+      <w:r>
+        <w:t xml:space="preserve"> this has no function.</w:t>
+      </w:r>
+    </w:p>
+    <w:p>
+      <w:r>
+        <w:rPr>
+          <w:b/>
+          <w:color w:val="002060"/>
+        </w:rPr>
+        <w:t xml:space="preserve">Time series </w:t>
+      </w:r>
+      <w:r>
+        <w:rPr>
+          <w:b/>
+        </w:rPr>
+        <w:t>(checkbox)</w:t>
+      </w:r>
+      <w:r>
+        <w:t>: If checked, this wavelength will appear in a time series plot.</w:t>
+      </w:r>
+    </w:p>
+    <w:p>
+      <w:r>
+        <w:rPr>
+          <w:b/>
+          <w:color w:val="002060"/>
+        </w:rPr>
+        <w:t xml:space="preserve">Save </w:t>
+      </w:r>
+      <w:r>
+        <w:rPr>
+          <w:b/>
+        </w:rPr>
+        <w:t>(checkbox)</w:t>
+      </w:r>
+      <w:r>
+        <w:t xml:space="preserve">: If checked and wavelength saving is enabled, this wavelength will be saved along with other wavelengths in the output file. For wavelength saving to </w:t>
+      </w:r>
+      <w:proofErr w:type="gramStart"/>
+      <w:r>
+        <w:t>be enabled</w:t>
+      </w:r>
+      <w:proofErr w:type="gramEnd"/>
+      <w:r>
+        <w:t>, global saving must be enabled AND the box “save range instead of individual wavelengths,” must be unchecked.</w:t>
+      </w:r>
+    </w:p>
+    <w:p>
+      <w:r>
+        <w:rPr>
+          <w:b/>
+          <w:color w:val="002060"/>
+        </w:rPr>
+        <w:t xml:space="preserve">Color </w:t>
+      </w:r>
+      <w:r>
+        <w:rPr>
+          <w:b/>
+        </w:rPr>
+        <w:t>(button)</w:t>
+      </w:r>
+      <w:r>
+        <w:t>: Click the color icon and define the desire color for plotting this given wavelength.</w:t>
+      </w:r>
+    </w:p>
+    <w:p>
+      <w:pPr>
+        <w:spacing w:after="0"/>
+        <w:jc w:val="center"/>
+      </w:pPr>
+      <w:r>
+        <w:rPr>
+          <w:noProof/>
+        </w:rPr>
+        <w:drawing>
+          <wp:inline distT="0" distB="0" distL="0" distR="0" wp14:anchorId="3893C1F0" wp14:editId="1D7EFBC2">
+            <wp:extent cx="4372203" cy="3833164"/>
+            <wp:effectExtent l="0" t="0" r="0" b="0"/>
+            <wp:docPr id="34" name="Picture 34"/>
+            <wp:cNvGraphicFramePr>
+              <a:graphicFrameLocks xmlns:a="http://schemas.openxmlformats.org/drawingml/2006/main" noChangeAspect="1"/>
+            </wp:cNvGraphicFramePr>
+            <a:graphic xmlns:a="http://schemas.openxmlformats.org/drawingml/2006/main">
+              <a:graphicData uri="http://schemas.openxmlformats.org/drawingml/2006/picture">
+                <pic:pic xmlns:pic="http://schemas.openxmlformats.org/drawingml/2006/picture">
+                  <pic:nvPicPr>
+                    <pic:cNvPr id="1" name=""/>
+                    <pic:cNvPicPr/>
+                  </pic:nvPicPr>
+                  <pic:blipFill>
+                    <a:blip r:embed="rId32"/>
+                    <a:stretch>
+                      <a:fillRect/>
+                    </a:stretch>
+                  </pic:blipFill>
+                  <pic:spPr>
+                    <a:xfrm>
+                      <a:off x="0" y="0"/>
+                      <a:ext cx="4371975" cy="3832860"/>
+                    </a:xfrm>
+                    <a:prstGeom prst="rect">
+                      <a:avLst/>
+                    </a:prstGeom>
+                  </pic:spPr>
+                </pic:pic>
+              </a:graphicData>
+            </a:graphic>
+          </wp:inline>
+        </w:drawing>
+      </w:r>
+    </w:p>
+    <w:p>
+      <w:pPr>
+        <w:spacing w:after="0"/>
+      </w:pPr>
+      <w:r>
+        <w:t>In the example above, the program would perform as follows:</w:t>
+      </w:r>
+    </w:p>
+    <w:p>
+      <w:pPr>
+        <w:spacing w:after="0"/>
+        <w:ind w:firstLine="708"/>
+      </w:pPr>
+      <w:r>
+        <w:t>Saving: 280, 311 and 400 nm (if saving is globally activated)</w:t>
+      </w:r>
+    </w:p>
+    <w:p>
+      <w:pPr>
+        <w:spacing w:after="0"/>
+        <w:ind w:firstLine="708"/>
+      </w:pPr>
+      <w:r>
+        <w:t>Triggering: 311 nm above 0.3, 400 nm below 1 (if triggering is globally activated)</w:t>
+      </w:r>
+    </w:p>
+    <w:p>
+      <w:pPr>
+        <w:spacing w:after="0"/>
+        <w:ind w:firstLine="708"/>
+      </w:pPr>
+      <w:r>
+        <w:t xml:space="preserve">Timeseries </w:t>
+      </w:r>
+      <w:proofErr w:type="gramStart"/>
+      <w:r>
+        <w:t>Plotting:</w:t>
+      </w:r>
+      <w:proofErr w:type="gramEnd"/>
+      <w:r>
+        <w:t xml:space="preserve"> 280 nm, </w:t>
+      </w:r>
+      <w:r>
+        <w:rPr>
+          <w:color w:val="00B050"/>
+        </w:rPr>
+        <w:t>311 nm</w:t>
+      </w:r>
+      <w:r>
+        <w:t xml:space="preserve">, </w:t>
+      </w:r>
+      <w:r>
+        <w:rPr>
+          <w:color w:val="FF0000"/>
+        </w:rPr>
+        <w:t>400 nm</w:t>
+      </w:r>
+      <w:r>
+        <w:t xml:space="preserve">, </w:t>
+      </w:r>
+      <w:r>
+        <w:rPr>
+          <w:color w:val="C45911" w:themeColor="accent2" w:themeShade="BF"/>
+        </w:rPr>
+        <w:t>700 nm</w:t>
+      </w:r>
+      <w:r>
+        <w:t xml:space="preserve">, and </w:t>
+      </w:r>
+      <w:r>
+        <w:rPr>
+          <w:color w:val="00B0F0"/>
+        </w:rPr>
+        <w:t>900 nm</w:t>
+      </w:r>
+      <w:r>
+        <w:t>.</w:t>
+      </w:r>
+    </w:p>
+    <w:p>
+      <w:pPr>
+        <w:pStyle w:val="Heading3"/>
+      </w:pPr>
+      <w:bookmarkStart w:id="22" w:name="_Toc76547894"/>
+      <w:r>
+        <w:lastRenderedPageBreak/>
+        <w:t>“Select Range”</w:t>
+      </w:r>
+      <w:bookmarkEnd w:id="22"/>
+    </w:p>
+    <w:p>
+      <w:r>
+        <w:rPr>
+          <w:noProof/>
+        </w:rPr>
+        <w:drawing>
+          <wp:anchor distT="0" distB="0" distL="114300" distR="114300" simplePos="0" relativeHeight="251691008" behindDoc="1" locked="0" layoutInCell="1" allowOverlap="1" wp14:anchorId="7CF520E3" wp14:editId="1ADFEFB9">
+            <wp:simplePos x="0" y="0"/>
+            <wp:positionH relativeFrom="margin">
+              <wp:align>right</wp:align>
+            </wp:positionH>
+            <wp:positionV relativeFrom="paragraph">
+              <wp:posOffset>3658</wp:posOffset>
+            </wp:positionV>
+            <wp:extent cx="2988945" cy="1518920"/>
+            <wp:effectExtent l="0" t="0" r="1905" b="5080"/>
+            <wp:wrapTight wrapText="bothSides">
+              <wp:wrapPolygon edited="0">
+                <wp:start x="0" y="0"/>
+                <wp:lineTo x="0" y="21401"/>
+                <wp:lineTo x="21476" y="21401"/>
+                <wp:lineTo x="21476" y="0"/>
+                <wp:lineTo x="0" y="0"/>
+              </wp:wrapPolygon>
+            </wp:wrapTight>
+            <wp:docPr id="36" name="Picture 36"/>
+            <wp:cNvGraphicFramePr>
+              <a:graphicFrameLocks xmlns:a="http://schemas.openxmlformats.org/drawingml/2006/main" noChangeAspect="1"/>
+            </wp:cNvGraphicFramePr>
+            <a:graphic xmlns:a="http://schemas.openxmlformats.org/drawingml/2006/main">
+              <a:graphicData uri="http://schemas.openxmlformats.org/drawingml/2006/picture">
+                <pic:pic xmlns:pic="http://schemas.openxmlformats.org/drawingml/2006/picture">
+                  <pic:nvPicPr>
+                    <pic:cNvPr id="1" name=""/>
+                    <pic:cNvPicPr/>
+                  </pic:nvPicPr>
+                  <pic:blipFill>
+                    <a:blip r:embed="rId33">
+                      <a:extLst>
+                        <a:ext uri="{28A0092B-C50C-407E-A947-70E740481C1C}">
+                          <a14:useLocalDpi xmlns:a14="http://schemas.microsoft.com/office/drawing/2010/main" val="0"/>
+                        </a:ext>
+                      </a:extLst>
+                    </a:blip>
+                    <a:stretch>
+                      <a:fillRect/>
+                    </a:stretch>
+                  </pic:blipFill>
+                  <pic:spPr>
+                    <a:xfrm>
+                      <a:off x="0" y="0"/>
+                      <a:ext cx="2988945" cy="1518920"/>
+                    </a:xfrm>
+                    <a:prstGeom prst="rect">
+                      <a:avLst/>
+                    </a:prstGeom>
+                  </pic:spPr>
+                </pic:pic>
+              </a:graphicData>
+            </a:graphic>
+            <wp14:sizeRelH relativeFrom="margin">
+              <wp14:pctWidth>0</wp14:pctWidth>
+            </wp14:sizeRelH>
+            <wp14:sizeRelV relativeFrom="margin">
+              <wp14:pctHeight>0</wp14:pctHeight>
+            </wp14:sizeRelV>
+          </wp:anchor>
+        </w:drawing>
+      </w:r>
+      <w:r>
+        <w:t xml:space="preserve">Instead of saving </w:t>
+      </w:r>
+      <w:proofErr w:type="gramStart"/>
+      <w:r>
+        <w:t>wavelengths</w:t>
+      </w:r>
+      <w:proofErr w:type="gramEnd"/>
+      <w:r>
+        <w:t xml:space="preserve"> you can save the complete spectrum or a subset range of it. By clicking “Select Range,”</w:t>
+      </w:r>
+      <w:r>
+        <w:t xml:space="preserve"> in the </w:t>
+      </w:r>
+      <w:r>
+        <w:rPr>
+          <w:b/>
+          <w:color w:val="808080" w:themeColor="background1" w:themeShade="80"/>
+        </w:rPr>
+        <w:t>Wavelength Hub</w:t>
+      </w:r>
+      <w:r>
+        <w:t>.</w:t>
+      </w:r>
+      <w:r>
+        <w:t xml:space="preserve"> It opens a </w:t>
+      </w:r>
+      <w:proofErr w:type="gramStart"/>
+      <w:r>
+        <w:t>spectrum range selection interface</w:t>
+      </w:r>
+      <w:proofErr w:type="gramEnd"/>
+      <w:r>
+        <w:t xml:space="preserve">. Here you can select a pixel or wavelength range as well as the step size over that range. To get back to full spectrum select “Reset.” To make sure the range </w:t>
+      </w:r>
+      <w:proofErr w:type="gramStart"/>
+      <w:r>
+        <w:t>is saved</w:t>
+      </w:r>
+      <w:proofErr w:type="gramEnd"/>
+      <w:r>
+        <w:t xml:space="preserve"> instead of individual wavelengths, make sure to select “Save range instead of individual wavelengths,” back in the </w:t>
+      </w:r>
+      <w:r>
+        <w:rPr>
+          <w:b/>
+          <w:color w:val="808080" w:themeColor="background1" w:themeShade="80"/>
+        </w:rPr>
+        <w:t>Wavelength Hub</w:t>
+      </w:r>
+      <w:r>
+        <w:t>.</w:t>
+      </w:r>
+    </w:p>
+    <w:p>
+      <w:pPr>
+        <w:pStyle w:val="Heading3"/>
+      </w:pPr>
+      <w:bookmarkStart w:id="23" w:name="_Toc76547895"/>
+      <w:r>
+        <w:t>“Triggering”</w:t>
+      </w:r>
+      <w:bookmarkEnd w:id="23"/>
+    </w:p>
+    <w:p>
+      <w:r>
+        <w:t xml:space="preserve">Triggering refers to sending an external trigger via the Arduino microcontroller. This setting </w:t>
+      </w:r>
+      <w:proofErr w:type="gramStart"/>
+      <w:r>
+        <w:t>can only be enabled</w:t>
+      </w:r>
+      <w:proofErr w:type="gramEnd"/>
+      <w:r>
+        <w:t xml:space="preserve"> if an Arduino microcontroller is connected and detected by SpectraSorter, see the Basic Section of the manual for more details on that.</w:t>
+      </w:r>
+    </w:p>
+    <w:p>
+      <w:r>
+        <w:t xml:space="preserve">Triggering is be enabled by selecting “Enable”. The triggering thresholds as well as which wavelengths they apply to </w:t>
+      </w:r>
+      <w:proofErr w:type="gramStart"/>
+      <w:r>
+        <w:t>are defined</w:t>
+      </w:r>
+      <w:proofErr w:type="gramEnd"/>
+      <w:r>
+        <w:t xml:space="preserve"> in the </w:t>
+      </w:r>
+      <w:r>
+        <w:rPr>
+          <w:b/>
+          <w:color w:val="808080" w:themeColor="background1" w:themeShade="80"/>
+        </w:rPr>
+        <w:t>Wavelength Hub</w:t>
+      </w:r>
+      <w:r>
+        <w:t xml:space="preserve">. </w:t>
+      </w:r>
+    </w:p>
+    <w:p>
+      <w:pPr>
+        <w:pStyle w:val="Heading4"/>
+      </w:pPr>
+      <w:r>
+        <w:t xml:space="preserve">Triggering Operator: AND or </w:t>
+      </w:r>
+      <w:proofErr w:type="spellStart"/>
+      <w:r>
+        <w:t>OR</w:t>
+      </w:r>
+      <w:proofErr w:type="spellEnd"/>
+    </w:p>
+    <w:p>
+      <w:r>
+        <w:t xml:space="preserve">The “All thresholds must be satisfied to trigger” checkbox makes triggering function as an AND operator. Meaning, a trigger </w:t>
+      </w:r>
+      <w:proofErr w:type="gramStart"/>
+      <w:r>
+        <w:t>will only be initiated</w:t>
+      </w:r>
+      <w:proofErr w:type="gramEnd"/>
+      <w:r>
+        <w:t xml:space="preserve"> if ALL wavelength thresholds defined in the </w:t>
+      </w:r>
+      <w:r>
+        <w:rPr>
+          <w:b/>
+          <w:color w:val="808080" w:themeColor="background1" w:themeShade="80"/>
+        </w:rPr>
+        <w:t>Wavelength Hub</w:t>
+      </w:r>
+      <w:r>
+        <w:rPr>
+          <w:b/>
+          <w:color w:val="5B9BD5" w:themeColor="accent1"/>
+        </w:rPr>
+        <w:t xml:space="preserve"> </w:t>
+      </w:r>
+      <w:r>
+        <w:t xml:space="preserve">are met. If it is unchecked, a trigger operates like an OR operator. A trigger </w:t>
+      </w:r>
+      <w:proofErr w:type="gramStart"/>
+      <w:r>
+        <w:t>will be initiated</w:t>
+      </w:r>
+      <w:proofErr w:type="gramEnd"/>
+      <w:r>
+        <w:t xml:space="preserve"> if ANY of the wavelength thresholds are met.</w:t>
+      </w:r>
+    </w:p>
+    <w:p>
+      <w:pPr>
+        <w:spacing w:after="0"/>
+      </w:pPr>
+      <w:r>
+        <w:br w:type="page"/>
+      </w:r>
+    </w:p>
+    <w:p>
+      <w:pPr>
+        <w:pStyle w:val="Heading1"/>
+      </w:pPr>
+      <w:bookmarkStart w:id="24" w:name="_Toc76547896"/>
       <w:r>
         <w:lastRenderedPageBreak/>
         <w:t xml:space="preserve">Data </w:t>
@@ -6602,7 +6494,6 @@
       <w:r>
         <w:rPr>
           <w:noProof/>
-          <w:lang w:val="de-CH" w:eastAsia="de-CH"/>
         </w:rPr>
         <w:drawing>
           <wp:anchor distT="0" distB="0" distL="114300" distR="114300" simplePos="0" relativeHeight="251673600" behindDoc="1" locked="0" layoutInCell="1" allowOverlap="1" wp14:anchorId="73F12B5E" wp14:editId="632790CD">
@@ -6636,7 +6527,7 @@
                     <pic:cNvPicPr/>
                   </pic:nvPicPr>
                   <pic:blipFill>
-                    <a:blip r:embed="rId32">
+                    <a:blip r:embed="rId34">
                       <a:extLst>
                         <a:ext uri="{28A0092B-C50C-407E-A947-70E740481C1C}">
                           <a14:useLocalDpi xmlns:a14="http://schemas.microsoft.com/office/drawing/2010/main" val="0"/>
@@ -6719,11 +6610,10 @@
       <w:pPr>
         <w:pStyle w:val="Heading3"/>
       </w:pPr>
-      <w:bookmarkStart w:id="25" w:name="_Toc76373148"/>
+      <w:bookmarkStart w:id="25" w:name="_Toc76547897"/>
       <w:r>
         <w:rPr>
           <w:noProof/>
-          <w:lang w:val="de-CH" w:eastAsia="de-CH"/>
         </w:rPr>
         <w:drawing>
           <wp:anchor distT="0" distB="0" distL="114300" distR="114300" simplePos="0" relativeHeight="251674624" behindDoc="1" locked="0" layoutInCell="1" allowOverlap="1" wp14:anchorId="217119BD" wp14:editId="01F78179">
@@ -6757,7 +6647,7 @@
                     <pic:cNvPicPr/>
                   </pic:nvPicPr>
                   <pic:blipFill>
-                    <a:blip r:embed="rId33">
+                    <a:blip r:embed="rId35">
                       <a:extLst>
                         <a:ext uri="{28A0092B-C50C-407E-A947-70E740481C1C}">
                           <a14:useLocalDpi xmlns:a14="http://schemas.microsoft.com/office/drawing/2010/main" val="0"/>
@@ -6818,7 +6708,6 @@
       <w:r>
         <w:rPr>
           <w:noProof/>
-          <w:lang w:val="de-CH" w:eastAsia="de-CH"/>
         </w:rPr>
         <w:drawing>
           <wp:anchor distT="0" distB="0" distL="114300" distR="114300" simplePos="0" relativeHeight="251675648" behindDoc="1" locked="0" layoutInCell="1" allowOverlap="1" wp14:anchorId="7B48FE3D" wp14:editId="014B5D74">
@@ -6852,7 +6741,7 @@
                     <pic:cNvPicPr/>
                   </pic:nvPicPr>
                   <pic:blipFill>
-                    <a:blip r:embed="rId34">
+                    <a:blip r:embed="rId36">
                       <a:extLst>
                         <a:ext uri="{28A0092B-C50C-407E-A947-70E740481C1C}">
                           <a14:useLocalDpi xmlns:a14="http://schemas.microsoft.com/office/drawing/2010/main" val="0"/>
@@ -6906,7 +6795,7 @@
       <w:pPr>
         <w:pStyle w:val="Heading3"/>
       </w:pPr>
-      <w:bookmarkStart w:id="26" w:name="_Toc76373149"/>
+      <w:bookmarkStart w:id="26" w:name="_Toc76547898"/>
       <w:r>
         <w:t>Triggering Display Options</w:t>
       </w:r>
@@ -6916,7 +6805,6 @@
       <w:r>
         <w:rPr>
           <w:noProof/>
-          <w:lang w:val="de-CH" w:eastAsia="de-CH"/>
         </w:rPr>
         <w:drawing>
           <wp:anchor distT="0" distB="0" distL="114300" distR="114300" simplePos="0" relativeHeight="251676672" behindDoc="1" locked="0" layoutInCell="1" allowOverlap="1" wp14:anchorId="2CA13FA7" wp14:editId="1EFFBD36">
@@ -6950,7 +6838,7 @@
                     <pic:cNvPicPr/>
                   </pic:nvPicPr>
                   <pic:blipFill>
-                    <a:blip r:embed="rId35">
+                    <a:blip r:embed="rId37">
                       <a:extLst>
                         <a:ext uri="{28A0092B-C50C-407E-A947-70E740481C1C}">
                           <a14:useLocalDpi xmlns:a14="http://schemas.microsoft.com/office/drawing/2010/main" val="0"/>
@@ -6997,7 +6885,6 @@
       <w:r>
         <w:rPr>
           <w:noProof/>
-          <w:lang w:val="de-CH" w:eastAsia="de-CH"/>
         </w:rPr>
         <w:drawing>
           <wp:anchor distT="0" distB="0" distL="114300" distR="114300" simplePos="0" relativeHeight="251677696" behindDoc="1" locked="0" layoutInCell="1" allowOverlap="1" wp14:anchorId="754D6DAE" wp14:editId="130E9370">
@@ -7031,7 +6918,7 @@
                     <pic:cNvPicPr/>
                   </pic:nvPicPr>
                   <pic:blipFill rotWithShape="1">
-                    <a:blip r:embed="rId36">
+                    <a:blip r:embed="rId38">
                       <a:extLst>
                         <a:ext uri="{28A0092B-C50C-407E-A947-70E740481C1C}">
                           <a14:useLocalDpi xmlns:a14="http://schemas.microsoft.com/office/drawing/2010/main" val="0"/>
@@ -7096,7 +6983,7 @@
       <w:pPr>
         <w:pStyle w:val="Heading1"/>
       </w:pPr>
-      <w:bookmarkStart w:id="27" w:name="_Toc76373150"/>
+      <w:bookmarkStart w:id="27" w:name="_Toc76547899"/>
       <w:r>
         <w:lastRenderedPageBreak/>
         <w:t>External Triggering / Arduino Configuration</w:t>
@@ -7132,7 +7019,7 @@
           <w:color w:val="808080" w:themeColor="background1" w:themeShade="80"/>
         </w:rPr>
       </w:pPr>
-      <w:bookmarkStart w:id="28" w:name="_Toc76373151"/>
+      <w:bookmarkStart w:id="28" w:name="_Toc76547900"/>
       <w:r>
         <w:rPr>
           <w:b/>
@@ -7152,7 +7039,6 @@
         <w:rPr>
           <w:noProof/>
           <w:color w:val="002060"/>
-          <w:lang w:val="de-CH" w:eastAsia="de-CH"/>
         </w:rPr>
         <w:drawing>
           <wp:anchor distT="0" distB="0" distL="114300" distR="114300" simplePos="0" relativeHeight="251678720" behindDoc="1" locked="0" layoutInCell="1" allowOverlap="1" wp14:anchorId="00F402DE" wp14:editId="6834EB70">
@@ -7186,7 +7072,7 @@
                     <pic:cNvPicPr/>
                   </pic:nvPicPr>
                   <pic:blipFill>
-                    <a:blip r:embed="rId37">
+                    <a:blip r:embed="rId39">
                       <a:extLst>
                         <a:ext uri="{28A0092B-C50C-407E-A947-70E740481C1C}">
                           <a14:useLocalDpi xmlns:a14="http://schemas.microsoft.com/office/drawing/2010/main" val="0"/>
@@ -7347,43 +7233,24 @@
           <w:color w:val="808080" w:themeColor="background1" w:themeShade="80"/>
         </w:rPr>
       </w:pPr>
-      <w:bookmarkStart w:id="29" w:name="_Toc76373152"/>
-      <w:r>
-        <w:rPr>
-          <w:b/>
-          <w:color w:val="808080" w:themeColor="background1" w:themeShade="80"/>
-        </w:rPr>
-        <w:t>Performance</w:t>
-      </w:r>
-      <w:bookmarkEnd w:id="29"/>
-    </w:p>
-    <w:p>
+      <w:bookmarkStart w:id="29" w:name="_Toc76547901"/>
       <w:r>
         <w:rPr>
           <w:noProof/>
-          <w:lang w:val="de-CH" w:eastAsia="de-CH"/>
         </w:rPr>
         <w:drawing>
-          <wp:anchor distT="0" distB="0" distL="114300" distR="114300" simplePos="0" relativeHeight="251679744" behindDoc="1" locked="0" layoutInCell="1" allowOverlap="1" wp14:anchorId="52FF38F6" wp14:editId="13D1DB89">
+          <wp:anchor distT="0" distB="0" distL="114300" distR="114300" simplePos="0" relativeHeight="251684864" behindDoc="1" locked="0" layoutInCell="1" allowOverlap="1" wp14:anchorId="2E5776F2" wp14:editId="1B02B6E4">
             <wp:simplePos x="0" y="0"/>
             <wp:positionH relativeFrom="margin">
               <wp:align>right</wp:align>
             </wp:positionH>
             <wp:positionV relativeFrom="paragraph">
-              <wp:posOffset>7620</wp:posOffset>
+              <wp:posOffset>6629</wp:posOffset>
             </wp:positionV>
-            <wp:extent cx="2938780" cy="1789430"/>
-            <wp:effectExtent l="0" t="0" r="0" b="1270"/>
-            <wp:wrapTight wrapText="bothSides">
-              <wp:wrapPolygon edited="0">
-                <wp:start x="0" y="0"/>
-                <wp:lineTo x="0" y="21385"/>
-                <wp:lineTo x="21423" y="21385"/>
-                <wp:lineTo x="21423" y="0"/>
-                <wp:lineTo x="0" y="0"/>
-              </wp:wrapPolygon>
-            </wp:wrapTight>
-            <wp:docPr id="28" name="Picture 28"/>
+            <wp:extent cx="2596515" cy="1362710"/>
+            <wp:effectExtent l="0" t="0" r="0" b="8890"/>
+            <wp:wrapSquare wrapText="bothSides"/>
+            <wp:docPr id="8" name="Picture 8" descr="C:\Users\toddd\AppData\Local\Microsoft\Windows\INetCache\Content.Outlook\963291Y1\arduino_speedtest.png"/>
             <wp:cNvGraphicFramePr>
               <a:graphicFrameLocks xmlns:a="http://schemas.openxmlformats.org/drawingml/2006/main" noChangeAspect="1"/>
             </wp:cNvGraphicFramePr>
@@ -7391,29 +7258,36 @@
               <a:graphicData uri="http://schemas.openxmlformats.org/drawingml/2006/picture">
                 <pic:pic xmlns:pic="http://schemas.openxmlformats.org/drawingml/2006/picture">
                   <pic:nvPicPr>
-                    <pic:cNvPr id="1" name=""/>
-                    <pic:cNvPicPr/>
+                    <pic:cNvPr id="0" name="Picture 1" descr="C:\Users\toddd\AppData\Local\Microsoft\Windows\INetCache\Content.Outlook\963291Y1\arduino_speedtest.png"/>
+                    <pic:cNvPicPr>
+                      <a:picLocks noChangeAspect="1" noChangeArrowheads="1"/>
+                    </pic:cNvPicPr>
                   </pic:nvPicPr>
                   <pic:blipFill>
-                    <a:blip r:embed="rId38">
+                    <a:blip r:embed="rId40">
                       <a:extLst>
                         <a:ext uri="{28A0092B-C50C-407E-A947-70E740481C1C}">
                           <a14:useLocalDpi xmlns:a14="http://schemas.microsoft.com/office/drawing/2010/main" val="0"/>
                         </a:ext>
                       </a:extLst>
                     </a:blip>
+                    <a:srcRect/>
                     <a:stretch>
                       <a:fillRect/>
                     </a:stretch>
                   </pic:blipFill>
-                  <pic:spPr>
+                  <pic:spPr bwMode="auto">
                     <a:xfrm>
                       <a:off x="0" y="0"/>
-                      <a:ext cx="2938780" cy="1789430"/>
+                      <a:ext cx="2596515" cy="1362710"/>
                     </a:xfrm>
                     <a:prstGeom prst="rect">
                       <a:avLst/>
                     </a:prstGeom>
+                    <a:noFill/>
+                    <a:ln>
+                      <a:noFill/>
+                    </a:ln>
                   </pic:spPr>
                 </pic:pic>
               </a:graphicData>
@@ -7428,9 +7302,20 @@
         </w:drawing>
       </w:r>
       <w:r>
+        <w:rPr>
+          <w:b/>
+          <w:color w:val="808080" w:themeColor="background1" w:themeShade="80"/>
+        </w:rPr>
+        <w:t>Performance</w:t>
+      </w:r>
+      <w:bookmarkEnd w:id="29"/>
+    </w:p>
+    <w:p>
+      <w:r>
         <w:t>The performance tab allows users to run an Arduino communication speed test. Take the “Average trigger time” into account when setting your trigger delay time.</w:t>
       </w:r>
     </w:p>
+    <w:p/>
     <w:p>
       <w:pPr>
         <w:pStyle w:val="Heading1"/>
@@ -7454,7 +7339,7 @@
       <w:pPr>
         <w:pStyle w:val="Heading1"/>
       </w:pPr>
-      <w:bookmarkStart w:id="30" w:name="_Toc76373153"/>
+      <w:bookmarkStart w:id="30" w:name="_Toc76547902"/>
       <w:r>
         <w:lastRenderedPageBreak/>
         <w:t>Shortcuts</w:t>
@@ -7480,10 +7365,10 @@
       </w:r>
     </w:p>
     <w:p>
+      <w:bookmarkStart w:id="31" w:name="_GoBack"/>
       <w:r>
         <w:rPr>
           <w:noProof/>
-          <w:lang w:val="de-CH" w:eastAsia="de-CH"/>
         </w:rPr>
         <w:drawing>
           <wp:inline distT="0" distB="0" distL="0" distR="0" wp14:anchorId="5A1DC801" wp14:editId="438EB8C3">
@@ -7501,7 +7386,7 @@
                     <pic:cNvPicPr/>
                   </pic:nvPicPr>
                   <pic:blipFill>
-                    <a:blip r:embed="rId39"/>
+                    <a:blip r:embed="rId41"/>
                     <a:stretch>
                       <a:fillRect/>
                     </a:stretch>
@@ -7521,6 +7406,7 @@
           </wp:inline>
         </w:drawing>
       </w:r>
+      <w:bookmarkEnd w:id="31"/>
     </w:p>
     <w:p/>
     <w:p>
@@ -7532,7 +7418,6 @@
       <w:r>
         <w:rPr>
           <w:noProof/>
-          <w:lang w:val="de-CH" w:eastAsia="de-CH"/>
         </w:rPr>
         <w:drawing>
           <wp:inline distT="0" distB="0" distL="0" distR="0" wp14:anchorId="6A73D50A" wp14:editId="20669E9A">
@@ -7550,7 +7435,7 @@
                     <pic:cNvPicPr/>
                   </pic:nvPicPr>
                   <pic:blipFill>
-                    <a:blip r:embed="rId40"/>
+                    <a:blip r:embed="rId42"/>
                     <a:stretch>
                       <a:fillRect/>
                     </a:stretch>
@@ -7574,14 +7459,43 @@
     <w:p/>
     <w:p/>
     <w:sectPr>
-      <w:footerReference w:type="default" r:id="rId41"/>
+      <w:footerReference w:type="default" r:id="rId43"/>
       <w:pgSz w:w="11906" w:h="16838"/>
-      <w:pgMar w:top="1417" w:right="1417" w:bottom="1134" w:left="1417" w:header="720" w:footer="720" w:gutter="0"/>
+      <w:pgMar w:top="1417" w:right="1466" w:bottom="1134" w:left="1417" w:header="720" w:footer="720" w:gutter="0"/>
       <w:cols w:space="720"/>
       <w:docGrid w:linePitch="360"/>
     </w:sectPr>
   </w:body>
 </w:document>
+</file>
+
+<file path=word/comments.xml><?xml version="1.0" encoding="utf-8"?>
+<w:comments xmlns:wpc="http://schemas.microsoft.com/office/word/2010/wordprocessingCanvas" xmlns:cx="http://schemas.microsoft.com/office/drawing/2014/chartex" xmlns:cx1="http://schemas.microsoft.com/office/drawing/2015/9/8/chartex" xmlns:mc="http://schemas.openxmlformats.org/markup-compatibility/2006" xmlns:o="urn:schemas-microsoft-com:office:office" xmlns:r="http://schemas.openxmlformats.org/officeDocument/2006/relationships" xmlns:m="http://schemas.openxmlformats.org/officeDocument/2006/math" xmlns:v="urn:schemas-microsoft-com:vml" xmlns:wp14="http://schemas.microsoft.com/office/word/2010/wordprocessingDrawing" xmlns:wp="http://schemas.openxmlformats.org/drawingml/2006/wordprocessingDrawing" xmlns:w10="urn:schemas-microsoft-com:office:word" xmlns:w="http://schemas.openxmlformats.org/wordprocessingml/2006/main" xmlns:w14="http://schemas.microsoft.com/office/word/2010/wordml" xmlns:w15="http://schemas.microsoft.com/office/word/2012/wordml" xmlns:w16se="http://schemas.microsoft.com/office/word/2015/wordml/symex" xmlns:wpg="http://schemas.microsoft.com/office/word/2010/wordprocessingGroup" xmlns:wpi="http://schemas.microsoft.com/office/word/2010/wordprocessingInk" xmlns:wne="http://schemas.microsoft.com/office/word/2006/wordml" xmlns:wps="http://schemas.microsoft.com/office/word/2010/wordprocessingShape" mc:Ignorable="w14 w15 w16se wp14">
+  <w:comment w:id="10" w:author="Duncombe  Todd" w:date="2021-07-06T11:41:00Z" w:initials="DT">
+    <w:p>
+      <w:pPr>
+        <w:pStyle w:val="CommentText"/>
+      </w:pPr>
+      <w:r>
+        <w:rPr>
+          <w:rStyle w:val="CommentReference"/>
+        </w:rPr>
+        <w:annotationRef/>
+      </w:r>
+      <w:proofErr w:type="gramStart"/>
+      <w:r>
+        <w:t>update</w:t>
+      </w:r>
+      <w:proofErr w:type="gramEnd"/>
+    </w:p>
+  </w:comment>
+</w:comments>
+</file>
+
+<file path=word/commentsExtended.xml><?xml version="1.0" encoding="utf-8"?>
+<w15:commentsEx xmlns:wpc="http://schemas.microsoft.com/office/word/2010/wordprocessingCanvas" xmlns:cx="http://schemas.microsoft.com/office/drawing/2014/chartex" xmlns:cx1="http://schemas.microsoft.com/office/drawing/2015/9/8/chartex" xmlns:mc="http://schemas.openxmlformats.org/markup-compatibility/2006" xmlns:o="urn:schemas-microsoft-com:office:office" xmlns:r="http://schemas.openxmlformats.org/officeDocument/2006/relationships" xmlns:m="http://schemas.openxmlformats.org/officeDocument/2006/math" xmlns:v="urn:schemas-microsoft-com:vml" xmlns:wp14="http://schemas.microsoft.com/office/word/2010/wordprocessingDrawing" xmlns:wp="http://schemas.openxmlformats.org/drawingml/2006/wordprocessingDrawing" xmlns:w10="urn:schemas-microsoft-com:office:word" xmlns:w="http://schemas.openxmlformats.org/wordprocessingml/2006/main" xmlns:w14="http://schemas.microsoft.com/office/word/2010/wordml" xmlns:w15="http://schemas.microsoft.com/office/word/2012/wordml" xmlns:w16se="http://schemas.microsoft.com/office/word/2015/wordml/symex" xmlns:wpg="http://schemas.microsoft.com/office/word/2010/wordprocessingGroup" xmlns:wpi="http://schemas.microsoft.com/office/word/2010/wordprocessingInk" xmlns:wne="http://schemas.microsoft.com/office/word/2006/wordml" xmlns:wps="http://schemas.microsoft.com/office/word/2010/wordprocessingShape" mc:Ignorable="w14 w15 w16se wp14">
+  <w15:commentEx w15:paraId="5330A013" w15:done="0"/>
+</w15:commentsEx>
 </file>
 
 <file path=word/endnotes.xml><?xml version="1.0" encoding="utf-8"?>
@@ -7658,13 +7572,8 @@
     <w:pPr>
       <w:pStyle w:val="Footer"/>
     </w:pPr>
-    <w:proofErr w:type="spellStart"/>
     <w:r>
-      <w:t>SpectraSorter</w:t>
-    </w:r>
-    <w:proofErr w:type="spellEnd"/>
-    <w:r>
-      <w:t xml:space="preserve"> User Manual</w:t>
+      <w:t>SpectraSorter User Manual</w:t>
     </w:r>
   </w:p>
 </w:ftr>
@@ -8200,6 +8109,14 @@
     <w:abstractNumId w:val="4"/>
   </w:num>
 </w:numbering>
+</file>
+
+<file path=word/people.xml><?xml version="1.0" encoding="utf-8"?>
+<w15:people xmlns:wpc="http://schemas.microsoft.com/office/word/2010/wordprocessingCanvas" xmlns:cx="http://schemas.microsoft.com/office/drawing/2014/chartex" xmlns:cx1="http://schemas.microsoft.com/office/drawing/2015/9/8/chartex" xmlns:mc="http://schemas.openxmlformats.org/markup-compatibility/2006" xmlns:o="urn:schemas-microsoft-com:office:office" xmlns:r="http://schemas.openxmlformats.org/officeDocument/2006/relationships" xmlns:m="http://schemas.openxmlformats.org/officeDocument/2006/math" xmlns:v="urn:schemas-microsoft-com:vml" xmlns:wp14="http://schemas.microsoft.com/office/word/2010/wordprocessingDrawing" xmlns:wp="http://schemas.openxmlformats.org/drawingml/2006/wordprocessingDrawing" xmlns:w10="urn:schemas-microsoft-com:office:word" xmlns:w="http://schemas.openxmlformats.org/wordprocessingml/2006/main" xmlns:w14="http://schemas.microsoft.com/office/word/2010/wordml" xmlns:w15="http://schemas.microsoft.com/office/word/2012/wordml" xmlns:w16se="http://schemas.microsoft.com/office/word/2015/wordml/symex" xmlns:wpg="http://schemas.microsoft.com/office/word/2010/wordprocessingGroup" xmlns:wpi="http://schemas.microsoft.com/office/word/2010/wordprocessingInk" xmlns:wne="http://schemas.microsoft.com/office/word/2006/wordml" xmlns:wps="http://schemas.microsoft.com/office/word/2010/wordprocessingShape" mc:Ignorable="w14 w15 w16se wp14">
+  <w15:person w15:author="Duncombe  Todd">
+    <w15:presenceInfo w15:providerId="AD" w15:userId="S-1-5-21-2025429265-764733703-1417001333-446960"/>
+  </w15:person>
+</w15:people>
 </file>
 
 <file path=word/styles.xml><?xml version="1.0" encoding="utf-8"?>
@@ -9336,7 +9253,7 @@
 </file>
 
 <file path=customXml/itemProps1.xml><?xml version="1.0" encoding="utf-8"?>
-<ds:datastoreItem xmlns:ds="http://schemas.openxmlformats.org/officeDocument/2006/customXml" ds:itemID="{D027AFBE-3025-4AD3-9375-57145E31D3BC}">
+<ds:datastoreItem xmlns:ds="http://schemas.openxmlformats.org/officeDocument/2006/customXml" ds:itemID="{710D200C-C9E3-4A48-9905-6DCC897C8D80}">
   <ds:schemaRefs>
     <ds:schemaRef ds:uri="http://schemas.openxmlformats.org/officeDocument/2006/bibliography"/>
   </ds:schemaRefs>

</xml_diff>

<commit_message>
Some minor changes to the user manual.
</commit_message>
<xml_diff>
--- a/SpectraSorter_User_Manual.docx
+++ b/SpectraSorter_User_Manual.docx
@@ -1,6 +1,6 @@
 
 <file path=word/document.xml><?xml version="1.0" encoding="utf-8"?>
-<w:document xmlns:wpc="http://schemas.microsoft.com/office/word/2010/wordprocessingCanvas" xmlns:cx="http://schemas.microsoft.com/office/drawing/2014/chartex" xmlns:cx1="http://schemas.microsoft.com/office/drawing/2015/9/8/chartex" xmlns:mc="http://schemas.openxmlformats.org/markup-compatibility/2006" xmlns:o="urn:schemas-microsoft-com:office:office" xmlns:r="http://schemas.openxmlformats.org/officeDocument/2006/relationships" xmlns:m="http://schemas.openxmlformats.org/officeDocument/2006/math" xmlns:v="urn:schemas-microsoft-com:vml" xmlns:wp14="http://schemas.microsoft.com/office/word/2010/wordprocessingDrawing" xmlns:wp="http://schemas.openxmlformats.org/drawingml/2006/wordprocessingDrawing" xmlns:w10="urn:schemas-microsoft-com:office:word" xmlns:w="http://schemas.openxmlformats.org/wordprocessingml/2006/main" xmlns:w14="http://schemas.microsoft.com/office/word/2010/wordml" xmlns:w15="http://schemas.microsoft.com/office/word/2012/wordml" xmlns:w16se="http://schemas.microsoft.com/office/word/2015/wordml/symex" xmlns:wpg="http://schemas.microsoft.com/office/word/2010/wordprocessingGroup" xmlns:wpi="http://schemas.microsoft.com/office/word/2010/wordprocessingInk" xmlns:wne="http://schemas.microsoft.com/office/word/2006/wordml" xmlns:wps="http://schemas.microsoft.com/office/word/2010/wordprocessingShape" mc:Ignorable="w14 w15 w16se wp14">
+<w:document xmlns:wpc="http://schemas.microsoft.com/office/word/2010/wordprocessingCanvas" xmlns:cx="http://schemas.microsoft.com/office/drawing/2014/chartex" xmlns:cx1="http://schemas.microsoft.com/office/drawing/2015/9/8/chartex" xmlns:cx2="http://schemas.microsoft.com/office/drawing/2015/10/21/chartex" xmlns:cx3="http://schemas.microsoft.com/office/drawing/2016/5/9/chartex" xmlns:cx4="http://schemas.microsoft.com/office/drawing/2016/5/10/chartex" xmlns:cx5="http://schemas.microsoft.com/office/drawing/2016/5/11/chartex" xmlns:cx6="http://schemas.microsoft.com/office/drawing/2016/5/12/chartex" xmlns:cx7="http://schemas.microsoft.com/office/drawing/2016/5/13/chartex" xmlns:cx8="http://schemas.microsoft.com/office/drawing/2016/5/14/chartex" xmlns:mc="http://schemas.openxmlformats.org/markup-compatibility/2006" xmlns:aink="http://schemas.microsoft.com/office/drawing/2016/ink" xmlns:am3d="http://schemas.microsoft.com/office/drawing/2017/model3d" xmlns:o="urn:schemas-microsoft-com:office:office" xmlns:r="http://schemas.openxmlformats.org/officeDocument/2006/relationships" xmlns:m="http://schemas.openxmlformats.org/officeDocument/2006/math" xmlns:v="urn:schemas-microsoft-com:vml" xmlns:wp14="http://schemas.microsoft.com/office/word/2010/wordprocessingDrawing" xmlns:wp="http://schemas.openxmlformats.org/drawingml/2006/wordprocessingDrawing" xmlns:w10="urn:schemas-microsoft-com:office:word" xmlns:w="http://schemas.openxmlformats.org/wordprocessingml/2006/main" xmlns:w14="http://schemas.microsoft.com/office/word/2010/wordml" xmlns:w15="http://schemas.microsoft.com/office/word/2012/wordml" xmlns:w16cex="http://schemas.microsoft.com/office/word/2018/wordml/cex" xmlns:w16cid="http://schemas.microsoft.com/office/word/2016/wordml/cid" xmlns:w16="http://schemas.microsoft.com/office/word/2018/wordml" xmlns:w16se="http://schemas.microsoft.com/office/word/2015/wordml/symex" xmlns:wpg="http://schemas.microsoft.com/office/word/2010/wordprocessingGroup" xmlns:wpi="http://schemas.microsoft.com/office/word/2010/wordprocessingInk" xmlns:wne="http://schemas.microsoft.com/office/word/2006/wordml" xmlns:wps="http://schemas.microsoft.com/office/word/2010/wordprocessingShape" mc:Ignorable="w14 w15 w16se w16cid w16 w16cex wp14">
   <w:body>
     <w:p>
       <w:pPr>
@@ -40,13 +40,12 @@
         </w:rPr>
         <w:t xml:space="preserve"> </w:t>
       </w:r>
-      <w:proofErr w:type="gramStart"/>
       <w:r>
         <w:rPr>
           <w:i/>
           <w:sz w:val="20"/>
         </w:rPr>
-        <w:t>6</w:t>
+        <w:t>8</w:t>
       </w:r>
       <w:r>
         <w:rPr>
@@ -56,7 +55,6 @@
         </w:rPr>
         <w:t>th</w:t>
       </w:r>
-      <w:proofErr w:type="gramEnd"/>
       <w:r>
         <w:rPr>
           <w:i/>
@@ -411,7 +409,7 @@
           <w:r>
             <w:fldChar w:fldCharType="separate"/>
           </w:r>
-          <w:hyperlink w:anchor="_Toc76547873" w:history="1">
+          <w:hyperlink w:anchor="_Toc76642825" w:history="1">
             <w:r>
               <w:rPr>
                 <w:rStyle w:val="Hyperlink"/>
@@ -438,7 +436,7 @@
                 <w:noProof/>
                 <w:webHidden/>
               </w:rPr>
-              <w:instrText xml:space="preserve"> PAGEREF _Toc76547873 \h </w:instrText>
+              <w:instrText xml:space="preserve"> PAGEREF _Toc76642825 \h </w:instrText>
             </w:r>
             <w:r>
               <w:rPr>
@@ -480,7 +478,7 @@
               <w:noProof/>
             </w:rPr>
           </w:pPr>
-          <w:hyperlink w:anchor="_Toc76547874" w:history="1">
+          <w:hyperlink w:anchor="_Toc76642826" w:history="1">
             <w:r>
               <w:rPr>
                 <w:rStyle w:val="Hyperlink"/>
@@ -507,7 +505,7 @@
                 <w:noProof/>
                 <w:webHidden/>
               </w:rPr>
-              <w:instrText xml:space="preserve"> PAGEREF _Toc76547874 \h </w:instrText>
+              <w:instrText xml:space="preserve"> PAGEREF _Toc76642826 \h </w:instrText>
             </w:r>
             <w:r>
               <w:rPr>
@@ -546,7 +544,7 @@
               <w:noProof/>
             </w:rPr>
           </w:pPr>
-          <w:hyperlink w:anchor="_Toc76547875" w:history="1">
+          <w:hyperlink w:anchor="_Toc76642827" w:history="1">
             <w:r>
               <w:rPr>
                 <w:rStyle w:val="Hyperlink"/>
@@ -581,7 +579,7 @@
                 <w:noProof/>
                 <w:webHidden/>
               </w:rPr>
-              <w:instrText xml:space="preserve"> PAGEREF _Toc76547875 \h </w:instrText>
+              <w:instrText xml:space="preserve"> PAGEREF _Toc76642827 \h </w:instrText>
             </w:r>
             <w:r>
               <w:rPr>
@@ -620,7 +618,7 @@
               <w:noProof/>
             </w:rPr>
           </w:pPr>
-          <w:hyperlink w:anchor="_Toc76547876" w:history="1">
+          <w:hyperlink w:anchor="_Toc76642828" w:history="1">
             <w:r>
               <w:rPr>
                 <w:rStyle w:val="Hyperlink"/>
@@ -655,7 +653,7 @@
                 <w:noProof/>
                 <w:webHidden/>
               </w:rPr>
-              <w:instrText xml:space="preserve"> PAGEREF _Toc76547876 \h </w:instrText>
+              <w:instrText xml:space="preserve"> PAGEREF _Toc76642828 \h </w:instrText>
             </w:r>
             <w:r>
               <w:rPr>
@@ -694,7 +692,7 @@
               <w:noProof/>
             </w:rPr>
           </w:pPr>
-          <w:hyperlink w:anchor="_Toc76547877" w:history="1">
+          <w:hyperlink w:anchor="_Toc76642829" w:history="1">
             <w:r>
               <w:rPr>
                 <w:rStyle w:val="Hyperlink"/>
@@ -721,7 +719,7 @@
                 <w:noProof/>
                 <w:webHidden/>
               </w:rPr>
-              <w:instrText xml:space="preserve"> PAGEREF _Toc76547877 \h </w:instrText>
+              <w:instrText xml:space="preserve"> PAGEREF _Toc76642829 \h </w:instrText>
             </w:r>
             <w:r>
               <w:rPr>
@@ -741,7 +739,7 @@
                 <w:noProof/>
                 <w:webHidden/>
               </w:rPr>
-              <w:t>6</w:t>
+              <w:t>7</w:t>
             </w:r>
             <w:r>
               <w:rPr>
@@ -760,7 +758,7 @@
               <w:noProof/>
             </w:rPr>
           </w:pPr>
-          <w:hyperlink w:anchor="_Toc76547878" w:history="1">
+          <w:hyperlink w:anchor="_Toc76642830" w:history="1">
             <w:r>
               <w:rPr>
                 <w:rStyle w:val="Hyperlink"/>
@@ -787,7 +785,7 @@
                 <w:noProof/>
                 <w:webHidden/>
               </w:rPr>
-              <w:instrText xml:space="preserve"> PAGEREF _Toc76547878 \h </w:instrText>
+              <w:instrText xml:space="preserve"> PAGEREF _Toc76642830 \h </w:instrText>
             </w:r>
             <w:r>
               <w:rPr>
@@ -807,7 +805,7 @@
                 <w:noProof/>
                 <w:webHidden/>
               </w:rPr>
-              <w:t>6</w:t>
+              <w:t>7</w:t>
             </w:r>
             <w:r>
               <w:rPr>
@@ -829,7 +827,7 @@
               <w:noProof/>
             </w:rPr>
           </w:pPr>
-          <w:hyperlink w:anchor="_Toc76547879" w:history="1">
+          <w:hyperlink w:anchor="_Toc76642831" w:history="1">
             <w:r>
               <w:rPr>
                 <w:rStyle w:val="Hyperlink"/>
@@ -856,7 +854,7 @@
                 <w:noProof/>
                 <w:webHidden/>
               </w:rPr>
-              <w:instrText xml:space="preserve"> PAGEREF _Toc76547879 \h </w:instrText>
+              <w:instrText xml:space="preserve"> PAGEREF _Toc76642831 \h </w:instrText>
             </w:r>
             <w:r>
               <w:rPr>
@@ -876,7 +874,7 @@
                 <w:noProof/>
                 <w:webHidden/>
               </w:rPr>
-              <w:t>6</w:t>
+              <w:t>7</w:t>
             </w:r>
             <w:r>
               <w:rPr>
@@ -895,7 +893,7 @@
               <w:noProof/>
             </w:rPr>
           </w:pPr>
-          <w:hyperlink w:anchor="_Toc76547880" w:history="1">
+          <w:hyperlink w:anchor="_Toc76642832" w:history="1">
             <w:r>
               <w:rPr>
                 <w:rStyle w:val="Hyperlink"/>
@@ -930,7 +928,7 @@
                 <w:noProof/>
                 <w:webHidden/>
               </w:rPr>
-              <w:instrText xml:space="preserve"> PAGEREF _Toc76547880 \h </w:instrText>
+              <w:instrText xml:space="preserve"> PAGEREF _Toc76642832 \h </w:instrText>
             </w:r>
             <w:r>
               <w:rPr>
@@ -950,7 +948,7 @@
                 <w:noProof/>
                 <w:webHidden/>
               </w:rPr>
-              <w:t>6</w:t>
+              <w:t>7</w:t>
             </w:r>
             <w:r>
               <w:rPr>
@@ -969,7 +967,7 @@
               <w:noProof/>
             </w:rPr>
           </w:pPr>
-          <w:hyperlink w:anchor="_Toc76547881" w:history="1">
+          <w:hyperlink w:anchor="_Toc76642833" w:history="1">
             <w:r>
               <w:rPr>
                 <w:rStyle w:val="Hyperlink"/>
@@ -996,7 +994,7 @@
                 <w:noProof/>
                 <w:webHidden/>
               </w:rPr>
-              <w:instrText xml:space="preserve"> PAGEREF _Toc76547881 \h </w:instrText>
+              <w:instrText xml:space="preserve"> PAGEREF _Toc76642833 \h </w:instrText>
             </w:r>
             <w:r>
               <w:rPr>
@@ -1016,7 +1014,7 @@
                 <w:noProof/>
                 <w:webHidden/>
               </w:rPr>
-              <w:t>6</w:t>
+              <w:t>7</w:t>
             </w:r>
             <w:r>
               <w:rPr>
@@ -1035,7 +1033,7 @@
               <w:noProof/>
             </w:rPr>
           </w:pPr>
-          <w:hyperlink w:anchor="_Toc76547882" w:history="1">
+          <w:hyperlink w:anchor="_Toc76642834" w:history="1">
             <w:r>
               <w:rPr>
                 <w:rStyle w:val="Hyperlink"/>
@@ -1062,7 +1060,7 @@
                 <w:noProof/>
                 <w:webHidden/>
               </w:rPr>
-              <w:instrText xml:space="preserve"> PAGEREF _Toc76547882 \h </w:instrText>
+              <w:instrText xml:space="preserve"> PAGEREF _Toc76642834 \h </w:instrText>
             </w:r>
             <w:r>
               <w:rPr>
@@ -1082,7 +1080,7 @@
                 <w:noProof/>
                 <w:webHidden/>
               </w:rPr>
-              <w:t>7</w:t>
+              <w:t>8</w:t>
             </w:r>
             <w:r>
               <w:rPr>
@@ -1104,7 +1102,7 @@
               <w:noProof/>
             </w:rPr>
           </w:pPr>
-          <w:hyperlink w:anchor="_Toc76547883" w:history="1">
+          <w:hyperlink w:anchor="_Toc76642835" w:history="1">
             <w:r>
               <w:rPr>
                 <w:rStyle w:val="Hyperlink"/>
@@ -1131,7 +1129,7 @@
                 <w:noProof/>
                 <w:webHidden/>
               </w:rPr>
-              <w:instrText xml:space="preserve"> PAGEREF _Toc76547883 \h </w:instrText>
+              <w:instrText xml:space="preserve"> PAGEREF _Toc76642835 \h </w:instrText>
             </w:r>
             <w:r>
               <w:rPr>
@@ -1151,7 +1149,7 @@
                 <w:noProof/>
                 <w:webHidden/>
               </w:rPr>
-              <w:t>7</w:t>
+              <w:t>8</w:t>
             </w:r>
             <w:r>
               <w:rPr>
@@ -1173,7 +1171,7 @@
               <w:noProof/>
             </w:rPr>
           </w:pPr>
-          <w:hyperlink w:anchor="_Toc76547884" w:history="1">
+          <w:hyperlink w:anchor="_Toc76642836" w:history="1">
             <w:r>
               <w:rPr>
                 <w:rStyle w:val="Hyperlink"/>
@@ -1208,7 +1206,7 @@
                 <w:noProof/>
                 <w:webHidden/>
               </w:rPr>
-              <w:instrText xml:space="preserve"> PAGEREF _Toc76547884 \h </w:instrText>
+              <w:instrText xml:space="preserve"> PAGEREF _Toc76642836 \h </w:instrText>
             </w:r>
             <w:r>
               <w:rPr>
@@ -1228,7 +1226,7 @@
                 <w:noProof/>
                 <w:webHidden/>
               </w:rPr>
-              <w:t>8</w:t>
+              <w:t>9</w:t>
             </w:r>
             <w:r>
               <w:rPr>
@@ -1247,7 +1245,7 @@
               <w:noProof/>
             </w:rPr>
           </w:pPr>
-          <w:hyperlink w:anchor="_Toc76547885" w:history="1">
+          <w:hyperlink w:anchor="_Toc76642837" w:history="1">
             <w:r>
               <w:rPr>
                 <w:rStyle w:val="Hyperlink"/>
@@ -1274,7 +1272,7 @@
                 <w:noProof/>
                 <w:webHidden/>
               </w:rPr>
-              <w:instrText xml:space="preserve"> PAGEREF _Toc76547885 \h </w:instrText>
+              <w:instrText xml:space="preserve"> PAGEREF _Toc76642837 \h </w:instrText>
             </w:r>
             <w:r>
               <w:rPr>
@@ -1294,7 +1292,7 @@
                 <w:noProof/>
                 <w:webHidden/>
               </w:rPr>
-              <w:t>8</w:t>
+              <w:t>9</w:t>
             </w:r>
             <w:r>
               <w:rPr>
@@ -1313,7 +1311,7 @@
               <w:noProof/>
             </w:rPr>
           </w:pPr>
-          <w:hyperlink w:anchor="_Toc76547886" w:history="1">
+          <w:hyperlink w:anchor="_Toc76642838" w:history="1">
             <w:r>
               <w:rPr>
                 <w:rStyle w:val="Hyperlink"/>
@@ -1340,7 +1338,7 @@
                 <w:noProof/>
                 <w:webHidden/>
               </w:rPr>
-              <w:instrText xml:space="preserve"> PAGEREF _Toc76547886 \h </w:instrText>
+              <w:instrText xml:space="preserve"> PAGEREF _Toc76642838 \h </w:instrText>
             </w:r>
             <w:r>
               <w:rPr>
@@ -1360,7 +1358,7 @@
                 <w:noProof/>
                 <w:webHidden/>
               </w:rPr>
-              <w:t>8</w:t>
+              <w:t>9</w:t>
             </w:r>
             <w:r>
               <w:rPr>
@@ -1382,7 +1380,7 @@
               <w:noProof/>
             </w:rPr>
           </w:pPr>
-          <w:hyperlink w:anchor="_Toc76547887" w:history="1">
+          <w:hyperlink w:anchor="_Toc76642839" w:history="1">
             <w:r>
               <w:rPr>
                 <w:rStyle w:val="Hyperlink"/>
@@ -1417,7 +1415,7 @@
                 <w:noProof/>
                 <w:webHidden/>
               </w:rPr>
-              <w:instrText xml:space="preserve"> PAGEREF _Toc76547887 \h </w:instrText>
+              <w:instrText xml:space="preserve"> PAGEREF _Toc76642839 \h </w:instrText>
             </w:r>
             <w:r>
               <w:rPr>
@@ -1437,7 +1435,7 @@
                 <w:noProof/>
                 <w:webHidden/>
               </w:rPr>
-              <w:t>8</w:t>
+              <w:t>9</w:t>
             </w:r>
             <w:r>
               <w:rPr>
@@ -1456,7 +1454,7 @@
               <w:noProof/>
             </w:rPr>
           </w:pPr>
-          <w:hyperlink w:anchor="_Toc76547888" w:history="1">
+          <w:hyperlink w:anchor="_Toc76642840" w:history="1">
             <w:r>
               <w:rPr>
                 <w:rStyle w:val="Hyperlink"/>
@@ -1491,7 +1489,7 @@
                 <w:noProof/>
                 <w:webHidden/>
               </w:rPr>
-              <w:instrText xml:space="preserve"> PAGEREF _Toc76547888 \h </w:instrText>
+              <w:instrText xml:space="preserve"> PAGEREF _Toc76642840 \h </w:instrText>
             </w:r>
             <w:r>
               <w:rPr>
@@ -1511,7 +1509,7 @@
                 <w:noProof/>
                 <w:webHidden/>
               </w:rPr>
-              <w:t>8</w:t>
+              <w:t>9</w:t>
             </w:r>
             <w:r>
               <w:rPr>
@@ -1530,7 +1528,7 @@
               <w:noProof/>
             </w:rPr>
           </w:pPr>
-          <w:hyperlink w:anchor="_Toc76547889" w:history="1">
+          <w:hyperlink w:anchor="_Toc76642841" w:history="1">
             <w:r>
               <w:rPr>
                 <w:rStyle w:val="Hyperlink"/>
@@ -1565,7 +1563,7 @@
                 <w:noProof/>
                 <w:webHidden/>
               </w:rPr>
-              <w:instrText xml:space="preserve"> PAGEREF _Toc76547889 \h </w:instrText>
+              <w:instrText xml:space="preserve"> PAGEREF _Toc76642841 \h </w:instrText>
             </w:r>
             <w:r>
               <w:rPr>
@@ -1585,7 +1583,7 @@
                 <w:noProof/>
                 <w:webHidden/>
               </w:rPr>
-              <w:t>8</w:t>
+              <w:t>9</w:t>
             </w:r>
             <w:r>
               <w:rPr>
@@ -1604,7 +1602,7 @@
               <w:noProof/>
             </w:rPr>
           </w:pPr>
-          <w:hyperlink w:anchor="_Toc76547890" w:history="1">
+          <w:hyperlink w:anchor="_Toc76642842" w:history="1">
             <w:r>
               <w:rPr>
                 <w:rStyle w:val="Hyperlink"/>
@@ -1639,7 +1637,7 @@
                 <w:noProof/>
                 <w:webHidden/>
               </w:rPr>
-              <w:instrText xml:space="preserve"> PAGEREF _Toc76547890 \h </w:instrText>
+              <w:instrText xml:space="preserve"> PAGEREF _Toc76642842 \h </w:instrText>
             </w:r>
             <w:r>
               <w:rPr>
@@ -1659,7 +1657,7 @@
                 <w:noProof/>
                 <w:webHidden/>
               </w:rPr>
-              <w:t>9</w:t>
+              <w:t>10</w:t>
             </w:r>
             <w:r>
               <w:rPr>
@@ -1681,7 +1679,7 @@
               <w:noProof/>
             </w:rPr>
           </w:pPr>
-          <w:hyperlink w:anchor="_Toc76547891" w:history="1">
+          <w:hyperlink w:anchor="_Toc76642843" w:history="1">
             <w:r>
               <w:rPr>
                 <w:rStyle w:val="Hyperlink"/>
@@ -1708,7 +1706,7 @@
                 <w:noProof/>
                 <w:webHidden/>
               </w:rPr>
-              <w:instrText xml:space="preserve"> PAGEREF _Toc76547891 \h </w:instrText>
+              <w:instrText xml:space="preserve"> PAGEREF _Toc76642843 \h </w:instrText>
             </w:r>
             <w:r>
               <w:rPr>
@@ -1728,7 +1726,7 @@
                 <w:noProof/>
                 <w:webHidden/>
               </w:rPr>
-              <w:t>10</w:t>
+              <w:t>11</w:t>
             </w:r>
             <w:r>
               <w:rPr>
@@ -1747,7 +1745,7 @@
               <w:noProof/>
             </w:rPr>
           </w:pPr>
-          <w:hyperlink w:anchor="_Toc76547892" w:history="1">
+          <w:hyperlink w:anchor="_Toc76642844" w:history="1">
             <w:r>
               <w:rPr>
                 <w:rStyle w:val="Hyperlink"/>
@@ -1774,7 +1772,7 @@
                 <w:noProof/>
                 <w:webHidden/>
               </w:rPr>
-              <w:instrText xml:space="preserve"> PAGEREF _Toc76547892 \h </w:instrText>
+              <w:instrText xml:space="preserve"> PAGEREF _Toc76642844 \h </w:instrText>
             </w:r>
             <w:r>
               <w:rPr>
@@ -1794,7 +1792,7 @@
                 <w:noProof/>
                 <w:webHidden/>
               </w:rPr>
-              <w:t>10</w:t>
+              <w:t>11</w:t>
             </w:r>
             <w:r>
               <w:rPr>
@@ -1816,7 +1814,7 @@
               <w:noProof/>
             </w:rPr>
           </w:pPr>
-          <w:hyperlink w:anchor="_Toc76547893" w:history="1">
+          <w:hyperlink w:anchor="_Toc76642845" w:history="1">
             <w:r>
               <w:rPr>
                 <w:rStyle w:val="Hyperlink"/>
@@ -1843,7 +1841,7 @@
                 <w:noProof/>
                 <w:webHidden/>
               </w:rPr>
-              <w:instrText xml:space="preserve"> PAGEREF _Toc76547893 \h </w:instrText>
+              <w:instrText xml:space="preserve"> PAGEREF _Toc76642845 \h </w:instrText>
             </w:r>
             <w:r>
               <w:rPr>
@@ -1863,7 +1861,7 @@
                 <w:noProof/>
                 <w:webHidden/>
               </w:rPr>
-              <w:t>11</w:t>
+              <w:t>12</w:t>
             </w:r>
             <w:r>
               <w:rPr>
@@ -1882,7 +1880,7 @@
               <w:noProof/>
             </w:rPr>
           </w:pPr>
-          <w:hyperlink w:anchor="_Toc76547894" w:history="1">
+          <w:hyperlink w:anchor="_Toc76642846" w:history="1">
             <w:r>
               <w:rPr>
                 <w:rStyle w:val="Hyperlink"/>
@@ -1909,7 +1907,7 @@
                 <w:noProof/>
                 <w:webHidden/>
               </w:rPr>
-              <w:instrText xml:space="preserve"> PAGEREF _Toc76547894 \h </w:instrText>
+              <w:instrText xml:space="preserve"> PAGEREF _Toc76642846 \h </w:instrText>
             </w:r>
             <w:r>
               <w:rPr>
@@ -1929,7 +1927,7 @@
                 <w:noProof/>
                 <w:webHidden/>
               </w:rPr>
-              <w:t>12</w:t>
+              <w:t>13</w:t>
             </w:r>
             <w:r>
               <w:rPr>
@@ -1948,7 +1946,7 @@
               <w:noProof/>
             </w:rPr>
           </w:pPr>
-          <w:hyperlink w:anchor="_Toc76547895" w:history="1">
+          <w:hyperlink w:anchor="_Toc76642847" w:history="1">
             <w:r>
               <w:rPr>
                 <w:rStyle w:val="Hyperlink"/>
@@ -1975,7 +1973,7 @@
                 <w:noProof/>
                 <w:webHidden/>
               </w:rPr>
-              <w:instrText xml:space="preserve"> PAGEREF _Toc76547895 \h </w:instrText>
+              <w:instrText xml:space="preserve"> PAGEREF _Toc76642847 \h </w:instrText>
             </w:r>
             <w:r>
               <w:rPr>
@@ -1995,7 +1993,7 @@
                 <w:noProof/>
                 <w:webHidden/>
               </w:rPr>
-              <w:t>12</w:t>
+              <w:t>13</w:t>
             </w:r>
             <w:r>
               <w:rPr>
@@ -2017,7 +2015,7 @@
               <w:noProof/>
             </w:rPr>
           </w:pPr>
-          <w:hyperlink w:anchor="_Toc76547896" w:history="1">
+          <w:hyperlink w:anchor="_Toc76642848" w:history="1">
             <w:r>
               <w:rPr>
                 <w:rStyle w:val="Hyperlink"/>
@@ -2044,7 +2042,7 @@
                 <w:noProof/>
                 <w:webHidden/>
               </w:rPr>
-              <w:instrText xml:space="preserve"> PAGEREF _Toc76547896 \h </w:instrText>
+              <w:instrText xml:space="preserve"> PAGEREF _Toc76642848 \h </w:instrText>
             </w:r>
             <w:r>
               <w:rPr>
@@ -2064,7 +2062,7 @@
                 <w:noProof/>
                 <w:webHidden/>
               </w:rPr>
-              <w:t>13</w:t>
+              <w:t>14</w:t>
             </w:r>
             <w:r>
               <w:rPr>
@@ -2083,7 +2081,7 @@
               <w:noProof/>
             </w:rPr>
           </w:pPr>
-          <w:hyperlink w:anchor="_Toc76547897" w:history="1">
+          <w:hyperlink w:anchor="_Toc76642849" w:history="1">
             <w:r>
               <w:rPr>
                 <w:rStyle w:val="Hyperlink"/>
@@ -2110,7 +2108,7 @@
                 <w:noProof/>
                 <w:webHidden/>
               </w:rPr>
-              <w:instrText xml:space="preserve"> PAGEREF _Toc76547897 \h </w:instrText>
+              <w:instrText xml:space="preserve"> PAGEREF _Toc76642849 \h </w:instrText>
             </w:r>
             <w:r>
               <w:rPr>
@@ -2130,7 +2128,7 @@
                 <w:noProof/>
                 <w:webHidden/>
               </w:rPr>
-              <w:t>13</w:t>
+              <w:t>14</w:t>
             </w:r>
             <w:r>
               <w:rPr>
@@ -2149,7 +2147,7 @@
               <w:noProof/>
             </w:rPr>
           </w:pPr>
-          <w:hyperlink w:anchor="_Toc76547898" w:history="1">
+          <w:hyperlink w:anchor="_Toc76642850" w:history="1">
             <w:r>
               <w:rPr>
                 <w:rStyle w:val="Hyperlink"/>
@@ -2176,7 +2174,7 @@
                 <w:noProof/>
                 <w:webHidden/>
               </w:rPr>
-              <w:instrText xml:space="preserve"> PAGEREF _Toc76547898 \h </w:instrText>
+              <w:instrText xml:space="preserve"> PAGEREF _Toc76642850 \h </w:instrText>
             </w:r>
             <w:r>
               <w:rPr>
@@ -2196,7 +2194,7 @@
                 <w:noProof/>
                 <w:webHidden/>
               </w:rPr>
-              <w:t>13</w:t>
+              <w:t>14</w:t>
             </w:r>
             <w:r>
               <w:rPr>
@@ -2218,7 +2216,7 @@
               <w:noProof/>
             </w:rPr>
           </w:pPr>
-          <w:hyperlink w:anchor="_Toc76547899" w:history="1">
+          <w:hyperlink w:anchor="_Toc76642851" w:history="1">
             <w:r>
               <w:rPr>
                 <w:rStyle w:val="Hyperlink"/>
@@ -2245,7 +2243,7 @@
                 <w:noProof/>
                 <w:webHidden/>
               </w:rPr>
-              <w:instrText xml:space="preserve"> PAGEREF _Toc76547899 \h </w:instrText>
+              <w:instrText xml:space="preserve"> PAGEREF _Toc76642851 \h </w:instrText>
             </w:r>
             <w:r>
               <w:rPr>
@@ -2265,7 +2263,7 @@
                 <w:noProof/>
                 <w:webHidden/>
               </w:rPr>
-              <w:t>14</w:t>
+              <w:t>15</w:t>
             </w:r>
             <w:r>
               <w:rPr>
@@ -2284,7 +2282,7 @@
               <w:noProof/>
             </w:rPr>
           </w:pPr>
-          <w:hyperlink w:anchor="_Toc76547900" w:history="1">
+          <w:hyperlink w:anchor="_Toc76642852" w:history="1">
             <w:r>
               <w:rPr>
                 <w:rStyle w:val="Hyperlink"/>
@@ -2312,7 +2310,7 @@
                 <w:noProof/>
                 <w:webHidden/>
               </w:rPr>
-              <w:instrText xml:space="preserve"> PAGEREF _Toc76547900 \h </w:instrText>
+              <w:instrText xml:space="preserve"> PAGEREF _Toc76642852 \h </w:instrText>
             </w:r>
             <w:r>
               <w:rPr>
@@ -2332,7 +2330,7 @@
                 <w:noProof/>
                 <w:webHidden/>
               </w:rPr>
-              <w:t>14</w:t>
+              <w:t>15</w:t>
             </w:r>
             <w:r>
               <w:rPr>
@@ -2351,7 +2349,7 @@
               <w:noProof/>
             </w:rPr>
           </w:pPr>
-          <w:hyperlink w:anchor="_Toc76547901" w:history="1">
+          <w:hyperlink w:anchor="_Toc76642853" w:history="1">
             <w:r>
               <w:rPr>
                 <w:rStyle w:val="Hyperlink"/>
@@ -2379,7 +2377,7 @@
                 <w:noProof/>
                 <w:webHidden/>
               </w:rPr>
-              <w:instrText xml:space="preserve"> PAGEREF _Toc76547901 \h </w:instrText>
+              <w:instrText xml:space="preserve"> PAGEREF _Toc76642853 \h </w:instrText>
             </w:r>
             <w:r>
               <w:rPr>
@@ -2399,7 +2397,7 @@
                 <w:noProof/>
                 <w:webHidden/>
               </w:rPr>
-              <w:t>14</w:t>
+              <w:t>15</w:t>
             </w:r>
             <w:r>
               <w:rPr>
@@ -2421,7 +2419,7 @@
               <w:noProof/>
             </w:rPr>
           </w:pPr>
-          <w:hyperlink w:anchor="_Toc76547902" w:history="1">
+          <w:hyperlink w:anchor="_Toc76642854" w:history="1">
             <w:r>
               <w:rPr>
                 <w:rStyle w:val="Hyperlink"/>
@@ -2448,7 +2446,7 @@
                 <w:noProof/>
                 <w:webHidden/>
               </w:rPr>
-              <w:instrText xml:space="preserve"> PAGEREF _Toc76547902 \h </w:instrText>
+              <w:instrText xml:space="preserve"> PAGEREF _Toc76642854 \h </w:instrText>
             </w:r>
             <w:r>
               <w:rPr>
@@ -2468,7 +2466,7 @@
                 <w:noProof/>
                 <w:webHidden/>
               </w:rPr>
-              <w:t>15</w:t>
+              <w:t>16</w:t>
             </w:r>
             <w:r>
               <w:rPr>
@@ -2519,7 +2517,7 @@
       <w:pPr>
         <w:pStyle w:val="Heading1"/>
       </w:pPr>
-      <w:bookmarkStart w:id="0" w:name="_Toc76547873"/>
+      <w:bookmarkStart w:id="0" w:name="_Toc76642825"/>
       <w:r>
         <w:lastRenderedPageBreak/>
         <w:t xml:space="preserve">Basic </w:t>
@@ -2888,15 +2886,7 @@
         </w:numPr>
       </w:pPr>
       <w:r>
-        <w:t xml:space="preserve">In the Toolbar hit “Start” to initiate the </w:t>
-      </w:r>
-      <w:proofErr w:type="gramStart"/>
-      <w:r>
-        <w:t>SpectraSorter</w:t>
-      </w:r>
-      <w:proofErr w:type="gramEnd"/>
-      <w:r>
-        <w:t xml:space="preserve"> program.</w:t>
+        <w:t>In the Toolbar hit “Start” to initiate the SpectraSorter program.</w:t>
       </w:r>
     </w:p>
     <w:p>
@@ -2929,21 +2919,7 @@
         <w:rPr>
           <w:i/>
         </w:rPr>
-        <w:t xml:space="preserve"> project </w:t>
-      </w:r>
-      <w:proofErr w:type="gramStart"/>
-      <w:r>
-        <w:rPr>
-          <w:i/>
-        </w:rPr>
-        <w:t>can be used</w:t>
-      </w:r>
-      <w:proofErr w:type="gramEnd"/>
-      <w:r>
-        <w:rPr>
-          <w:i/>
-        </w:rPr>
-        <w:t xml:space="preserve"> to create a redistributable Windows Installer. Right-click on </w:t>
+        <w:t xml:space="preserve"> project can be used to create a redistributable Windows Installer. Right-click on </w:t>
       </w:r>
       <w:proofErr w:type="spellStart"/>
       <w:r>
@@ -3426,7 +3402,7 @@
       <w:pPr>
         <w:pStyle w:val="Heading1"/>
       </w:pPr>
-      <w:bookmarkStart w:id="1" w:name="_Toc76547874"/>
+      <w:bookmarkStart w:id="1" w:name="_Toc76642826"/>
       <w:r>
         <w:lastRenderedPageBreak/>
         <w:t>Acquisition Settings</w:t>
@@ -3509,7 +3485,7 @@
           </wp:anchor>
         </w:drawing>
       </w:r>
-      <w:bookmarkStart w:id="2" w:name="_Toc76547875"/>
+      <w:bookmarkStart w:id="2" w:name="_Toc76642827"/>
       <w:r>
         <w:rPr>
           <w:rStyle w:val="Heading3Char"/>
@@ -3583,7 +3559,7 @@
       <w:pPr>
         <w:pStyle w:val="Heading3"/>
       </w:pPr>
-      <w:bookmarkStart w:id="3" w:name="_Toc76547876"/>
+      <w:bookmarkStart w:id="3" w:name="_Toc76642828"/>
       <w:r>
         <w:rPr>
           <w:noProof/>
@@ -3868,15 +3844,7 @@
         <w:t xml:space="preserve"> to the spectrophotometer</w:t>
       </w:r>
       <w:r>
-        <w:t xml:space="preserve">. This parameter presents tradeoffs to users. As each request step to the spectrophotometer has an associated delay (~1-2 </w:t>
-      </w:r>
-      <w:proofErr w:type="spellStart"/>
-      <w:r>
-        <w:t>ms</w:t>
-      </w:r>
-      <w:proofErr w:type="spellEnd"/>
-      <w:r>
-        <w:t xml:space="preserve">), requesting 15 at a time </w:t>
+        <w:t xml:space="preserve">. This parameter presents tradeoffs to users. As each request step to the spectrophotometer has an associated delay, requesting 15 at a time </w:t>
       </w:r>
       <w:r>
         <w:t xml:space="preserve">can </w:t>
@@ -3891,10 +3859,36 @@
         <w:t xml:space="preserve">(and potentially trigger an event). </w:t>
       </w:r>
       <w:r>
-        <w:t>W</w:t>
-      </w:r>
-      <w:r>
-        <w:t>e typically use 1 spectra per request.</w:t>
+        <w:t>With back-to-back per trigger (see next parameter) set to 50,000 or above, it may take 5 spectra per request to reach a throughput of 4,500 spectra per second (acquired and processed, not saved); with 1 spectrum per request the throughput will saturate at around 2,000 spectra per second. Please note that when adding additional computational steps, the performance will slightly decrease</w:t>
+      </w:r>
+      <w:r>
+        <w:t>, but s</w:t>
+      </w:r>
+      <w:r>
+        <w:t xml:space="preserve">aving is the </w:t>
+      </w:r>
+      <w:r>
+        <w:t xml:space="preserve">real </w:t>
+      </w:r>
+      <w:r>
+        <w:t>bottleneck.</w:t>
+      </w:r>
+      <w:r>
+        <w:t xml:space="preserve"> If your disk cannot keep up with saving, the whole pipeline will slow </w:t>
+      </w:r>
+      <w:commentRangeStart w:id="4"/>
+      <w:r>
+        <w:t>down</w:t>
+      </w:r>
+      <w:commentRangeEnd w:id="4"/>
+      <w:r>
+        <w:rPr>
+          <w:rStyle w:val="CommentReference"/>
+        </w:rPr>
+        <w:commentReference w:id="4"/>
+      </w:r>
+      <w:r>
+        <w:t>.</w:t>
       </w:r>
     </w:p>
     <w:p>
@@ -3917,7 +3911,21 @@
           <w:b/>
           <w:color w:val="002060"/>
         </w:rPr>
-        <w:t>Back-to-Back per trigger</w:t>
+        <w:t>Back-to-</w:t>
+      </w:r>
+      <w:r>
+        <w:rPr>
+          <w:b/>
+          <w:color w:val="002060"/>
+        </w:rPr>
+        <w:t>b</w:t>
+      </w:r>
+      <w:r>
+        <w:rPr>
+          <w:b/>
+          <w:color w:val="002060"/>
+        </w:rPr>
+        <w:t>ack per trigger</w:t>
       </w:r>
       <w:r>
         <w:rPr>
@@ -3956,6 +3964,7 @@
           <w:b/>
           <w:color w:val="002060"/>
         </w:rPr>
+        <w:lastRenderedPageBreak/>
         <w:t>Acquisition delay</w:t>
       </w:r>
       <w:r>
@@ -4012,15 +4021,7 @@
         <w:t xml:space="preserve"> </w:t>
       </w:r>
       <w:r>
-        <w:t xml:space="preserve">Trigger mode </w:t>
-      </w:r>
-      <w:proofErr w:type="gramStart"/>
-      <w:r>
-        <w:t>should be left</w:t>
-      </w:r>
-      <w:proofErr w:type="gramEnd"/>
-      <w:r>
-        <w:t xml:space="preserve"> on </w:t>
+        <w:t xml:space="preserve">Trigger mode should be left on </w:t>
       </w:r>
       <w:r>
         <w:t>“S</w:t>
@@ -4086,7 +4087,7 @@
                     <pic:cNvPicPr/>
                   </pic:nvPicPr>
                   <pic:blipFill>
-                    <a:blip r:embed="rId19">
+                    <a:blip r:embed="rId23">
                       <a:extLst>
                         <a:ext uri="{28A0092B-C50C-407E-A947-70E740481C1C}">
                           <a14:useLocalDpi xmlns:a14="http://schemas.microsoft.com/office/drawing/2010/main" val="0"/>
@@ -4124,14 +4125,14 @@
         </w:rPr>
         <w:t xml:space="preserve"> </w:t>
       </w:r>
-      <w:bookmarkStart w:id="4" w:name="_Toc76547877"/>
+      <w:bookmarkStart w:id="5" w:name="_Toc76642829"/>
       <w:r>
         <w:rPr>
           <w:rStyle w:val="Heading3Char"/>
         </w:rPr>
         <w:t>Export / Import SpectraSorter Settings</w:t>
       </w:r>
-      <w:bookmarkEnd w:id="4"/>
+      <w:bookmarkEnd w:id="5"/>
       <w:r>
         <w:br/>
         <w:t>All settings for SpectraSorter can be saved externally with “Export to file” as a</w:t>
@@ -4178,7 +4179,7 @@
                     <pic:cNvPicPr/>
                   </pic:nvPicPr>
                   <pic:blipFill>
-                    <a:blip r:embed="rId20">
+                    <a:blip r:embed="rId24">
                       <a:extLst>
                         <a:ext uri="{28A0092B-C50C-407E-A947-70E740481C1C}">
                           <a14:useLocalDpi xmlns:a14="http://schemas.microsoft.com/office/drawing/2010/main" val="0"/>
@@ -4210,7 +4211,7 @@
           </wp:anchor>
         </w:drawing>
       </w:r>
-      <w:bookmarkStart w:id="5" w:name="_Toc76547878"/>
+      <w:bookmarkStart w:id="6" w:name="_Toc76642830"/>
       <w:r>
         <w:rPr>
           <w:rStyle w:val="Heading3Char"/>
@@ -4229,7 +4230,7 @@
         </w:rPr>
         <w:t>tatistics</w:t>
       </w:r>
-      <w:bookmarkEnd w:id="5"/>
+      <w:bookmarkEnd w:id="6"/>
       <w:r>
         <w:br/>
         <w:t>Operating</w:t>
@@ -4246,16 +4247,19 @@
       <w:r>
         <w:t xml:space="preserve"> </w:t>
       </w:r>
+      <w:r>
+        <w:t xml:space="preserve">can </w:t>
+      </w:r>
+      <w:r>
+        <w:t xml:space="preserve">be viewed on the lower </w:t>
+      </w:r>
       <w:proofErr w:type="gramStart"/>
       <w:r>
-        <w:t xml:space="preserve">can </w:t>
-      </w:r>
-      <w:r>
-        <w:t>be viewed</w:t>
+        <w:t>right hand</w:t>
       </w:r>
       <w:proofErr w:type="gramEnd"/>
       <w:r>
-        <w:t xml:space="preserve"> on the lower right hand side of the application window. UV-VIS acquisition and file saving is run with parallel processing modules. Saving generally takes longer than signal acquisition</w:t>
+        <w:t xml:space="preserve"> side of the application window. UV-VIS acquisition and file saving is run with parallel processing modules. Saving generally takes longer than signal acquisition</w:t>
       </w:r>
       <w:r>
         <w:t>. Y</w:t>
@@ -4280,14 +4284,14 @@
           <w:rStyle w:val="Heading3Char"/>
         </w:rPr>
       </w:pPr>
-      <w:bookmarkStart w:id="6" w:name="_Toc76547879"/>
+      <w:bookmarkStart w:id="7" w:name="_Toc76642831"/>
       <w:r>
         <w:rPr>
           <w:rStyle w:val="Heading3Char"/>
         </w:rPr>
         <w:t>Output Files</w:t>
       </w:r>
-      <w:bookmarkEnd w:id="6"/>
+      <w:bookmarkEnd w:id="7"/>
     </w:p>
     <w:p>
       <w:r>
@@ -4321,7 +4325,7 @@
                     <pic:cNvPicPr/>
                   </pic:nvPicPr>
                   <pic:blipFill>
-                    <a:blip r:embed="rId21">
+                    <a:blip r:embed="rId25">
                       <a:extLst>
                         <a:ext uri="{28A0092B-C50C-407E-A947-70E740481C1C}">
                           <a14:useLocalDpi xmlns:a14="http://schemas.microsoft.com/office/drawing/2010/main" val="0"/>
@@ -4347,7 +4351,7 @@
           </wp:anchor>
         </w:drawing>
       </w:r>
-      <w:bookmarkStart w:id="7" w:name="_Toc76547880"/>
+      <w:bookmarkStart w:id="8" w:name="_Toc76642832"/>
       <w:r>
         <w:rPr>
           <w:rStyle w:val="Heading3Char"/>
@@ -4369,46 +4373,49 @@
         </w:rPr>
         <w:t>Options</w:t>
       </w:r>
-      <w:bookmarkEnd w:id="7"/>
+      <w:bookmarkEnd w:id="8"/>
       <w:r>
         <w:rPr>
           <w:u w:val="single"/>
         </w:rPr>
         <w:br/>
       </w:r>
+      <w:r>
+        <w:t xml:space="preserve">In the </w:t>
+      </w:r>
+      <w:r>
+        <w:rPr>
+          <w:b/>
+          <w:color w:val="808080" w:themeColor="background1" w:themeShade="80"/>
+        </w:rPr>
+        <w:t>Saving</w:t>
+      </w:r>
+      <w:r>
+        <w:rPr>
+          <w:color w:val="808080" w:themeColor="background1" w:themeShade="80"/>
+        </w:rPr>
+        <w:t xml:space="preserve"> </w:t>
+      </w:r>
+      <w:r>
+        <w:t xml:space="preserve">tab under </w:t>
+      </w:r>
+      <w:r>
+        <w:rPr>
+          <w:b/>
+          <w:color w:val="808080" w:themeColor="background1" w:themeShade="80"/>
+        </w:rPr>
+        <w:t>Acquisition</w:t>
+      </w:r>
+      <w:r>
+        <w:t xml:space="preserve">, a “Save to file” check box controls </w:t>
+      </w:r>
       <w:proofErr w:type="gramStart"/>
       <w:r>
-        <w:t>In</w:t>
+        <w:t>whether or not</w:t>
       </w:r>
       <w:proofErr w:type="gramEnd"/>
       <w:r>
-        <w:t xml:space="preserve"> the </w:t>
-      </w:r>
-      <w:r>
-        <w:rPr>
-          <w:b/>
-          <w:color w:val="808080" w:themeColor="background1" w:themeShade="80"/>
-        </w:rPr>
-        <w:t>Saving</w:t>
-      </w:r>
-      <w:r>
-        <w:rPr>
-          <w:color w:val="808080" w:themeColor="background1" w:themeShade="80"/>
-        </w:rPr>
-        <w:t xml:space="preserve"> </w:t>
-      </w:r>
-      <w:r>
-        <w:t xml:space="preserve">tab under </w:t>
-      </w:r>
-      <w:r>
-        <w:rPr>
-          <w:b/>
-          <w:color w:val="808080" w:themeColor="background1" w:themeShade="80"/>
-        </w:rPr>
-        <w:t>Acquisition</w:t>
-      </w:r>
-      <w:r>
-        <w:t>, a “Save to file” check box controls whether or not to save acquired spectra. The “Auto-update”</w:t>
+        <w:t xml:space="preserve"> to save acquired spectra. The “Auto-update”</w:t>
       </w:r>
       <w:r>
         <w:t xml:space="preserve"> e</w:t>
@@ -4484,7 +4491,7 @@
                     <pic:cNvPicPr/>
                   </pic:nvPicPr>
                   <pic:blipFill>
-                    <a:blip r:embed="rId22">
+                    <a:blip r:embed="rId26">
                       <a:extLst>
                         <a:ext uri="{28A0092B-C50C-407E-A947-70E740481C1C}">
                           <a14:useLocalDpi xmlns:a14="http://schemas.microsoft.com/office/drawing/2010/main" val="0"/>
@@ -4516,7 +4523,7 @@
           </wp:anchor>
         </w:drawing>
       </w:r>
-      <w:bookmarkStart w:id="8" w:name="_Toc76547881"/>
+      <w:bookmarkStart w:id="9" w:name="_Toc76642833"/>
       <w:r>
         <w:rPr>
           <w:rStyle w:val="Heading3Char"/>
@@ -4547,7 +4554,7 @@
         </w:rPr>
         <w:t>– “.csv”</w:t>
       </w:r>
-      <w:bookmarkEnd w:id="8"/>
+      <w:bookmarkEnd w:id="9"/>
       <w:r>
         <w:rPr>
           <w:u w:val="single"/>
@@ -4577,10 +4584,23 @@
         <w:rPr>
           <w:i/>
         </w:rPr>
-        <w:t>Hint: If you want to open this data in Excel you can use their Text import wizard, or open the data in a text editor and add the initial line “</w:t>
+        <w:t xml:space="preserve">Hint: If you want to open this data in Excel you can use their Text import </w:t>
+      </w:r>
+      <w:proofErr w:type="gramStart"/>
+      <w:r>
+        <w:rPr>
+          <w:i/>
+        </w:rPr>
+        <w:t>wizard, or</w:t>
+      </w:r>
+      <w:proofErr w:type="gramEnd"/>
+      <w:r>
+        <w:rPr>
+          <w:i/>
+        </w:rPr>
+        <w:t xml:space="preserve"> open the data in a text editor and add the initial line “</w:t>
       </w:r>
       <w:proofErr w:type="spellStart"/>
-      <w:proofErr w:type="gramStart"/>
       <w:r>
         <w:rPr>
           <w:i/>
@@ -4588,17 +4608,36 @@
         <w:t>sep</w:t>
       </w:r>
       <w:proofErr w:type="spellEnd"/>
-      <w:proofErr w:type="gramEnd"/>
       <w:r>
         <w:rPr>
           <w:i/>
         </w:rPr>
-        <w:t xml:space="preserve">=;”, then Excel will open the data in its correct columns. </w:t>
-      </w:r>
-    </w:p>
-    <w:p>
-      <w:bookmarkStart w:id="9" w:name="_Toc76547882"/>
+        <w:t xml:space="preserve">=;”, then Excel will open the data in its correct </w:t>
+      </w:r>
       <w:commentRangeStart w:id="10"/>
+      <w:r>
+        <w:rPr>
+          <w:i/>
+        </w:rPr>
+        <w:t>columns</w:t>
+      </w:r>
+      <w:commentRangeEnd w:id="10"/>
+      <w:r>
+        <w:rPr>
+          <w:rStyle w:val="CommentReference"/>
+        </w:rPr>
+        <w:commentReference w:id="10"/>
+      </w:r>
+      <w:r>
+        <w:rPr>
+          <w:i/>
+        </w:rPr>
+        <w:t xml:space="preserve">. </w:t>
+      </w:r>
+    </w:p>
+    <w:p>
+      <w:bookmarkStart w:id="11" w:name="_Toc76642834"/>
+      <w:commentRangeStart w:id="12"/>
       <w:r>
         <w:rPr>
           <w:rStyle w:val="Heading3Char"/>
@@ -4616,81 +4655,62 @@
         <w:rPr>
           <w:rStyle w:val="Heading3Char"/>
         </w:rPr>
-        <w:t>ile – “.</w:t>
-      </w:r>
-      <w:proofErr w:type="spellStart"/>
-      <w:r>
+        <w:t>ile – “.conf”</w:t>
+      </w:r>
+      <w:bookmarkEnd w:id="11"/>
+      <w:commentRangeEnd w:id="12"/>
+      <w:r>
+        <w:rPr>
+          <w:rStyle w:val="CommentReference"/>
+        </w:rPr>
+        <w:commentReference w:id="12"/>
+      </w:r>
+      <w:r>
+        <w:rPr>
+          <w:u w:val="single"/>
+        </w:rPr>
+        <w:br/>
+      </w:r>
+      <w:r>
+        <w:t xml:space="preserve">Every time a new output file is generated, a corresponding file </w:t>
+      </w:r>
+      <w:r>
+        <w:t xml:space="preserve">is </w:t>
+      </w:r>
+      <w:r>
+        <w:t>generated with the same name but with the ending “.conf”. This file can be opened to in a text editor to view all parameters of the corresponding acquisition.</w:t>
+      </w:r>
+    </w:p>
+    <w:p>
+      <w:pPr>
         <w:rPr>
           <w:rStyle w:val="Heading3Char"/>
-        </w:rPr>
-        <w:t>conf</w:t>
-      </w:r>
-      <w:proofErr w:type="spellEnd"/>
-      <w:r>
+          <w:b/>
+          <w:color w:val="808080" w:themeColor="background1" w:themeShade="80"/>
+        </w:rPr>
+      </w:pPr>
+    </w:p>
+    <w:p>
+      <w:pPr>
+        <w:pStyle w:val="Heading2"/>
         <w:rPr>
           <w:rStyle w:val="Heading3Char"/>
         </w:rPr>
-        <w:t>”</w:t>
-      </w:r>
-      <w:bookmarkEnd w:id="9"/>
-      <w:commentRangeEnd w:id="10"/>
-      <w:r>
-        <w:rPr>
-          <w:rStyle w:val="CommentReference"/>
-        </w:rPr>
-        <w:commentReference w:id="10"/>
-      </w:r>
-      <w:r>
-        <w:rPr>
-          <w:u w:val="single"/>
-        </w:rPr>
-        <w:br/>
-      </w:r>
-      <w:r>
-        <w:t xml:space="preserve">Every time a new output file is generated, a corresponding file </w:t>
-      </w:r>
-      <w:proofErr w:type="gramStart"/>
-      <w:r>
-        <w:t xml:space="preserve">is </w:t>
-      </w:r>
-      <w:r>
-        <w:t>generated</w:t>
-      </w:r>
-      <w:proofErr w:type="gramEnd"/>
-      <w:r>
-        <w:t xml:space="preserve"> with the same name but with the ending “.conf”. This file can be opened to in a text editor to view all parameters of the corresponding acquisition.</w:t>
-      </w:r>
-    </w:p>
-    <w:p>
-      <w:pPr>
+      </w:pPr>
+      <w:bookmarkStart w:id="13" w:name="_Toc76642835"/>
+      <w:r>
         <w:rPr>
           <w:rStyle w:val="Heading3Char"/>
-          <w:b/>
-          <w:color w:val="808080" w:themeColor="background1" w:themeShade="80"/>
-        </w:rPr>
-      </w:pPr>
-    </w:p>
-    <w:p>
-      <w:pPr>
-        <w:pStyle w:val="Heading2"/>
+        </w:rPr>
+        <w:t>Other</w:t>
+      </w:r>
+      <w:r>
         <w:rPr>
           <w:rStyle w:val="Heading3Char"/>
         </w:rPr>
-      </w:pPr>
-      <w:bookmarkStart w:id="11" w:name="_Toc76547883"/>
-      <w:r>
-        <w:rPr>
-          <w:rStyle w:val="Heading3Char"/>
-        </w:rPr>
-        <w:t>Other</w:t>
-      </w:r>
-      <w:r>
-        <w:rPr>
-          <w:rStyle w:val="Heading3Char"/>
-        </w:rPr>
         <w:t xml:space="preserve"> Fields</w:t>
       </w:r>
-      <w:bookmarkEnd w:id="11"/>
+      <w:bookmarkEnd w:id="13"/>
     </w:p>
     <w:p>
       <w:r>
@@ -4724,7 +4744,7 @@
                     <pic:cNvPicPr/>
                   </pic:nvPicPr>
                   <pic:blipFill>
-                    <a:blip r:embed="rId25">
+                    <a:blip r:embed="rId27">
                       <a:extLst>
                         <a:ext uri="{28A0092B-C50C-407E-A947-70E740481C1C}">
                           <a14:useLocalDpi xmlns:a14="http://schemas.microsoft.com/office/drawing/2010/main" val="0"/>
@@ -4840,7 +4860,7 @@
                     <pic:cNvPicPr/>
                   </pic:nvPicPr>
                   <pic:blipFill>
-                    <a:blip r:embed="rId26">
+                    <a:blip r:embed="rId28">
                       <a:extLst>
                         <a:ext uri="{28A0092B-C50C-407E-A947-70E740481C1C}">
                           <a14:useLocalDpi xmlns:a14="http://schemas.microsoft.com/office/drawing/2010/main" val="0"/>
@@ -4908,7 +4928,7 @@
       <w:pPr>
         <w:pStyle w:val="Heading1"/>
       </w:pPr>
-      <w:bookmarkStart w:id="12" w:name="_Toc76547884"/>
+      <w:bookmarkStart w:id="14" w:name="_Toc76642836"/>
       <w:r>
         <w:rPr>
           <w:b/>
@@ -4926,7 +4946,7 @@
       <w:r>
         <w:t>Spectra</w:t>
       </w:r>
-      <w:bookmarkEnd w:id="12"/>
+      <w:bookmarkEnd w:id="14"/>
     </w:p>
     <w:p>
       <w:r>
@@ -4965,7 +4985,7 @@
                     <pic:cNvPicPr/>
                   </pic:nvPicPr>
                   <pic:blipFill>
-                    <a:blip r:embed="rId27">
+                    <a:blip r:embed="rId29">
                       <a:extLst>
                         <a:ext uri="{28A0092B-C50C-407E-A947-70E740481C1C}">
                           <a14:useLocalDpi xmlns:a14="http://schemas.microsoft.com/office/drawing/2010/main" val="0"/>
@@ -4997,7 +5017,7 @@
           </wp:anchor>
         </w:drawing>
       </w:r>
-      <w:bookmarkStart w:id="13" w:name="_Toc76547885"/>
+      <w:bookmarkStart w:id="15" w:name="_Toc76642837"/>
       <w:r>
         <w:rPr>
           <w:rStyle w:val="Heading3Char"/>
@@ -5016,7 +5036,7 @@
         </w:rPr>
         <w:t>”</w:t>
       </w:r>
-      <w:bookmarkEnd w:id="13"/>
+      <w:bookmarkEnd w:id="15"/>
       <w:r>
         <w:rPr>
           <w:u w:val="single"/>
@@ -5054,15 +5074,7 @@
         <w:t xml:space="preserve">properly load the new </w:t>
       </w:r>
       <w:r>
-        <w:t xml:space="preserve">dark acquisition. If this is the case, click “Take Dark” several more times until the correct dark spectra </w:t>
-      </w:r>
-      <w:proofErr w:type="gramStart"/>
-      <w:r>
-        <w:t>is acquired</w:t>
-      </w:r>
-      <w:proofErr w:type="gramEnd"/>
-      <w:r>
-        <w:t>.</w:t>
+        <w:t>dark acquisition. If this is the case, click “Take Dark” several more times until the correct dark spectra is acquired.</w:t>
       </w:r>
       <w:r>
         <w:rPr>
@@ -5078,7 +5090,7 @@
       </w:r>
     </w:p>
     <w:p>
-      <w:bookmarkStart w:id="14" w:name="_Toc76547886"/>
+      <w:bookmarkStart w:id="16" w:name="_Toc76642838"/>
       <w:r>
         <w:rPr>
           <w:rStyle w:val="Heading3Char"/>
@@ -5097,18 +5109,10 @@
         </w:rPr>
         <w:t>”</w:t>
       </w:r>
-      <w:bookmarkEnd w:id="14"/>
+      <w:bookmarkEnd w:id="16"/>
       <w:r>
         <w:br/>
-        <w:t xml:space="preserve">This feature </w:t>
-      </w:r>
-      <w:proofErr w:type="gramStart"/>
-      <w:r>
-        <w:t>is retained</w:t>
-      </w:r>
-      <w:proofErr w:type="gramEnd"/>
-      <w:r>
-        <w:t xml:space="preserve"> from the original FX Streamer platform. It can be used with Ocean Optics light sources connected to the operating computer. For example, a “</w:t>
+        <w:t>This feature is retained from the original FX Streamer platform. It can be used with Ocean Optics light sources connected to the operating computer. For example, a “</w:t>
       </w:r>
       <w:r>
         <w:t>D-2000 Family spectroscopy light source</w:t>
@@ -5121,7 +5125,7 @@
       <w:pPr>
         <w:pStyle w:val="Heading2"/>
       </w:pPr>
-      <w:bookmarkStart w:id="15" w:name="_Toc76547887"/>
+      <w:bookmarkStart w:id="17" w:name="_Toc76642839"/>
       <w:r>
         <w:rPr>
           <w:b/>
@@ -5141,7 +5145,7 @@
       <w:r>
         <w:t xml:space="preserve"> Acquisition</w:t>
       </w:r>
-      <w:bookmarkEnd w:id="15"/>
+      <w:bookmarkEnd w:id="17"/>
     </w:p>
     <w:p>
       <w:r>
@@ -5180,7 +5184,7 @@
                     <pic:cNvPicPr/>
                   </pic:nvPicPr>
                   <pic:blipFill>
-                    <a:blip r:embed="rId28">
+                    <a:blip r:embed="rId30">
                       <a:extLst>
                         <a:ext uri="{28A0092B-C50C-407E-A947-70E740481C1C}">
                           <a14:useLocalDpi xmlns:a14="http://schemas.microsoft.com/office/drawing/2010/main" val="0"/>
@@ -5212,7 +5216,7 @@
           </wp:anchor>
         </w:drawing>
       </w:r>
-      <w:bookmarkStart w:id="16" w:name="_Toc76547888"/>
+      <w:bookmarkStart w:id="18" w:name="_Toc76642840"/>
       <w:r>
         <w:rPr>
           <w:rStyle w:val="Heading3Char"/>
@@ -5228,20 +5232,15 @@
         </w:rPr>
         <w:t xml:space="preserve"> Reference Spectrum</w:t>
       </w:r>
-      <w:bookmarkEnd w:id="16"/>
+      <w:bookmarkEnd w:id="18"/>
       <w:r>
         <w:rPr>
           <w:u w:val="single"/>
         </w:rPr>
         <w:br/>
       </w:r>
-      <w:proofErr w:type="gramStart"/>
-      <w:r>
-        <w:t>The</w:t>
-      </w:r>
-      <w:proofErr w:type="gramEnd"/>
-      <w:r>
-        <w:t xml:space="preserve"> “Reference Spectrum” establishes the </w:t>
+      <w:r>
+        <w:t xml:space="preserve">The “Reference Spectrum” establishes the </w:t>
       </w:r>
       <w:r>
         <w:t xml:space="preserve">reference spectra from which “Absorbance” or “Transmission” optical measurements are calculated. Ensure your light source is on and the correct reference sample is in place, then hit </w:t>
@@ -5323,7 +5322,7 @@
                     <pic:cNvPicPr/>
                   </pic:nvPicPr>
                   <pic:blipFill>
-                    <a:blip r:embed="rId29">
+                    <a:blip r:embed="rId31">
                       <a:extLst>
                         <a:ext uri="{28A0092B-C50C-407E-A947-70E740481C1C}">
                           <a14:useLocalDpi xmlns:a14="http://schemas.microsoft.com/office/drawing/2010/main" val="0"/>
@@ -5355,7 +5354,7 @@
           </wp:anchor>
         </w:drawing>
       </w:r>
-      <w:bookmarkStart w:id="17" w:name="_Toc76547889"/>
+      <w:bookmarkStart w:id="19" w:name="_Toc76642841"/>
       <w:r>
         <w:rPr>
           <w:rStyle w:val="Heading3Char"/>
@@ -5379,7 +5378,7 @@
         </w:rPr>
         <w:t>Reference Spectrum</w:t>
       </w:r>
-      <w:bookmarkEnd w:id="17"/>
+      <w:bookmarkEnd w:id="19"/>
       <w:r>
         <w:rPr>
           <w:u w:val="single"/>
@@ -5517,18 +5516,10 @@
         <w:t>um</w:t>
       </w:r>
       <w:r>
-        <w:t xml:space="preserve"> </w:t>
-      </w:r>
-      <w:proofErr w:type="gramStart"/>
-      <w:r>
-        <w:t>will be di</w:t>
-      </w:r>
-      <w:r>
-        <w:t>splayed</w:t>
-      </w:r>
-      <w:proofErr w:type="gramEnd"/>
-      <w:r>
-        <w:t>.</w:t>
+        <w:t xml:space="preserve"> will be di</w:t>
+      </w:r>
+      <w:r>
+        <w:t>splayed.</w:t>
       </w:r>
     </w:p>
     <w:p>
@@ -5568,7 +5559,7 @@
                     <pic:cNvPicPr/>
                   </pic:nvPicPr>
                   <pic:blipFill>
-                    <a:blip r:embed="rId30">
+                    <a:blip r:embed="rId32">
                       <a:extLst>
                         <a:ext uri="{28A0092B-C50C-407E-A947-70E740481C1C}">
                           <a14:useLocalDpi xmlns:a14="http://schemas.microsoft.com/office/drawing/2010/main" val="0"/>
@@ -5600,7 +5591,7 @@
           </wp:anchor>
         </w:drawing>
       </w:r>
-      <w:bookmarkStart w:id="18" w:name="_Toc76547890"/>
+      <w:bookmarkStart w:id="20" w:name="_Toc76642842"/>
       <w:r>
         <w:rPr>
           <w:rStyle w:val="Heading3Char"/>
@@ -5624,7 +5615,7 @@
         </w:rPr>
         <w:t>Reference Spectrum</w:t>
       </w:r>
-      <w:bookmarkEnd w:id="18"/>
+      <w:bookmarkEnd w:id="20"/>
       <w:r>
         <w:rPr>
           <w:u w:val="single"/>
@@ -5708,7 +5699,7 @@
       <w:pPr>
         <w:pStyle w:val="Heading1"/>
       </w:pPr>
-      <w:bookmarkStart w:id="19" w:name="_Toc76547891"/>
+      <w:bookmarkStart w:id="21" w:name="_Toc76642843"/>
       <w:r>
         <w:lastRenderedPageBreak/>
         <w:t>Signal Processing</w:t>
@@ -5716,7 +5707,7 @@
       <w:r>
         <w:t xml:space="preserve"> and Wavelength Management</w:t>
       </w:r>
-      <w:bookmarkEnd w:id="19"/>
+      <w:bookmarkEnd w:id="21"/>
     </w:p>
     <w:p>
       <w:r>
@@ -5755,7 +5746,7 @@
                     <pic:cNvPicPr/>
                   </pic:nvPicPr>
                   <pic:blipFill rotWithShape="1">
-                    <a:blip r:embed="rId31">
+                    <a:blip r:embed="rId33">
                       <a:extLst>
                         <a:ext uri="{28A0092B-C50C-407E-A947-70E740481C1C}">
                           <a14:useLocalDpi xmlns:a14="http://schemas.microsoft.com/office/drawing/2010/main" val="0"/>
@@ -5828,7 +5819,7 @@
       <w:pPr>
         <w:pStyle w:val="Heading3"/>
       </w:pPr>
-      <w:bookmarkStart w:id="20" w:name="_Toc76547892"/>
+      <w:bookmarkStart w:id="22" w:name="_Toc76642844"/>
       <w:r>
         <w:t>“</w:t>
       </w:r>
@@ -5838,7 +5829,7 @@
       <w:r>
         <w:t>”</w:t>
       </w:r>
-      <w:bookmarkEnd w:id="20"/>
+      <w:bookmarkEnd w:id="22"/>
     </w:p>
     <w:p>
       <w:r>
@@ -5871,12 +5862,12 @@
       <w:pPr>
         <w:pStyle w:val="Heading2"/>
       </w:pPr>
-      <w:bookmarkStart w:id="21" w:name="_Toc76547893"/>
+      <w:bookmarkStart w:id="23" w:name="_Toc76642845"/>
       <w:r>
         <w:lastRenderedPageBreak/>
         <w:t>Wavelength Hub</w:t>
       </w:r>
-      <w:bookmarkEnd w:id="21"/>
+      <w:bookmarkEnd w:id="23"/>
     </w:p>
     <w:p>
       <w:r>
@@ -5957,15 +5948,7 @@
         <w:t>(checkbox)</w:t>
       </w:r>
       <w:r>
-        <w:t xml:space="preserve">: If checked, this wavelength will be involved in triggering events, if triggering </w:t>
-      </w:r>
-      <w:proofErr w:type="gramStart"/>
-      <w:r>
-        <w:t>is globally activated</w:t>
-      </w:r>
-      <w:proofErr w:type="gramEnd"/>
-      <w:r>
-        <w:t>.</w:t>
+        <w:t>: If checked, this wavelength will be involved in triggering events, if triggering is globally activated.</w:t>
       </w:r>
     </w:p>
     <w:p>
@@ -5997,23 +5980,7 @@
         <w:t>(checkbox)</w:t>
       </w:r>
       <w:r>
-        <w:t xml:space="preserve">: If checked while the trigger box is checked, triggering </w:t>
-      </w:r>
-      <w:proofErr w:type="gramStart"/>
-      <w:r>
-        <w:t>is performed</w:t>
-      </w:r>
-      <w:proofErr w:type="gramEnd"/>
-      <w:r>
-        <w:t xml:space="preserve"> above the threshold value. If unchecked while the trigger box is checked, triggering is performed when the wavelength is below this threshold. If the trigger box is </w:t>
-      </w:r>
-      <w:proofErr w:type="gramStart"/>
-      <w:r>
-        <w:t>unchecked</w:t>
-      </w:r>
-      <w:proofErr w:type="gramEnd"/>
-      <w:r>
-        <w:t xml:space="preserve"> this has no function.</w:t>
+        <w:t>: If checked while the trigger box is checked, triggering is performed above the threshold value. If unchecked while the trigger box is checked, triggering is performed when the wavelength is below this threshold. If the trigger box is unchecked this has no function.</w:t>
       </w:r>
     </w:p>
     <w:p>
@@ -6049,15 +6016,7 @@
         <w:t>(checkbox)</w:t>
       </w:r>
       <w:r>
-        <w:t xml:space="preserve">: If checked and wavelength saving is enabled, this wavelength will be saved along with other wavelengths in the output file. For wavelength saving to </w:t>
-      </w:r>
-      <w:proofErr w:type="gramStart"/>
-      <w:r>
-        <w:t>be enabled</w:t>
-      </w:r>
-      <w:proofErr w:type="gramEnd"/>
-      <w:r>
-        <w:t>, global saving must be enabled AND the box “save range instead of individual wavelengths,” must be unchecked.</w:t>
+        <w:t>: If checked and wavelength saving is enabled, this wavelength will be saved along with other wavelengths in the output file. For wavelength saving to be enabled, global saving must be enabled AND the box “save range instead of individual wavelengths,” must be unchecked.</w:t>
       </w:r>
     </w:p>
     <w:p>
@@ -6103,7 +6062,7 @@
                     <pic:cNvPicPr/>
                   </pic:nvPicPr>
                   <pic:blipFill>
-                    <a:blip r:embed="rId32"/>
+                    <a:blip r:embed="rId34"/>
                     <a:stretch>
                       <a:fillRect/>
                     </a:stretch>
@@ -6156,15 +6115,7 @@
         <w:ind w:firstLine="708"/>
       </w:pPr>
       <w:r>
-        <w:t xml:space="preserve">Timeseries </w:t>
-      </w:r>
-      <w:proofErr w:type="gramStart"/>
-      <w:r>
-        <w:t>Plotting:</w:t>
-      </w:r>
-      <w:proofErr w:type="gramEnd"/>
-      <w:r>
-        <w:t xml:space="preserve"> 280 nm, </w:t>
+        <w:t xml:space="preserve">Timeseries Plotting: 280 nm, </w:t>
       </w:r>
       <w:r>
         <w:rPr>
@@ -6207,12 +6158,12 @@
       <w:pPr>
         <w:pStyle w:val="Heading3"/>
       </w:pPr>
-      <w:bookmarkStart w:id="22" w:name="_Toc76547894"/>
+      <w:bookmarkStart w:id="24" w:name="_Toc76642846"/>
       <w:r>
         <w:lastRenderedPageBreak/>
         <w:t>“Select Range”</w:t>
       </w:r>
-      <w:bookmarkEnd w:id="22"/>
+      <w:bookmarkEnd w:id="24"/>
     </w:p>
     <w:p>
       <w:r>
@@ -6251,7 +6202,7 @@
                     <pic:cNvPicPr/>
                   </pic:nvPicPr>
                   <pic:blipFill>
-                    <a:blip r:embed="rId33">
+                    <a:blip r:embed="rId35">
                       <a:extLst>
                         <a:ext uri="{28A0092B-C50C-407E-A947-70E740481C1C}">
                           <a14:useLocalDpi xmlns:a14="http://schemas.microsoft.com/office/drawing/2010/main" val="0"/>
@@ -6284,15 +6235,7 @@
         </w:drawing>
       </w:r>
       <w:r>
-        <w:t xml:space="preserve">Instead of saving </w:t>
-      </w:r>
-      <w:proofErr w:type="gramStart"/>
-      <w:r>
-        <w:t>wavelengths</w:t>
-      </w:r>
-      <w:proofErr w:type="gramEnd"/>
-      <w:r>
-        <w:t xml:space="preserve"> you can save the complete spectrum or a subset range of it. By clicking “Select Range,”</w:t>
+        <w:t>Instead of saving wavelengths you can save the complete spectrum or a subset range of it. By clicking “Select Range,”</w:t>
       </w:r>
       <w:r>
         <w:t xml:space="preserve"> in the </w:t>
@@ -6308,23 +6251,7 @@
         <w:t>.</w:t>
       </w:r>
       <w:r>
-        <w:t xml:space="preserve"> It opens a </w:t>
-      </w:r>
-      <w:proofErr w:type="gramStart"/>
-      <w:r>
-        <w:t>spectrum range selection interface</w:t>
-      </w:r>
-      <w:proofErr w:type="gramEnd"/>
-      <w:r>
-        <w:t xml:space="preserve">. Here you can select a pixel or wavelength range as well as the step size over that range. To get back to full spectrum select “Reset.” To make sure the range </w:t>
-      </w:r>
-      <w:proofErr w:type="gramStart"/>
-      <w:r>
-        <w:t>is saved</w:t>
-      </w:r>
-      <w:proofErr w:type="gramEnd"/>
-      <w:r>
-        <w:t xml:space="preserve"> instead of individual wavelengths, make sure to select “Save range instead of individual wavelengths,” back in the </w:t>
+        <w:t xml:space="preserve"> It opens a spectrum range selection interface. Here you can select a pixel or wavelength range as well as the step size over that range. To get back to full spectrum select “Reset.” To make sure the range is saved instead of individual wavelengths, make sure to select “Save range instead of individual wavelengths,” back in the </w:t>
       </w:r>
       <w:r>
         <w:rPr>
@@ -6341,36 +6268,20 @@
       <w:pPr>
         <w:pStyle w:val="Heading3"/>
       </w:pPr>
-      <w:bookmarkStart w:id="23" w:name="_Toc76547895"/>
+      <w:bookmarkStart w:id="25" w:name="_Toc76642847"/>
       <w:r>
         <w:t>“Triggering”</w:t>
       </w:r>
-      <w:bookmarkEnd w:id="23"/>
-    </w:p>
-    <w:p>
-      <w:r>
-        <w:t xml:space="preserve">Triggering refers to sending an external trigger via the Arduino microcontroller. This setting </w:t>
-      </w:r>
-      <w:proofErr w:type="gramStart"/>
-      <w:r>
-        <w:t>can only be enabled</w:t>
-      </w:r>
-      <w:proofErr w:type="gramEnd"/>
-      <w:r>
-        <w:t xml:space="preserve"> if an Arduino microcontroller is connected and detected by SpectraSorter, see the Basic Section of the manual for more details on that.</w:t>
-      </w:r>
-    </w:p>
-    <w:p>
-      <w:r>
-        <w:t xml:space="preserve">Triggering is be enabled by selecting “Enable”. The triggering thresholds as well as which wavelengths they apply to </w:t>
-      </w:r>
-      <w:proofErr w:type="gramStart"/>
-      <w:r>
-        <w:t>are defined</w:t>
-      </w:r>
-      <w:proofErr w:type="gramEnd"/>
-      <w:r>
-        <w:t xml:space="preserve"> in the </w:t>
+      <w:bookmarkEnd w:id="25"/>
+    </w:p>
+    <w:p>
+      <w:r>
+        <w:t>Triggering refers to sending an external trigger via the Arduino microcontroller. This setting can only be enabled if an Arduino microcontroller is connected and detected by SpectraSorter, see the Basic Section of the manual for more details on that.</w:t>
+      </w:r>
+    </w:p>
+    <w:p>
+      <w:r>
+        <w:t xml:space="preserve">Triggering is be enabled by selecting “Enable”. The triggering thresholds as well as which wavelengths they apply to are defined in the </w:t>
       </w:r>
       <w:r>
         <w:rPr>
@@ -6398,15 +6309,7 @@
     </w:p>
     <w:p>
       <w:r>
-        <w:t xml:space="preserve">The “All thresholds must be satisfied to trigger” checkbox makes triggering function as an AND operator. Meaning, a trigger </w:t>
-      </w:r>
-      <w:proofErr w:type="gramStart"/>
-      <w:r>
-        <w:t>will only be initiated</w:t>
-      </w:r>
-      <w:proofErr w:type="gramEnd"/>
-      <w:r>
-        <w:t xml:space="preserve"> if ALL wavelength thresholds defined in the </w:t>
+        <w:t xml:space="preserve">The “All thresholds must be satisfied to trigger” checkbox makes triggering function as an AND operator. Meaning, a trigger will only be initiated if ALL wavelength thresholds defined in the </w:t>
       </w:r>
       <w:r>
         <w:rPr>
@@ -6423,15 +6326,7 @@
         <w:t xml:space="preserve"> </w:t>
       </w:r>
       <w:r>
-        <w:t xml:space="preserve">are met. If it is unchecked, a trigger operates like an OR operator. A trigger </w:t>
-      </w:r>
-      <w:proofErr w:type="gramStart"/>
-      <w:r>
-        <w:t>will be initiated</w:t>
-      </w:r>
-      <w:proofErr w:type="gramEnd"/>
-      <w:r>
-        <w:t xml:space="preserve"> if ANY of the wavelength thresholds are met.</w:t>
+        <w:t>are met. If it is unchecked, a trigger operates like an OR operator. A trigger will be initiated if ANY of the wavelength thresholds are met.</w:t>
       </w:r>
     </w:p>
     <w:p>
@@ -6446,7 +6341,7 @@
       <w:pPr>
         <w:pStyle w:val="Heading1"/>
       </w:pPr>
-      <w:bookmarkStart w:id="24" w:name="_Toc76547896"/>
+      <w:bookmarkStart w:id="26" w:name="_Toc76642848"/>
       <w:r>
         <w:lastRenderedPageBreak/>
         <w:t xml:space="preserve">Data </w:t>
@@ -6454,7 +6349,7 @@
       <w:r>
         <w:t>Plotting</w:t>
       </w:r>
-      <w:bookmarkEnd w:id="24"/>
+      <w:bookmarkEnd w:id="26"/>
     </w:p>
     <w:p>
       <w:r>
@@ -6527,7 +6422,7 @@
                     <pic:cNvPicPr/>
                   </pic:nvPicPr>
                   <pic:blipFill>
-                    <a:blip r:embed="rId34">
+                    <a:blip r:embed="rId36">
                       <a:extLst>
                         <a:ext uri="{28A0092B-C50C-407E-A947-70E740481C1C}">
                           <a14:useLocalDpi xmlns:a14="http://schemas.microsoft.com/office/drawing/2010/main" val="0"/>
@@ -6610,7 +6505,7 @@
       <w:pPr>
         <w:pStyle w:val="Heading3"/>
       </w:pPr>
-      <w:bookmarkStart w:id="25" w:name="_Toc76547897"/>
+      <w:bookmarkStart w:id="27" w:name="_Toc76642849"/>
       <w:r>
         <w:rPr>
           <w:noProof/>
@@ -6647,7 +6542,7 @@
                     <pic:cNvPicPr/>
                   </pic:nvPicPr>
                   <pic:blipFill>
-                    <a:blip r:embed="rId35">
+                    <a:blip r:embed="rId37">
                       <a:extLst>
                         <a:ext uri="{28A0092B-C50C-407E-A947-70E740481C1C}">
                           <a14:useLocalDpi xmlns:a14="http://schemas.microsoft.com/office/drawing/2010/main" val="0"/>
@@ -6682,7 +6577,7 @@
       <w:r>
         <w:t>Window Size</w:t>
       </w:r>
-      <w:bookmarkEnd w:id="25"/>
+      <w:bookmarkEnd w:id="27"/>
     </w:p>
     <w:p>
       <w:r>
@@ -6741,7 +6636,7 @@
                     <pic:cNvPicPr/>
                   </pic:nvPicPr>
                   <pic:blipFill>
-                    <a:blip r:embed="rId36">
+                    <a:blip r:embed="rId38">
                       <a:extLst>
                         <a:ext uri="{28A0092B-C50C-407E-A947-70E740481C1C}">
                           <a14:useLocalDpi xmlns:a14="http://schemas.microsoft.com/office/drawing/2010/main" val="0"/>
@@ -6795,11 +6690,11 @@
       <w:pPr>
         <w:pStyle w:val="Heading3"/>
       </w:pPr>
-      <w:bookmarkStart w:id="26" w:name="_Toc76547898"/>
+      <w:bookmarkStart w:id="28" w:name="_Toc76642850"/>
       <w:r>
         <w:t>Triggering Display Options</w:t>
       </w:r>
-      <w:bookmarkEnd w:id="26"/>
+      <w:bookmarkEnd w:id="28"/>
     </w:p>
     <w:p>
       <w:r>
@@ -6838,7 +6733,7 @@
                     <pic:cNvPicPr/>
                   </pic:nvPicPr>
                   <pic:blipFill>
-                    <a:blip r:embed="rId37">
+                    <a:blip r:embed="rId39">
                       <a:extLst>
                         <a:ext uri="{28A0092B-C50C-407E-A947-70E740481C1C}">
                           <a14:useLocalDpi xmlns:a14="http://schemas.microsoft.com/office/drawing/2010/main" val="0"/>
@@ -6918,7 +6813,7 @@
                     <pic:cNvPicPr/>
                   </pic:nvPicPr>
                   <pic:blipFill rotWithShape="1">
-                    <a:blip r:embed="rId38">
+                    <a:blip r:embed="rId40">
                       <a:extLst>
                         <a:ext uri="{28A0092B-C50C-407E-A947-70E740481C1C}">
                           <a14:useLocalDpi xmlns:a14="http://schemas.microsoft.com/office/drawing/2010/main" val="0"/>
@@ -6983,12 +6878,12 @@
       <w:pPr>
         <w:pStyle w:val="Heading1"/>
       </w:pPr>
-      <w:bookmarkStart w:id="27" w:name="_Toc76547899"/>
+      <w:bookmarkStart w:id="29" w:name="_Toc76642851"/>
       <w:r>
         <w:lastRenderedPageBreak/>
         <w:t>External Triggering / Arduino Configuration</w:t>
       </w:r>
-      <w:bookmarkEnd w:id="27"/>
+      <w:bookmarkEnd w:id="29"/>
     </w:p>
     <w:p>
       <w:r>
@@ -7019,7 +6914,7 @@
           <w:color w:val="808080" w:themeColor="background1" w:themeShade="80"/>
         </w:rPr>
       </w:pPr>
-      <w:bookmarkStart w:id="28" w:name="_Toc76547900"/>
+      <w:bookmarkStart w:id="30" w:name="_Toc76642852"/>
       <w:r>
         <w:rPr>
           <w:b/>
@@ -7027,7 +6922,7 @@
         </w:rPr>
         <w:t>Parameters</w:t>
       </w:r>
-      <w:bookmarkEnd w:id="28"/>
+      <w:bookmarkEnd w:id="30"/>
     </w:p>
     <w:p>
       <w:pPr>
@@ -7072,7 +6967,7 @@
                     <pic:cNvPicPr/>
                   </pic:nvPicPr>
                   <pic:blipFill>
-                    <a:blip r:embed="rId39">
+                    <a:blip r:embed="rId41">
                       <a:extLst>
                         <a:ext uri="{28A0092B-C50C-407E-A947-70E740481C1C}">
                           <a14:useLocalDpi xmlns:a14="http://schemas.microsoft.com/office/drawing/2010/main" val="0"/>
@@ -7233,7 +7128,7 @@
           <w:color w:val="808080" w:themeColor="background1" w:themeShade="80"/>
         </w:rPr>
       </w:pPr>
-      <w:bookmarkStart w:id="29" w:name="_Toc76547901"/>
+      <w:bookmarkStart w:id="31" w:name="_Toc76642853"/>
       <w:r>
         <w:rPr>
           <w:noProof/>
@@ -7264,7 +7159,7 @@
                     </pic:cNvPicPr>
                   </pic:nvPicPr>
                   <pic:blipFill>
-                    <a:blip r:embed="rId40">
+                    <a:blip r:embed="rId42">
                       <a:extLst>
                         <a:ext uri="{28A0092B-C50C-407E-A947-70E740481C1C}">
                           <a14:useLocalDpi xmlns:a14="http://schemas.microsoft.com/office/drawing/2010/main" val="0"/>
@@ -7308,7 +7203,7 @@
         </w:rPr>
         <w:t>Performance</w:t>
       </w:r>
-      <w:bookmarkEnd w:id="29"/>
+      <w:bookmarkEnd w:id="31"/>
     </w:p>
     <w:p>
       <w:r>
@@ -7339,12 +7234,12 @@
       <w:pPr>
         <w:pStyle w:val="Heading1"/>
       </w:pPr>
-      <w:bookmarkStart w:id="30" w:name="_Toc76547902"/>
+      <w:bookmarkStart w:id="32" w:name="_Toc76642854"/>
       <w:r>
         <w:lastRenderedPageBreak/>
         <w:t>Shortcuts</w:t>
       </w:r>
-      <w:bookmarkEnd w:id="30"/>
+      <w:bookmarkEnd w:id="32"/>
     </w:p>
     <w:p>
       <w:r>
@@ -7365,7 +7260,6 @@
       </w:r>
     </w:p>
     <w:p>
-      <w:bookmarkStart w:id="31" w:name="_GoBack"/>
       <w:r>
         <w:rPr>
           <w:noProof/>
@@ -7386,7 +7280,7 @@
                     <pic:cNvPicPr/>
                   </pic:nvPicPr>
                   <pic:blipFill>
-                    <a:blip r:embed="rId41"/>
+                    <a:blip r:embed="rId43"/>
                     <a:stretch>
                       <a:fillRect/>
                     </a:stretch>
@@ -7406,7 +7300,6 @@
           </wp:inline>
         </w:drawing>
       </w:r>
-      <w:bookmarkEnd w:id="31"/>
     </w:p>
     <w:p/>
     <w:p>
@@ -7435,7 +7328,7 @@
                     <pic:cNvPicPr/>
                   </pic:nvPicPr>
                   <pic:blipFill>
-                    <a:blip r:embed="rId42"/>
+                    <a:blip r:embed="rId44"/>
                     <a:stretch>
                       <a:fillRect/>
                     </a:stretch>
@@ -7459,7 +7352,7 @@
     <w:p/>
     <w:p/>
     <w:sectPr>
-      <w:footerReference w:type="default" r:id="rId43"/>
+      <w:footerReference w:type="default" r:id="rId45"/>
       <w:pgSz w:w="11906" w:h="16838"/>
       <w:pgMar w:top="1417" w:right="1466" w:bottom="1134" w:left="1417" w:header="720" w:footer="720" w:gutter="0"/>
       <w:cols w:space="720"/>
@@ -7470,8 +7363,8 @@
 </file>
 
 <file path=word/comments.xml><?xml version="1.0" encoding="utf-8"?>
-<w:comments xmlns:wpc="http://schemas.microsoft.com/office/word/2010/wordprocessingCanvas" xmlns:cx="http://schemas.microsoft.com/office/drawing/2014/chartex" xmlns:cx1="http://schemas.microsoft.com/office/drawing/2015/9/8/chartex" xmlns:mc="http://schemas.openxmlformats.org/markup-compatibility/2006" xmlns:o="urn:schemas-microsoft-com:office:office" xmlns:r="http://schemas.openxmlformats.org/officeDocument/2006/relationships" xmlns:m="http://schemas.openxmlformats.org/officeDocument/2006/math" xmlns:v="urn:schemas-microsoft-com:vml" xmlns:wp14="http://schemas.microsoft.com/office/word/2010/wordprocessingDrawing" xmlns:wp="http://schemas.openxmlformats.org/drawingml/2006/wordprocessingDrawing" xmlns:w10="urn:schemas-microsoft-com:office:word" xmlns:w="http://schemas.openxmlformats.org/wordprocessingml/2006/main" xmlns:w14="http://schemas.microsoft.com/office/word/2010/wordml" xmlns:w15="http://schemas.microsoft.com/office/word/2012/wordml" xmlns:w16se="http://schemas.microsoft.com/office/word/2015/wordml/symex" xmlns:wpg="http://schemas.microsoft.com/office/word/2010/wordprocessingGroup" xmlns:wpi="http://schemas.microsoft.com/office/word/2010/wordprocessingInk" xmlns:wne="http://schemas.microsoft.com/office/word/2006/wordml" xmlns:wps="http://schemas.microsoft.com/office/word/2010/wordprocessingShape" mc:Ignorable="w14 w15 w16se wp14">
-  <w:comment w:id="10" w:author="Duncombe  Todd" w:date="2021-07-06T11:41:00Z" w:initials="DT">
+<w:comments xmlns:wpc="http://schemas.microsoft.com/office/word/2010/wordprocessingCanvas" xmlns:cx="http://schemas.microsoft.com/office/drawing/2014/chartex" xmlns:cx1="http://schemas.microsoft.com/office/drawing/2015/9/8/chartex" xmlns:cx2="http://schemas.microsoft.com/office/drawing/2015/10/21/chartex" xmlns:cx3="http://schemas.microsoft.com/office/drawing/2016/5/9/chartex" xmlns:cx4="http://schemas.microsoft.com/office/drawing/2016/5/10/chartex" xmlns:cx5="http://schemas.microsoft.com/office/drawing/2016/5/11/chartex" xmlns:cx6="http://schemas.microsoft.com/office/drawing/2016/5/12/chartex" xmlns:cx7="http://schemas.microsoft.com/office/drawing/2016/5/13/chartex" xmlns:cx8="http://schemas.microsoft.com/office/drawing/2016/5/14/chartex" xmlns:mc="http://schemas.openxmlformats.org/markup-compatibility/2006" xmlns:aink="http://schemas.microsoft.com/office/drawing/2016/ink" xmlns:am3d="http://schemas.microsoft.com/office/drawing/2017/model3d" xmlns:o="urn:schemas-microsoft-com:office:office" xmlns:r="http://schemas.openxmlformats.org/officeDocument/2006/relationships" xmlns:m="http://schemas.openxmlformats.org/officeDocument/2006/math" xmlns:v="urn:schemas-microsoft-com:vml" xmlns:wp14="http://schemas.microsoft.com/office/word/2010/wordprocessingDrawing" xmlns:wp="http://schemas.openxmlformats.org/drawingml/2006/wordprocessingDrawing" xmlns:w10="urn:schemas-microsoft-com:office:word" xmlns:w="http://schemas.openxmlformats.org/wordprocessingml/2006/main" xmlns:w14="http://schemas.microsoft.com/office/word/2010/wordml" xmlns:w15="http://schemas.microsoft.com/office/word/2012/wordml" xmlns:w16cex="http://schemas.microsoft.com/office/word/2018/wordml/cex" xmlns:w16cid="http://schemas.microsoft.com/office/word/2016/wordml/cid" xmlns:w16="http://schemas.microsoft.com/office/word/2018/wordml" xmlns:w16se="http://schemas.microsoft.com/office/word/2015/wordml/symex" xmlns:wpg="http://schemas.microsoft.com/office/word/2010/wordprocessingGroup" xmlns:wpi="http://schemas.microsoft.com/office/word/2010/wordprocessingInk" xmlns:wne="http://schemas.microsoft.com/office/word/2006/wordml" xmlns:wps="http://schemas.microsoft.com/office/word/2010/wordprocessingShape" mc:Ignorable="w14 w15 w16se w16cid w16 w16cex wp14">
+  <w:comment w:id="4" w:author="Ponti  Aaron" w:date="2021-07-08T13:23:00Z" w:initials="PA">
     <w:p>
       <w:pPr>
         <w:pStyle w:val="CommentText"/>
@@ -7482,24 +7375,81 @@
         </w:rPr>
         <w:annotationRef/>
       </w:r>
-      <w:proofErr w:type="gramStart"/>
+      <w:r>
+        <w:t>Added more explanations about the parameter pair (</w:t>
+      </w:r>
+      <w:r>
+        <w:rPr>
+          <w:b/>
+          <w:bCs/>
+        </w:rPr>
+        <w:t>Num spectra per request;  Back-to-back per trigger</w:t>
+      </w:r>
+      <w:r>
+        <w:t>).</w:t>
+      </w:r>
+    </w:p>
+  </w:comment>
+  <w:comment w:id="10" w:author="Ponti  Aaron" w:date="2021-07-08T13:21:00Z" w:initials="PA">
+    <w:p>
+      <w:pPr>
+        <w:pStyle w:val="CommentText"/>
+      </w:pPr>
+      <w:r>
+        <w:rPr>
+          <w:rStyle w:val="CommentReference"/>
+        </w:rPr>
+        <w:annotationRef/>
+      </w:r>
+      <w:r>
+        <w:t>Since the separator is ";", double-clicking on the file should directly import the data correctly and respecting the columns.</w:t>
+      </w:r>
+    </w:p>
+  </w:comment>
+  <w:comment w:id="12" w:author="Duncombe  Todd" w:date="2021-07-06T11:41:00Z" w:initials="DT">
+    <w:p>
+      <w:pPr>
+        <w:pStyle w:val="CommentText"/>
+      </w:pPr>
+      <w:r>
+        <w:rPr>
+          <w:rStyle w:val="CommentReference"/>
+        </w:rPr>
+        <w:annotationRef/>
+      </w:r>
       <w:r>
         <w:t>update</w:t>
       </w:r>
-      <w:proofErr w:type="gramEnd"/>
     </w:p>
   </w:comment>
 </w:comments>
 </file>
 
 <file path=word/commentsExtended.xml><?xml version="1.0" encoding="utf-8"?>
-<w15:commentsEx xmlns:wpc="http://schemas.microsoft.com/office/word/2010/wordprocessingCanvas" xmlns:cx="http://schemas.microsoft.com/office/drawing/2014/chartex" xmlns:cx1="http://schemas.microsoft.com/office/drawing/2015/9/8/chartex" xmlns:mc="http://schemas.openxmlformats.org/markup-compatibility/2006" xmlns:o="urn:schemas-microsoft-com:office:office" xmlns:r="http://schemas.openxmlformats.org/officeDocument/2006/relationships" xmlns:m="http://schemas.openxmlformats.org/officeDocument/2006/math" xmlns:v="urn:schemas-microsoft-com:vml" xmlns:wp14="http://schemas.microsoft.com/office/word/2010/wordprocessingDrawing" xmlns:wp="http://schemas.openxmlformats.org/drawingml/2006/wordprocessingDrawing" xmlns:w10="urn:schemas-microsoft-com:office:word" xmlns:w="http://schemas.openxmlformats.org/wordprocessingml/2006/main" xmlns:w14="http://schemas.microsoft.com/office/word/2010/wordml" xmlns:w15="http://schemas.microsoft.com/office/word/2012/wordml" xmlns:w16se="http://schemas.microsoft.com/office/word/2015/wordml/symex" xmlns:wpg="http://schemas.microsoft.com/office/word/2010/wordprocessingGroup" xmlns:wpi="http://schemas.microsoft.com/office/word/2010/wordprocessingInk" xmlns:wne="http://schemas.microsoft.com/office/word/2006/wordml" xmlns:wps="http://schemas.microsoft.com/office/word/2010/wordprocessingShape" mc:Ignorable="w14 w15 w16se wp14">
+<w15:commentsEx xmlns:wpc="http://schemas.microsoft.com/office/word/2010/wordprocessingCanvas" xmlns:cx="http://schemas.microsoft.com/office/drawing/2014/chartex" xmlns:cx1="http://schemas.microsoft.com/office/drawing/2015/9/8/chartex" xmlns:cx2="http://schemas.microsoft.com/office/drawing/2015/10/21/chartex" xmlns:cx3="http://schemas.microsoft.com/office/drawing/2016/5/9/chartex" xmlns:cx4="http://schemas.microsoft.com/office/drawing/2016/5/10/chartex" xmlns:cx5="http://schemas.microsoft.com/office/drawing/2016/5/11/chartex" xmlns:cx6="http://schemas.microsoft.com/office/drawing/2016/5/12/chartex" xmlns:cx7="http://schemas.microsoft.com/office/drawing/2016/5/13/chartex" xmlns:cx8="http://schemas.microsoft.com/office/drawing/2016/5/14/chartex" xmlns:mc="http://schemas.openxmlformats.org/markup-compatibility/2006" xmlns:aink="http://schemas.microsoft.com/office/drawing/2016/ink" xmlns:am3d="http://schemas.microsoft.com/office/drawing/2017/model3d" xmlns:o="urn:schemas-microsoft-com:office:office" xmlns:r="http://schemas.openxmlformats.org/officeDocument/2006/relationships" xmlns:m="http://schemas.openxmlformats.org/officeDocument/2006/math" xmlns:v="urn:schemas-microsoft-com:vml" xmlns:wp14="http://schemas.microsoft.com/office/word/2010/wordprocessingDrawing" xmlns:wp="http://schemas.openxmlformats.org/drawingml/2006/wordprocessingDrawing" xmlns:w10="urn:schemas-microsoft-com:office:word" xmlns:w="http://schemas.openxmlformats.org/wordprocessingml/2006/main" xmlns:w14="http://schemas.microsoft.com/office/word/2010/wordml" xmlns:w15="http://schemas.microsoft.com/office/word/2012/wordml" xmlns:w16cex="http://schemas.microsoft.com/office/word/2018/wordml/cex" xmlns:w16cid="http://schemas.microsoft.com/office/word/2016/wordml/cid" xmlns:w16="http://schemas.microsoft.com/office/word/2018/wordml" xmlns:w16se="http://schemas.microsoft.com/office/word/2015/wordml/symex" xmlns:wpg="http://schemas.microsoft.com/office/word/2010/wordprocessingGroup" xmlns:wpi="http://schemas.microsoft.com/office/word/2010/wordprocessingInk" xmlns:wne="http://schemas.microsoft.com/office/word/2006/wordml" xmlns:wps="http://schemas.microsoft.com/office/word/2010/wordprocessingShape" mc:Ignorable="w14 w15 w16se w16cid w16 w16cex wp14">
+  <w15:commentEx w15:paraId="7F3FEF16" w15:done="0"/>
+  <w15:commentEx w15:paraId="188A14BA" w15:done="0"/>
   <w15:commentEx w15:paraId="5330A013" w15:done="0"/>
 </w15:commentsEx>
 </file>
 
+<file path=word/commentsExtensible.xml><?xml version="1.0" encoding="utf-8"?>
+<w16cex:commentsExtensible xmlns:wpc="http://schemas.microsoft.com/office/word/2010/wordprocessingCanvas" xmlns:cx="http://schemas.microsoft.com/office/drawing/2014/chartex" xmlns:cx1="http://schemas.microsoft.com/office/drawing/2015/9/8/chartex" xmlns:cx2="http://schemas.microsoft.com/office/drawing/2015/10/21/chartex" xmlns:cx3="http://schemas.microsoft.com/office/drawing/2016/5/9/chartex" xmlns:cx4="http://schemas.microsoft.com/office/drawing/2016/5/10/chartex" xmlns:cx5="http://schemas.microsoft.com/office/drawing/2016/5/11/chartex" xmlns:cx6="http://schemas.microsoft.com/office/drawing/2016/5/12/chartex" xmlns:cx7="http://schemas.microsoft.com/office/drawing/2016/5/13/chartex" xmlns:cx8="http://schemas.microsoft.com/office/drawing/2016/5/14/chartex" xmlns:mc="http://schemas.openxmlformats.org/markup-compatibility/2006" xmlns:aink="http://schemas.microsoft.com/office/drawing/2016/ink" xmlns:am3d="http://schemas.microsoft.com/office/drawing/2017/model3d" xmlns:o="urn:schemas-microsoft-com:office:office" xmlns:r="http://schemas.openxmlformats.org/officeDocument/2006/relationships" xmlns:m="http://schemas.openxmlformats.org/officeDocument/2006/math" xmlns:v="urn:schemas-microsoft-com:vml" xmlns:wp14="http://schemas.microsoft.com/office/word/2010/wordprocessingDrawing" xmlns:wp="http://schemas.openxmlformats.org/drawingml/2006/wordprocessingDrawing" xmlns:w10="urn:schemas-microsoft-com:office:word" xmlns:w="http://schemas.openxmlformats.org/wordprocessingml/2006/main" xmlns:w14="http://schemas.microsoft.com/office/word/2010/wordml" xmlns:w15="http://schemas.microsoft.com/office/word/2012/wordml" xmlns:w16cex="http://schemas.microsoft.com/office/word/2018/wordml/cex" xmlns:w16cid="http://schemas.microsoft.com/office/word/2016/wordml/cid" xmlns:w16="http://schemas.microsoft.com/office/word/2018/wordml" xmlns:w16se="http://schemas.microsoft.com/office/word/2015/wordml/symex" xmlns:wpg="http://schemas.microsoft.com/office/word/2010/wordprocessingGroup" xmlns:wpi="http://schemas.microsoft.com/office/word/2010/wordprocessingInk" xmlns:wne="http://schemas.microsoft.com/office/word/2006/wordml" xmlns:wps="http://schemas.microsoft.com/office/word/2010/wordprocessingShape" mc:Ignorable="w14 w15 w16se w16cid w16 w16cex wp14">
+  <w16cex:commentExtensible w16cex:durableId="24917AC2" w16cex:dateUtc="2021-07-08T11:23:00Z"/>
+  <w16cex:commentExtensible w16cex:durableId="24917A68" w16cex:dateUtc="2021-07-08T11:21:00Z"/>
+</w16cex:commentsExtensible>
+</file>
+
+<file path=word/commentsIds.xml><?xml version="1.0" encoding="utf-8"?>
+<w16cid:commentsIds xmlns:wpc="http://schemas.microsoft.com/office/word/2010/wordprocessingCanvas" xmlns:cx="http://schemas.microsoft.com/office/drawing/2014/chartex" xmlns:cx1="http://schemas.microsoft.com/office/drawing/2015/9/8/chartex" xmlns:cx2="http://schemas.microsoft.com/office/drawing/2015/10/21/chartex" xmlns:cx3="http://schemas.microsoft.com/office/drawing/2016/5/9/chartex" xmlns:cx4="http://schemas.microsoft.com/office/drawing/2016/5/10/chartex" xmlns:cx5="http://schemas.microsoft.com/office/drawing/2016/5/11/chartex" xmlns:cx6="http://schemas.microsoft.com/office/drawing/2016/5/12/chartex" xmlns:cx7="http://schemas.microsoft.com/office/drawing/2016/5/13/chartex" xmlns:cx8="http://schemas.microsoft.com/office/drawing/2016/5/14/chartex" xmlns:mc="http://schemas.openxmlformats.org/markup-compatibility/2006" xmlns:aink="http://schemas.microsoft.com/office/drawing/2016/ink" xmlns:am3d="http://schemas.microsoft.com/office/drawing/2017/model3d" xmlns:o="urn:schemas-microsoft-com:office:office" xmlns:r="http://schemas.openxmlformats.org/officeDocument/2006/relationships" xmlns:m="http://schemas.openxmlformats.org/officeDocument/2006/math" xmlns:v="urn:schemas-microsoft-com:vml" xmlns:wp14="http://schemas.microsoft.com/office/word/2010/wordprocessingDrawing" xmlns:wp="http://schemas.openxmlformats.org/drawingml/2006/wordprocessingDrawing" xmlns:w10="urn:schemas-microsoft-com:office:word" xmlns:w="http://schemas.openxmlformats.org/wordprocessingml/2006/main" xmlns:w14="http://schemas.microsoft.com/office/word/2010/wordml" xmlns:w15="http://schemas.microsoft.com/office/word/2012/wordml" xmlns:w16cex="http://schemas.microsoft.com/office/word/2018/wordml/cex" xmlns:w16cid="http://schemas.microsoft.com/office/word/2016/wordml/cid" xmlns:w16="http://schemas.microsoft.com/office/word/2018/wordml" xmlns:w16se="http://schemas.microsoft.com/office/word/2015/wordml/symex" xmlns:wpg="http://schemas.microsoft.com/office/word/2010/wordprocessingGroup" xmlns:wpi="http://schemas.microsoft.com/office/word/2010/wordprocessingInk" xmlns:wne="http://schemas.microsoft.com/office/word/2006/wordml" xmlns:wps="http://schemas.microsoft.com/office/word/2010/wordprocessingShape" mc:Ignorable="w14 w15 w16se w16cid w16 w16cex wp14">
+  <w16cid:commentId w16cid:paraId="7F3FEF16" w16cid:durableId="24917AC2"/>
+  <w16cid:commentId w16cid:paraId="188A14BA" w16cid:durableId="24917A68"/>
+  <w16cid:commentId w16cid:paraId="5330A013" w16cid:durableId="249176D0"/>
+</w16cid:commentsIds>
+</file>
+
 <file path=word/endnotes.xml><?xml version="1.0" encoding="utf-8"?>
-<w:endnotes xmlns:wpc="http://schemas.microsoft.com/office/word/2010/wordprocessingCanvas" xmlns:cx="http://schemas.microsoft.com/office/drawing/2014/chartex" xmlns:cx1="http://schemas.microsoft.com/office/drawing/2015/9/8/chartex" xmlns:mc="http://schemas.openxmlformats.org/markup-compatibility/2006" xmlns:o="urn:schemas-microsoft-com:office:office" xmlns:r="http://schemas.openxmlformats.org/officeDocument/2006/relationships" xmlns:m="http://schemas.openxmlformats.org/officeDocument/2006/math" xmlns:v="urn:schemas-microsoft-com:vml" xmlns:wp14="http://schemas.microsoft.com/office/word/2010/wordprocessingDrawing" xmlns:wp="http://schemas.openxmlformats.org/drawingml/2006/wordprocessingDrawing" xmlns:w10="urn:schemas-microsoft-com:office:word" xmlns:w="http://schemas.openxmlformats.org/wordprocessingml/2006/main" xmlns:w14="http://schemas.microsoft.com/office/word/2010/wordml" xmlns:w15="http://schemas.microsoft.com/office/word/2012/wordml" xmlns:w16se="http://schemas.microsoft.com/office/word/2015/wordml/symex" xmlns:wpg="http://schemas.microsoft.com/office/word/2010/wordprocessingGroup" xmlns:wpi="http://schemas.microsoft.com/office/word/2010/wordprocessingInk" xmlns:wne="http://schemas.microsoft.com/office/word/2006/wordml" xmlns:wps="http://schemas.microsoft.com/office/word/2010/wordprocessingShape" mc:Ignorable="w14 w15 w16se wp14">
+<w:endnotes xmlns:wpc="http://schemas.microsoft.com/office/word/2010/wordprocessingCanvas" xmlns:cx="http://schemas.microsoft.com/office/drawing/2014/chartex" xmlns:cx1="http://schemas.microsoft.com/office/drawing/2015/9/8/chartex" xmlns:cx2="http://schemas.microsoft.com/office/drawing/2015/10/21/chartex" xmlns:cx3="http://schemas.microsoft.com/office/drawing/2016/5/9/chartex" xmlns:cx4="http://schemas.microsoft.com/office/drawing/2016/5/10/chartex" xmlns:cx5="http://schemas.microsoft.com/office/drawing/2016/5/11/chartex" xmlns:cx6="http://schemas.microsoft.com/office/drawing/2016/5/12/chartex" xmlns:cx7="http://schemas.microsoft.com/office/drawing/2016/5/13/chartex" xmlns:cx8="http://schemas.microsoft.com/office/drawing/2016/5/14/chartex" xmlns:mc="http://schemas.openxmlformats.org/markup-compatibility/2006" xmlns:aink="http://schemas.microsoft.com/office/drawing/2016/ink" xmlns:am3d="http://schemas.microsoft.com/office/drawing/2017/model3d" xmlns:o="urn:schemas-microsoft-com:office:office" xmlns:r="http://schemas.openxmlformats.org/officeDocument/2006/relationships" xmlns:m="http://schemas.openxmlformats.org/officeDocument/2006/math" xmlns:v="urn:schemas-microsoft-com:vml" xmlns:wp14="http://schemas.microsoft.com/office/word/2010/wordprocessingDrawing" xmlns:wp="http://schemas.openxmlformats.org/drawingml/2006/wordprocessingDrawing" xmlns:w10="urn:schemas-microsoft-com:office:word" xmlns:w="http://schemas.openxmlformats.org/wordprocessingml/2006/main" xmlns:w14="http://schemas.microsoft.com/office/word/2010/wordml" xmlns:w15="http://schemas.microsoft.com/office/word/2012/wordml" xmlns:w16cex="http://schemas.microsoft.com/office/word/2018/wordml/cex" xmlns:w16cid="http://schemas.microsoft.com/office/word/2016/wordml/cid" xmlns:w16="http://schemas.microsoft.com/office/word/2018/wordml" xmlns:w16se="http://schemas.microsoft.com/office/word/2015/wordml/symex" xmlns:wpg="http://schemas.microsoft.com/office/word/2010/wordprocessingGroup" xmlns:wpi="http://schemas.microsoft.com/office/word/2010/wordprocessingInk" xmlns:wne="http://schemas.microsoft.com/office/word/2006/wordml" xmlns:wps="http://schemas.microsoft.com/office/word/2010/wordprocessingShape" mc:Ignorable="w14 w15 w16se w16cid w16 w16cex wp14">
   <w:endnote w:type="separator" w:id="-1">
     <w:p>
       <w:pPr>
@@ -7524,7 +7474,7 @@
 </file>
 
 <file path=word/footer1.xml><?xml version="1.0" encoding="utf-8"?>
-<w:ftr xmlns:wpc="http://schemas.microsoft.com/office/word/2010/wordprocessingCanvas" xmlns:cx="http://schemas.microsoft.com/office/drawing/2014/chartex" xmlns:cx1="http://schemas.microsoft.com/office/drawing/2015/9/8/chartex" xmlns:mc="http://schemas.openxmlformats.org/markup-compatibility/2006" xmlns:o="urn:schemas-microsoft-com:office:office" xmlns:r="http://schemas.openxmlformats.org/officeDocument/2006/relationships" xmlns:m="http://schemas.openxmlformats.org/officeDocument/2006/math" xmlns:v="urn:schemas-microsoft-com:vml" xmlns:wp14="http://schemas.microsoft.com/office/word/2010/wordprocessingDrawing" xmlns:wp="http://schemas.openxmlformats.org/drawingml/2006/wordprocessingDrawing" xmlns:w10="urn:schemas-microsoft-com:office:word" xmlns:w="http://schemas.openxmlformats.org/wordprocessingml/2006/main" xmlns:w14="http://schemas.microsoft.com/office/word/2010/wordml" xmlns:w15="http://schemas.microsoft.com/office/word/2012/wordml" xmlns:w16se="http://schemas.microsoft.com/office/word/2015/wordml/symex" xmlns:wpg="http://schemas.microsoft.com/office/word/2010/wordprocessingGroup" xmlns:wpi="http://schemas.microsoft.com/office/word/2010/wordprocessingInk" xmlns:wne="http://schemas.microsoft.com/office/word/2006/wordml" xmlns:wps="http://schemas.microsoft.com/office/word/2010/wordprocessingShape" mc:Ignorable="w14 w15 w16se wp14">
+<w:ftr xmlns:wpc="http://schemas.microsoft.com/office/word/2010/wordprocessingCanvas" xmlns:cx="http://schemas.microsoft.com/office/drawing/2014/chartex" xmlns:cx1="http://schemas.microsoft.com/office/drawing/2015/9/8/chartex" xmlns:cx2="http://schemas.microsoft.com/office/drawing/2015/10/21/chartex" xmlns:cx3="http://schemas.microsoft.com/office/drawing/2016/5/9/chartex" xmlns:cx4="http://schemas.microsoft.com/office/drawing/2016/5/10/chartex" xmlns:cx5="http://schemas.microsoft.com/office/drawing/2016/5/11/chartex" xmlns:cx6="http://schemas.microsoft.com/office/drawing/2016/5/12/chartex" xmlns:cx7="http://schemas.microsoft.com/office/drawing/2016/5/13/chartex" xmlns:cx8="http://schemas.microsoft.com/office/drawing/2016/5/14/chartex" xmlns:mc="http://schemas.openxmlformats.org/markup-compatibility/2006" xmlns:aink="http://schemas.microsoft.com/office/drawing/2016/ink" xmlns:am3d="http://schemas.microsoft.com/office/drawing/2017/model3d" xmlns:o="urn:schemas-microsoft-com:office:office" xmlns:r="http://schemas.openxmlformats.org/officeDocument/2006/relationships" xmlns:m="http://schemas.openxmlformats.org/officeDocument/2006/math" xmlns:v="urn:schemas-microsoft-com:vml" xmlns:wp14="http://schemas.microsoft.com/office/word/2010/wordprocessingDrawing" xmlns:wp="http://schemas.openxmlformats.org/drawingml/2006/wordprocessingDrawing" xmlns:w10="urn:schemas-microsoft-com:office:word" xmlns:w="http://schemas.openxmlformats.org/wordprocessingml/2006/main" xmlns:w14="http://schemas.microsoft.com/office/word/2010/wordml" xmlns:w15="http://schemas.microsoft.com/office/word/2012/wordml" xmlns:w16cex="http://schemas.microsoft.com/office/word/2018/wordml/cex" xmlns:w16cid="http://schemas.microsoft.com/office/word/2016/wordml/cid" xmlns:w16="http://schemas.microsoft.com/office/word/2018/wordml" xmlns:w16se="http://schemas.microsoft.com/office/word/2015/wordml/symex" xmlns:wpg="http://schemas.microsoft.com/office/word/2010/wordprocessingGroup" xmlns:wpi="http://schemas.microsoft.com/office/word/2010/wordprocessingInk" xmlns:wne="http://schemas.microsoft.com/office/word/2006/wordml" xmlns:wps="http://schemas.microsoft.com/office/word/2010/wordprocessingShape" mc:Ignorable="w14 w15 w16se w16cid w16 w16cex wp14">
   <w:sdt>
     <w:sdtPr>
       <w:id w:val="-36128968"/>
@@ -7580,7 +7530,7 @@
 </file>
 
 <file path=word/footnotes.xml><?xml version="1.0" encoding="utf-8"?>
-<w:footnotes xmlns:wpc="http://schemas.microsoft.com/office/word/2010/wordprocessingCanvas" xmlns:cx="http://schemas.microsoft.com/office/drawing/2014/chartex" xmlns:cx1="http://schemas.microsoft.com/office/drawing/2015/9/8/chartex" xmlns:mc="http://schemas.openxmlformats.org/markup-compatibility/2006" xmlns:o="urn:schemas-microsoft-com:office:office" xmlns:r="http://schemas.openxmlformats.org/officeDocument/2006/relationships" xmlns:m="http://schemas.openxmlformats.org/officeDocument/2006/math" xmlns:v="urn:schemas-microsoft-com:vml" xmlns:wp14="http://schemas.microsoft.com/office/word/2010/wordprocessingDrawing" xmlns:wp="http://schemas.openxmlformats.org/drawingml/2006/wordprocessingDrawing" xmlns:w10="urn:schemas-microsoft-com:office:word" xmlns:w="http://schemas.openxmlformats.org/wordprocessingml/2006/main" xmlns:w14="http://schemas.microsoft.com/office/word/2010/wordml" xmlns:w15="http://schemas.microsoft.com/office/word/2012/wordml" xmlns:w16se="http://schemas.microsoft.com/office/word/2015/wordml/symex" xmlns:wpg="http://schemas.microsoft.com/office/word/2010/wordprocessingGroup" xmlns:wpi="http://schemas.microsoft.com/office/word/2010/wordprocessingInk" xmlns:wne="http://schemas.microsoft.com/office/word/2006/wordml" xmlns:wps="http://schemas.microsoft.com/office/word/2010/wordprocessingShape" mc:Ignorable="w14 w15 w16se wp14">
+<w:footnotes xmlns:wpc="http://schemas.microsoft.com/office/word/2010/wordprocessingCanvas" xmlns:cx="http://schemas.microsoft.com/office/drawing/2014/chartex" xmlns:cx1="http://schemas.microsoft.com/office/drawing/2015/9/8/chartex" xmlns:cx2="http://schemas.microsoft.com/office/drawing/2015/10/21/chartex" xmlns:cx3="http://schemas.microsoft.com/office/drawing/2016/5/9/chartex" xmlns:cx4="http://schemas.microsoft.com/office/drawing/2016/5/10/chartex" xmlns:cx5="http://schemas.microsoft.com/office/drawing/2016/5/11/chartex" xmlns:cx6="http://schemas.microsoft.com/office/drawing/2016/5/12/chartex" xmlns:cx7="http://schemas.microsoft.com/office/drawing/2016/5/13/chartex" xmlns:cx8="http://schemas.microsoft.com/office/drawing/2016/5/14/chartex" xmlns:mc="http://schemas.openxmlformats.org/markup-compatibility/2006" xmlns:aink="http://schemas.microsoft.com/office/drawing/2016/ink" xmlns:am3d="http://schemas.microsoft.com/office/drawing/2017/model3d" xmlns:o="urn:schemas-microsoft-com:office:office" xmlns:r="http://schemas.openxmlformats.org/officeDocument/2006/relationships" xmlns:m="http://schemas.openxmlformats.org/officeDocument/2006/math" xmlns:v="urn:schemas-microsoft-com:vml" xmlns:wp14="http://schemas.microsoft.com/office/word/2010/wordprocessingDrawing" xmlns:wp="http://schemas.openxmlformats.org/drawingml/2006/wordprocessingDrawing" xmlns:w10="urn:schemas-microsoft-com:office:word" xmlns:w="http://schemas.openxmlformats.org/wordprocessingml/2006/main" xmlns:w14="http://schemas.microsoft.com/office/word/2010/wordml" xmlns:w15="http://schemas.microsoft.com/office/word/2012/wordml" xmlns:w16cex="http://schemas.microsoft.com/office/word/2018/wordml/cex" xmlns:w16cid="http://schemas.microsoft.com/office/word/2016/wordml/cid" xmlns:w16="http://schemas.microsoft.com/office/word/2018/wordml" xmlns:w16se="http://schemas.microsoft.com/office/word/2015/wordml/symex" xmlns:wpg="http://schemas.microsoft.com/office/word/2010/wordprocessingGroup" xmlns:wpi="http://schemas.microsoft.com/office/word/2010/wordprocessingInk" xmlns:wne="http://schemas.microsoft.com/office/word/2006/wordml" xmlns:wps="http://schemas.microsoft.com/office/word/2010/wordprocessingShape" mc:Ignorable="w14 w15 w16se w16cid w16 w16cex wp14">
   <w:footnote w:type="separator" w:id="-1">
     <w:p>
       <w:pPr>
@@ -7605,7 +7555,7 @@
 </file>
 
 <file path=word/numbering.xml><?xml version="1.0" encoding="utf-8"?>
-<w:numbering xmlns:wpc="http://schemas.microsoft.com/office/word/2010/wordprocessingCanvas" xmlns:cx="http://schemas.microsoft.com/office/drawing/2014/chartex" xmlns:cx1="http://schemas.microsoft.com/office/drawing/2015/9/8/chartex" xmlns:mc="http://schemas.openxmlformats.org/markup-compatibility/2006" xmlns:o="urn:schemas-microsoft-com:office:office" xmlns:r="http://schemas.openxmlformats.org/officeDocument/2006/relationships" xmlns:m="http://schemas.openxmlformats.org/officeDocument/2006/math" xmlns:v="urn:schemas-microsoft-com:vml" xmlns:wp14="http://schemas.microsoft.com/office/word/2010/wordprocessingDrawing" xmlns:wp="http://schemas.openxmlformats.org/drawingml/2006/wordprocessingDrawing" xmlns:w10="urn:schemas-microsoft-com:office:word" xmlns:w="http://schemas.openxmlformats.org/wordprocessingml/2006/main" xmlns:w14="http://schemas.microsoft.com/office/word/2010/wordml" xmlns:w15="http://schemas.microsoft.com/office/word/2012/wordml" xmlns:w16se="http://schemas.microsoft.com/office/word/2015/wordml/symex" xmlns:wpg="http://schemas.microsoft.com/office/word/2010/wordprocessingGroup" xmlns:wpi="http://schemas.microsoft.com/office/word/2010/wordprocessingInk" xmlns:wne="http://schemas.microsoft.com/office/word/2006/wordml" xmlns:wps="http://schemas.microsoft.com/office/word/2010/wordprocessingShape" mc:Ignorable="w14 w15 w16se wp14">
+<w:numbering xmlns:wpc="http://schemas.microsoft.com/office/word/2010/wordprocessingCanvas" xmlns:cx="http://schemas.microsoft.com/office/drawing/2014/chartex" xmlns:cx1="http://schemas.microsoft.com/office/drawing/2015/9/8/chartex" xmlns:cx2="http://schemas.microsoft.com/office/drawing/2015/10/21/chartex" xmlns:cx3="http://schemas.microsoft.com/office/drawing/2016/5/9/chartex" xmlns:cx4="http://schemas.microsoft.com/office/drawing/2016/5/10/chartex" xmlns:cx5="http://schemas.microsoft.com/office/drawing/2016/5/11/chartex" xmlns:cx6="http://schemas.microsoft.com/office/drawing/2016/5/12/chartex" xmlns:cx7="http://schemas.microsoft.com/office/drawing/2016/5/13/chartex" xmlns:cx8="http://schemas.microsoft.com/office/drawing/2016/5/14/chartex" xmlns:mc="http://schemas.openxmlformats.org/markup-compatibility/2006" xmlns:aink="http://schemas.microsoft.com/office/drawing/2016/ink" xmlns:am3d="http://schemas.microsoft.com/office/drawing/2017/model3d" xmlns:o="urn:schemas-microsoft-com:office:office" xmlns:r="http://schemas.openxmlformats.org/officeDocument/2006/relationships" xmlns:m="http://schemas.openxmlformats.org/officeDocument/2006/math" xmlns:v="urn:schemas-microsoft-com:vml" xmlns:wp14="http://schemas.microsoft.com/office/word/2010/wordprocessingDrawing" xmlns:wp="http://schemas.openxmlformats.org/drawingml/2006/wordprocessingDrawing" xmlns:w10="urn:schemas-microsoft-com:office:word" xmlns:w="http://schemas.openxmlformats.org/wordprocessingml/2006/main" xmlns:w14="http://schemas.microsoft.com/office/word/2010/wordml" xmlns:w15="http://schemas.microsoft.com/office/word/2012/wordml" xmlns:w16cex="http://schemas.microsoft.com/office/word/2018/wordml/cex" xmlns:w16cid="http://schemas.microsoft.com/office/word/2016/wordml/cid" xmlns:w16="http://schemas.microsoft.com/office/word/2018/wordml" xmlns:w16se="http://schemas.microsoft.com/office/word/2015/wordml/symex" xmlns:wpg="http://schemas.microsoft.com/office/word/2010/wordprocessingGroup" xmlns:wpi="http://schemas.microsoft.com/office/word/2010/wordprocessingInk" xmlns:wne="http://schemas.microsoft.com/office/word/2006/wordml" xmlns:wps="http://schemas.microsoft.com/office/word/2010/wordprocessingShape" mc:Ignorable="w14 w15 w16se w16cid w16 w16cex wp14">
   <w:abstractNum w:abstractNumId="0" w15:restartNumberingAfterBreak="0">
     <w:nsid w:val="242425C6"/>
     <w:multiLevelType w:val="hybridMultilevel"/>
@@ -8112,7 +8062,10 @@
 </file>
 
 <file path=word/people.xml><?xml version="1.0" encoding="utf-8"?>
-<w15:people xmlns:wpc="http://schemas.microsoft.com/office/word/2010/wordprocessingCanvas" xmlns:cx="http://schemas.microsoft.com/office/drawing/2014/chartex" xmlns:cx1="http://schemas.microsoft.com/office/drawing/2015/9/8/chartex" xmlns:mc="http://schemas.openxmlformats.org/markup-compatibility/2006" xmlns:o="urn:schemas-microsoft-com:office:office" xmlns:r="http://schemas.openxmlformats.org/officeDocument/2006/relationships" xmlns:m="http://schemas.openxmlformats.org/officeDocument/2006/math" xmlns:v="urn:schemas-microsoft-com:vml" xmlns:wp14="http://schemas.microsoft.com/office/word/2010/wordprocessingDrawing" xmlns:wp="http://schemas.openxmlformats.org/drawingml/2006/wordprocessingDrawing" xmlns:w10="urn:schemas-microsoft-com:office:word" xmlns:w="http://schemas.openxmlformats.org/wordprocessingml/2006/main" xmlns:w14="http://schemas.microsoft.com/office/word/2010/wordml" xmlns:w15="http://schemas.microsoft.com/office/word/2012/wordml" xmlns:w16se="http://schemas.microsoft.com/office/word/2015/wordml/symex" xmlns:wpg="http://schemas.microsoft.com/office/word/2010/wordprocessingGroup" xmlns:wpi="http://schemas.microsoft.com/office/word/2010/wordprocessingInk" xmlns:wne="http://schemas.microsoft.com/office/word/2006/wordml" xmlns:wps="http://schemas.microsoft.com/office/word/2010/wordprocessingShape" mc:Ignorable="w14 w15 w16se wp14">
+<w15:people xmlns:wpc="http://schemas.microsoft.com/office/word/2010/wordprocessingCanvas" xmlns:cx="http://schemas.microsoft.com/office/drawing/2014/chartex" xmlns:cx1="http://schemas.microsoft.com/office/drawing/2015/9/8/chartex" xmlns:cx2="http://schemas.microsoft.com/office/drawing/2015/10/21/chartex" xmlns:cx3="http://schemas.microsoft.com/office/drawing/2016/5/9/chartex" xmlns:cx4="http://schemas.microsoft.com/office/drawing/2016/5/10/chartex" xmlns:cx5="http://schemas.microsoft.com/office/drawing/2016/5/11/chartex" xmlns:cx6="http://schemas.microsoft.com/office/drawing/2016/5/12/chartex" xmlns:cx7="http://schemas.microsoft.com/office/drawing/2016/5/13/chartex" xmlns:cx8="http://schemas.microsoft.com/office/drawing/2016/5/14/chartex" xmlns:mc="http://schemas.openxmlformats.org/markup-compatibility/2006" xmlns:aink="http://schemas.microsoft.com/office/drawing/2016/ink" xmlns:am3d="http://schemas.microsoft.com/office/drawing/2017/model3d" xmlns:o="urn:schemas-microsoft-com:office:office" xmlns:r="http://schemas.openxmlformats.org/officeDocument/2006/relationships" xmlns:m="http://schemas.openxmlformats.org/officeDocument/2006/math" xmlns:v="urn:schemas-microsoft-com:vml" xmlns:wp14="http://schemas.microsoft.com/office/word/2010/wordprocessingDrawing" xmlns:wp="http://schemas.openxmlformats.org/drawingml/2006/wordprocessingDrawing" xmlns:w10="urn:schemas-microsoft-com:office:word" xmlns:w="http://schemas.openxmlformats.org/wordprocessingml/2006/main" xmlns:w14="http://schemas.microsoft.com/office/word/2010/wordml" xmlns:w15="http://schemas.microsoft.com/office/word/2012/wordml" xmlns:w16cex="http://schemas.microsoft.com/office/word/2018/wordml/cex" xmlns:w16cid="http://schemas.microsoft.com/office/word/2016/wordml/cid" xmlns:w16="http://schemas.microsoft.com/office/word/2018/wordml" xmlns:w16se="http://schemas.microsoft.com/office/word/2015/wordml/symex" xmlns:wpg="http://schemas.microsoft.com/office/word/2010/wordprocessingGroup" xmlns:wpi="http://schemas.microsoft.com/office/word/2010/wordprocessingInk" xmlns:wne="http://schemas.microsoft.com/office/word/2006/wordml" xmlns:wps="http://schemas.microsoft.com/office/word/2010/wordprocessingShape" mc:Ignorable="w14 w15 w16se w16cid w16 w16cex wp14">
+  <w15:person w15:author="Ponti  Aaron">
+    <w15:presenceInfo w15:providerId="None" w15:userId="Ponti  Aaron"/>
+  </w15:person>
   <w15:person w15:author="Duncombe  Todd">
     <w15:presenceInfo w15:providerId="AD" w15:userId="S-1-5-21-2025429265-764733703-1417001333-446960"/>
   </w15:person>
@@ -8120,7 +8073,7 @@
 </file>
 
 <file path=word/styles.xml><?xml version="1.0" encoding="utf-8"?>
-<w:styles xmlns:mc="http://schemas.openxmlformats.org/markup-compatibility/2006" xmlns:r="http://schemas.openxmlformats.org/officeDocument/2006/relationships" xmlns:w="http://schemas.openxmlformats.org/wordprocessingml/2006/main" xmlns:w14="http://schemas.microsoft.com/office/word/2010/wordml" xmlns:w15="http://schemas.microsoft.com/office/word/2012/wordml" xmlns:w16se="http://schemas.microsoft.com/office/word/2015/wordml/symex" mc:Ignorable="w14 w15 w16se">
+<w:styles xmlns:mc="http://schemas.openxmlformats.org/markup-compatibility/2006" xmlns:r="http://schemas.openxmlformats.org/officeDocument/2006/relationships" xmlns:w="http://schemas.openxmlformats.org/wordprocessingml/2006/main" xmlns:w14="http://schemas.microsoft.com/office/word/2010/wordml" xmlns:w15="http://schemas.microsoft.com/office/word/2012/wordml" xmlns:w16cex="http://schemas.microsoft.com/office/word/2018/wordml/cex" xmlns:w16cid="http://schemas.microsoft.com/office/word/2016/wordml/cid" xmlns:w16="http://schemas.microsoft.com/office/word/2018/wordml" xmlns:w16se="http://schemas.microsoft.com/office/word/2015/wordml/symex" mc:Ignorable="w14 w15 w16se w16cid w16 w16cex">
   <w:docDefaults>
     <w:rPrDefault>
       <w:rPr>
@@ -8136,7 +8089,7 @@
       </w:pPr>
     </w:pPrDefault>
   </w:docDefaults>
-  <w:latentStyles w:defLockedState="0" w:defUIPriority="99" w:defSemiHidden="0" w:defUnhideWhenUsed="0" w:defQFormat="0" w:count="371">
+  <w:latentStyles w:defLockedState="0" w:defUIPriority="99" w:defSemiHidden="0" w:defUnhideWhenUsed="0" w:defQFormat="0" w:count="376">
     <w:lsdException w:name="Normal" w:uiPriority="0" w:qFormat="1"/>
     <w:lsdException w:name="heading 1" w:uiPriority="9" w:qFormat="1"/>
     <w:lsdException w:name="heading 2" w:semiHidden="1" w:uiPriority="9" w:unhideWhenUsed="1" w:qFormat="1"/>
@@ -8242,7 +8195,6 @@
     <w:lsdException w:name="HTML Sample" w:semiHidden="1" w:unhideWhenUsed="1"/>
     <w:lsdException w:name="HTML Typewriter" w:semiHidden="1" w:unhideWhenUsed="1"/>
     <w:lsdException w:name="HTML Variable" w:semiHidden="1" w:unhideWhenUsed="1"/>
-    <w:lsdException w:name="Normal Table" w:semiHidden="1" w:unhideWhenUsed="1"/>
     <w:lsdException w:name="annotation subject" w:semiHidden="1" w:unhideWhenUsed="1"/>
     <w:lsdException w:name="No List" w:semiHidden="1" w:unhideWhenUsed="1"/>
     <w:lsdException w:name="Outline List 1" w:semiHidden="1" w:unhideWhenUsed="1"/>
@@ -8285,11 +8237,8 @@
     <w:lsdException w:name="Table Contemporary" w:semiHidden="1" w:unhideWhenUsed="1"/>
     <w:lsdException w:name="Table Elegant" w:semiHidden="1" w:unhideWhenUsed="1"/>
     <w:lsdException w:name="Table Professional" w:semiHidden="1" w:unhideWhenUsed="1"/>
-    <w:lsdException w:name="Table Subtle 1" w:semiHidden="1" w:unhideWhenUsed="1"/>
     <w:lsdException w:name="Table Subtle 2" w:semiHidden="1" w:unhideWhenUsed="1"/>
     <w:lsdException w:name="Table Web 1" w:semiHidden="1" w:unhideWhenUsed="1"/>
-    <w:lsdException w:name="Table Web 2" w:semiHidden="1" w:unhideWhenUsed="1"/>
-    <w:lsdException w:name="Table Web 3" w:semiHidden="1" w:unhideWhenUsed="1"/>
     <w:lsdException w:name="Balloon Text" w:semiHidden="1" w:unhideWhenUsed="1"/>
     <w:lsdException w:name="Table Grid" w:uiPriority="39"/>
     <w:lsdException w:name="Table Theme" w:semiHidden="1" w:unhideWhenUsed="1"/>
@@ -8508,6 +8457,11 @@
     <w:lsdException w:name="List Table 5 Dark Accent 6" w:uiPriority="50"/>
     <w:lsdException w:name="List Table 6 Colorful Accent 6" w:uiPriority="51"/>
     <w:lsdException w:name="List Table 7 Colorful Accent 6" w:uiPriority="52"/>
+    <w:lsdException w:name="Mention" w:semiHidden="1" w:unhideWhenUsed="1"/>
+    <w:lsdException w:name="Smart Hyperlink" w:semiHidden="1" w:unhideWhenUsed="1"/>
+    <w:lsdException w:name="Hashtag" w:semiHidden="1" w:unhideWhenUsed="1"/>
+    <w:lsdException w:name="Unresolved Mention" w:semiHidden="1" w:unhideWhenUsed="1"/>
+    <w:lsdException w:name="Smart Link" w:semiHidden="1" w:unhideWhenUsed="1"/>
   </w:latentStyles>
   <w:style w:type="paragraph" w:default="1" w:styleId="Normal">
     <w:name w:val="Normal"/>
@@ -8780,7 +8734,6 @@
     <w:basedOn w:val="Normal"/>
     <w:link w:val="CommentTextChar"/>
     <w:uiPriority w:val="99"/>
-    <w:semiHidden/>
     <w:unhideWhenUsed/>
     <w:rsid w:val="00C72CE3"/>
     <w:pPr>
@@ -8796,7 +8749,6 @@
     <w:basedOn w:val="DefaultParagraphFont"/>
     <w:link w:val="CommentText"/>
     <w:uiPriority w:val="99"/>
-    <w:semiHidden/>
     <w:rsid w:val="00C72CE3"/>
     <w:rPr>
       <w:sz w:val="20"/>

</xml_diff>